<commit_message>
[Workflows][US_PA] Make form checkboxes clickable (Recidiviz/recidiviz-dashboards#5214)
GitOrigin-RevId: 5ae662f56f1fb9285db63bfb51d020996b195541
</commit_message>
<xml_diff>
--- a/apps/staff/server/assets/workflowsTemplates/US_PA/admin_supervision_template.docx
+++ b/apps/staff/server/assets/workflowsTemplates/US_PA/admin_supervision_template.docx
@@ -80,7 +80,7 @@
                     <pic:cNvPicPr/>
                   </pic:nvPicPr>
                   <pic:blipFill>
-                    <a:blip r:embed="rId4">
+                    <a:blip r:embed="rId6">
                       <a:extLst>
                         <a:ext uri="{28A0092B-C50C-407E-A947-70E740481C1C}">
                           <a14:useLocalDpi xmlns:a14="http://schemas.microsoft.com/office/drawing/2010/main" val="0"/>
@@ -188,23 +188,7 @@
                     <w:sz w:val="20"/>
                     <w:szCs w:val="20"/>
                   </w:rPr>
-                  <w:t>{</w:t>
-                </w:r>
-                <w:proofErr w:type="spellStart"/>
-                <w:r>
-                  <w:rPr>
-                    <w:sz w:val="20"/>
-                    <w:szCs w:val="20"/>
-                  </w:rPr>
-                  <w:t>reentrantName</w:t>
-                </w:r>
-                <w:proofErr w:type="spellEnd"/>
-                <w:r>
-                  <w:rPr>
-                    <w:sz w:val="20"/>
-                    <w:szCs w:val="20"/>
-                  </w:rPr>
-                  <w:t>}</w:t>
+                  <w:t>{reentrantName}</w:t>
                 </w:r>
               </w:p>
             </w:tc>
@@ -313,23 +297,7 @@
                     <w:sz w:val="20"/>
                     <w:szCs w:val="20"/>
                   </w:rPr>
-                  <w:t>{</w:t>
-                </w:r>
-                <w:proofErr w:type="spellStart"/>
-                <w:r>
-                  <w:rPr>
-                    <w:sz w:val="20"/>
-                    <w:szCs w:val="20"/>
-                  </w:rPr>
-                  <w:t>paroleNumber</w:t>
-                </w:r>
-                <w:proofErr w:type="spellEnd"/>
-                <w:r>
-                  <w:rPr>
-                    <w:sz w:val="20"/>
-                    <w:szCs w:val="20"/>
-                  </w:rPr>
-                  <w:t>}</w:t>
+                  <w:t>{paroleNumber}</w:t>
                 </w:r>
               </w:p>
             </w:tc>
@@ -404,23 +372,7 @@
                     <w:sz w:val="20"/>
                     <w:szCs w:val="20"/>
                   </w:rPr>
-                  <w:t>{</w:t>
-                </w:r>
-                <w:proofErr w:type="spellStart"/>
-                <w:r>
-                  <w:rPr>
-                    <w:sz w:val="20"/>
-                    <w:szCs w:val="20"/>
-                  </w:rPr>
-                  <w:t>dateOfReview</w:t>
-                </w:r>
-                <w:proofErr w:type="spellEnd"/>
-                <w:r>
-                  <w:rPr>
-                    <w:sz w:val="20"/>
-                    <w:szCs w:val="20"/>
-                  </w:rPr>
-                  <w:t>}</w:t>
+                  <w:t>{dateOfReview}</w:t>
                 </w:r>
               </w:p>
             </w:tc>
@@ -495,23 +447,7 @@
                     <w:sz w:val="20"/>
                     <w:szCs w:val="20"/>
                   </w:rPr>
-                  <w:t>{</w:t>
-                </w:r>
-                <w:proofErr w:type="spellStart"/>
-                <w:r>
-                  <w:rPr>
-                    <w:sz w:val="20"/>
-                    <w:szCs w:val="20"/>
-                  </w:rPr>
-                  <w:t>currentGradeOfSupervisionLevel</w:t>
-                </w:r>
-                <w:proofErr w:type="spellEnd"/>
-                <w:r>
-                  <w:rPr>
-                    <w:sz w:val="20"/>
-                    <w:szCs w:val="20"/>
-                  </w:rPr>
-                  <w:t>}</w:t>
+                  <w:t>{currentGradeOfSupervisionLevel}</w:t>
                 </w:r>
               </w:p>
             </w:tc>
@@ -680,17 +616,8 @@
                 <w:sz w:val="20"/>
                 <w:szCs w:val="20"/>
               </w:rPr>
-              <w:t>CON./</w:t>
-            </w:r>
-            <w:proofErr w:type="gramStart"/>
-            <w:r>
-              <w:rPr>
-                <w:sz w:val="20"/>
-                <w:szCs w:val="20"/>
-              </w:rPr>
-              <w:t>ADJUD.*</w:t>
-            </w:r>
-            <w:proofErr w:type="gramEnd"/>
+              <w:t>CON./ADJUD.*</w:t>
+            </w:r>
           </w:p>
         </w:tc>
         <w:tc>
@@ -757,17 +684,8 @@
                 <w:sz w:val="20"/>
                 <w:szCs w:val="20"/>
               </w:rPr>
-              <w:t>CON./</w:t>
-            </w:r>
-            <w:proofErr w:type="gramStart"/>
-            <w:r>
-              <w:rPr>
-                <w:sz w:val="20"/>
-                <w:szCs w:val="20"/>
-              </w:rPr>
-              <w:t>ADJUD.*</w:t>
-            </w:r>
-            <w:proofErr w:type="gramEnd"/>
+              <w:t>CON./ADJUD.*</w:t>
+            </w:r>
           </w:p>
         </w:tc>
       </w:tr>
@@ -804,7 +722,6 @@
             </w:r>
           </w:p>
         </w:tc>
-        <w:permStart w:id="1764431365" w:edGrp="everyone"/>
         <w:tc>
           <w:tcPr>
             <w:tcW w:w="1440" w:type="dxa"/>
@@ -819,6 +736,14 @@
                 <w:szCs w:val="18"/>
               </w:rPr>
             </w:pPr>
+            <w:permStart w:id="1764431365" w:edGrp="everyone"/>
+            <w:r>
+              <w:rPr>
+                <w:sz w:val="18"/>
+                <w:szCs w:val="18"/>
+              </w:rPr>
+              <w:t>{#offense18_25}</w:t>
+            </w:r>
             <w:sdt>
               <w:sdtPr>
                 <w:rPr>
@@ -826,6 +751,37 @@
                   <w:szCs w:val="18"/>
                 </w:rPr>
                 <w:id w:val="136767529"/>
+                <w14:checkbox>
+                  <w14:checked w14:val="1"/>
+                  <w14:checkedState w14:val="2612" w14:font="MS Gothic"/>
+                  <w14:uncheckedState w14:val="2610" w14:font="MS Gothic"/>
+                </w14:checkbox>
+              </w:sdtPr>
+              <w:sdtContent>
+                <w:r>
+                  <w:rPr>
+                    <w:rFonts w:ascii="MS Gothic" w:eastAsia="MS Gothic" w:hAnsi="MS Gothic" w:hint="eastAsia"/>
+                    <w:sz w:val="18"/>
+                    <w:szCs w:val="18"/>
+                  </w:rPr>
+                  <w:t>☒</w:t>
+                </w:r>
+              </w:sdtContent>
+            </w:sdt>
+            <w:r>
+              <w:rPr>
+                <w:sz w:val="18"/>
+                <w:szCs w:val="18"/>
+              </w:rPr>
+              <w:t>{/}{^offense18_25}</w:t>
+            </w:r>
+            <w:sdt>
+              <w:sdtPr>
+                <w:rPr>
+                  <w:sz w:val="18"/>
+                  <w:szCs w:val="18"/>
+                </w:rPr>
+                <w:id w:val="1320845650"/>
                 <w14:checkbox>
                   <w14:checked w14:val="0"/>
                   <w14:checkedState w14:val="2612" w14:font="MS Gothic"/>
@@ -843,6 +799,13 @@
                 </w:r>
               </w:sdtContent>
             </w:sdt>
+            <w:r>
+              <w:rPr>
+                <w:sz w:val="18"/>
+                <w:szCs w:val="18"/>
+              </w:rPr>
+              <w:t>{/}</w:t>
+            </w:r>
             <w:permEnd w:id="1764431365"/>
             <w:r>
               <w:rPr>
@@ -902,7 +865,6 @@
             </w:r>
           </w:p>
         </w:tc>
-        <w:permStart w:id="589718855" w:edGrp="everyone"/>
         <w:tc>
           <w:tcPr>
             <w:tcW w:w="1435" w:type="dxa"/>
@@ -918,13 +880,80 @@
                 <w:szCs w:val="18"/>
               </w:rPr>
             </w:pPr>
+            <w:permStart w:id="89205405" w:edGrp="everyone"/>
+            <w:r>
+              <w:rPr>
+                <w:sz w:val="18"/>
+                <w:szCs w:val="18"/>
+              </w:rPr>
+              <w:t>{#offense18_</w:t>
+            </w:r>
+            <w:r>
+              <w:rPr>
+                <w:sz w:val="18"/>
+                <w:szCs w:val="18"/>
+              </w:rPr>
+              <w:t>4302</w:t>
+            </w:r>
+            <w:r>
+              <w:rPr>
+                <w:sz w:val="18"/>
+                <w:szCs w:val="18"/>
+              </w:rPr>
+              <w:t>}</w:t>
+            </w:r>
             <w:sdt>
               <w:sdtPr>
                 <w:rPr>
                   <w:sz w:val="18"/>
                   <w:szCs w:val="18"/>
                 </w:rPr>
-                <w:id w:val="600690733"/>
+                <w:id w:val="-563868735"/>
+                <w14:checkbox>
+                  <w14:checked w14:val="1"/>
+                  <w14:checkedState w14:val="2612" w14:font="MS Gothic"/>
+                  <w14:uncheckedState w14:val="2610" w14:font="MS Gothic"/>
+                </w14:checkbox>
+              </w:sdtPr>
+              <w:sdtContent>
+                <w:r>
+                  <w:rPr>
+                    <w:rFonts w:ascii="MS Gothic" w:eastAsia="MS Gothic" w:hAnsi="MS Gothic" w:hint="eastAsia"/>
+                    <w:sz w:val="18"/>
+                    <w:szCs w:val="18"/>
+                  </w:rPr>
+                  <w:t>☒</w:t>
+                </w:r>
+              </w:sdtContent>
+            </w:sdt>
+            <w:r>
+              <w:rPr>
+                <w:sz w:val="18"/>
+                <w:szCs w:val="18"/>
+              </w:rPr>
+              <w:t>{/}{^offense18_</w:t>
+            </w:r>
+            <w:r>
+              <w:rPr>
+                <w:sz w:val="18"/>
+                <w:szCs w:val="18"/>
+              </w:rPr>
+              <w:t>4302</w:t>
+            </w:r>
+            <w:r>
+              <w:rPr>
+                <w:sz w:val="18"/>
+                <w:szCs w:val="18"/>
+              </w:rPr>
+              <w:t>}</w:t>
+            </w:r>
+            <w:sdt>
+              <w:sdtPr>
+                <w:rPr>
+                  <w:sz w:val="18"/>
+                  <w:szCs w:val="18"/>
+                </w:rPr>
+                <w:id w:val="667522637"/>
                 <w14:checkbox>
                   <w14:checked w14:val="0"/>
                   <w14:checkedState w14:val="2612" w14:font="MS Gothic"/>
@@ -942,7 +971,14 @@
                 </w:r>
               </w:sdtContent>
             </w:sdt>
-            <w:permEnd w:id="589718855"/>
+            <w:r>
+              <w:rPr>
+                <w:sz w:val="18"/>
+                <w:szCs w:val="18"/>
+              </w:rPr>
+              <w:t>{/}</w:t>
+            </w:r>
+            <w:permEnd w:id="89205405"/>
             <w:r>
               <w:rPr>
                 <w:sz w:val="18"/>
@@ -983,7 +1019,6 @@
             </w:r>
           </w:p>
         </w:tc>
-        <w:permStart w:id="1191651211" w:edGrp="everyone"/>
         <w:tc>
           <w:tcPr>
             <w:tcW w:w="1440" w:type="dxa"/>
@@ -998,13 +1033,80 @@
                 <w:szCs w:val="18"/>
               </w:rPr>
             </w:pPr>
+            <w:permStart w:id="1844057945" w:edGrp="everyone"/>
+            <w:r>
+              <w:rPr>
+                <w:sz w:val="18"/>
+                <w:szCs w:val="18"/>
+              </w:rPr>
+              <w:t>{#offense18_</w:t>
+            </w:r>
+            <w:r>
+              <w:rPr>
+                <w:sz w:val="18"/>
+                <w:szCs w:val="18"/>
+              </w:rPr>
+              <w:t>27</w:t>
+            </w:r>
+            <w:r>
+              <w:rPr>
+                <w:sz w:val="18"/>
+                <w:szCs w:val="18"/>
+              </w:rPr>
+              <w:t>}</w:t>
+            </w:r>
             <w:sdt>
               <w:sdtPr>
                 <w:rPr>
                   <w:sz w:val="18"/>
                   <w:szCs w:val="18"/>
                 </w:rPr>
-                <w:id w:val="-854733538"/>
+                <w:id w:val="1606159797"/>
+                <w14:checkbox>
+                  <w14:checked w14:val="1"/>
+                  <w14:checkedState w14:val="2612" w14:font="MS Gothic"/>
+                  <w14:uncheckedState w14:val="2610" w14:font="MS Gothic"/>
+                </w14:checkbox>
+              </w:sdtPr>
+              <w:sdtContent>
+                <w:r>
+                  <w:rPr>
+                    <w:rFonts w:ascii="MS Gothic" w:eastAsia="MS Gothic" w:hAnsi="MS Gothic" w:hint="eastAsia"/>
+                    <w:sz w:val="18"/>
+                    <w:szCs w:val="18"/>
+                  </w:rPr>
+                  <w:t>☒</w:t>
+                </w:r>
+              </w:sdtContent>
+            </w:sdt>
+            <w:r>
+              <w:rPr>
+                <w:sz w:val="18"/>
+                <w:szCs w:val="18"/>
+              </w:rPr>
+              <w:t>{/}{^offense18_2</w:t>
+            </w:r>
+            <w:r>
+              <w:rPr>
+                <w:sz w:val="18"/>
+                <w:szCs w:val="18"/>
+              </w:rPr>
+              <w:t>7</w:t>
+            </w:r>
+            <w:r>
+              <w:rPr>
+                <w:sz w:val="18"/>
+                <w:szCs w:val="18"/>
+              </w:rPr>
+              <w:t>}</w:t>
+            </w:r>
+            <w:sdt>
+              <w:sdtPr>
+                <w:rPr>
+                  <w:sz w:val="18"/>
+                  <w:szCs w:val="18"/>
+                </w:rPr>
+                <w:id w:val="640704741"/>
                 <w14:checkbox>
                   <w14:checked w14:val="0"/>
                   <w14:checkedState w14:val="2612" w14:font="MS Gothic"/>
@@ -1022,7 +1124,14 @@
                 </w:r>
               </w:sdtContent>
             </w:sdt>
-            <w:permEnd w:id="1191651211"/>
+            <w:r>
+              <w:rPr>
+                <w:sz w:val="18"/>
+                <w:szCs w:val="18"/>
+              </w:rPr>
+              <w:t>{/}</w:t>
+            </w:r>
+            <w:permEnd w:id="1844057945"/>
             <w:r>
               <w:rPr>
                 <w:sz w:val="18"/>
@@ -1081,7 +1190,6 @@
             </w:r>
           </w:p>
         </w:tc>
-        <w:permStart w:id="246294784" w:edGrp="everyone"/>
         <w:tc>
           <w:tcPr>
             <w:tcW w:w="1435" w:type="dxa"/>
@@ -1097,13 +1205,80 @@
                 <w:szCs w:val="18"/>
               </w:rPr>
             </w:pPr>
+            <w:permStart w:id="1290816765" w:edGrp="everyone"/>
+            <w:r>
+              <w:rPr>
+                <w:sz w:val="18"/>
+                <w:szCs w:val="18"/>
+              </w:rPr>
+              <w:t>{#offense18_</w:t>
+            </w:r>
+            <w:r>
+              <w:rPr>
+                <w:sz w:val="18"/>
+                <w:szCs w:val="18"/>
+              </w:rPr>
+              <w:t>5901</w:t>
+            </w:r>
+            <w:r>
+              <w:rPr>
+                <w:sz w:val="18"/>
+                <w:szCs w:val="18"/>
+              </w:rPr>
+              <w:t>}</w:t>
+            </w:r>
             <w:sdt>
               <w:sdtPr>
                 <w:rPr>
                   <w:sz w:val="18"/>
                   <w:szCs w:val="18"/>
                 </w:rPr>
-                <w:id w:val="-1101251632"/>
+                <w:id w:val="-561866465"/>
+                <w14:checkbox>
+                  <w14:checked w14:val="1"/>
+                  <w14:checkedState w14:val="2612" w14:font="MS Gothic"/>
+                  <w14:uncheckedState w14:val="2610" w14:font="MS Gothic"/>
+                </w14:checkbox>
+              </w:sdtPr>
+              <w:sdtContent>
+                <w:r>
+                  <w:rPr>
+                    <w:rFonts w:ascii="MS Gothic" w:eastAsia="MS Gothic" w:hAnsi="MS Gothic" w:hint="eastAsia"/>
+                    <w:sz w:val="18"/>
+                    <w:szCs w:val="18"/>
+                  </w:rPr>
+                  <w:t>☒</w:t>
+                </w:r>
+              </w:sdtContent>
+            </w:sdt>
+            <w:r>
+              <w:rPr>
+                <w:sz w:val="18"/>
+                <w:szCs w:val="18"/>
+              </w:rPr>
+              <w:t>{/}{^offense18_</w:t>
+            </w:r>
+            <w:r>
+              <w:rPr>
+                <w:sz w:val="18"/>
+                <w:szCs w:val="18"/>
+              </w:rPr>
+              <w:t>5901</w:t>
+            </w:r>
+            <w:r>
+              <w:rPr>
+                <w:sz w:val="18"/>
+                <w:szCs w:val="18"/>
+              </w:rPr>
+              <w:t>}</w:t>
+            </w:r>
+            <w:sdt>
+              <w:sdtPr>
+                <w:rPr>
+                  <w:sz w:val="18"/>
+                  <w:szCs w:val="18"/>
+                </w:rPr>
+                <w:id w:val="-1468357716"/>
                 <w14:checkbox>
                   <w14:checked w14:val="0"/>
                   <w14:checkedState w14:val="2612" w14:font="MS Gothic"/>
@@ -1121,7 +1296,14 @@
                 </w:r>
               </w:sdtContent>
             </w:sdt>
-            <w:permEnd w:id="246294784"/>
+            <w:r>
+              <w:rPr>
+                <w:sz w:val="18"/>
+                <w:szCs w:val="18"/>
+              </w:rPr>
+              <w:t>{/}</w:t>
+            </w:r>
+            <w:permEnd w:id="1290816765"/>
             <w:r>
               <w:rPr>
                 <w:sz w:val="18"/>
@@ -1162,7 +1344,6 @@
             </w:r>
           </w:p>
         </w:tc>
-        <w:permStart w:id="1464097036" w:edGrp="everyone"/>
         <w:tc>
           <w:tcPr>
             <w:tcW w:w="1440" w:type="dxa"/>
@@ -1177,13 +1358,80 @@
                 <w:szCs w:val="18"/>
               </w:rPr>
             </w:pPr>
+            <w:permStart w:id="2111793081" w:edGrp="everyone"/>
+            <w:r>
+              <w:rPr>
+                <w:sz w:val="18"/>
+                <w:szCs w:val="18"/>
+              </w:rPr>
+              <w:t>{#offense18_2</w:t>
+            </w:r>
+            <w:r>
+              <w:rPr>
+                <w:sz w:val="18"/>
+                <w:szCs w:val="18"/>
+              </w:rPr>
+              <w:t>9</w:t>
+            </w:r>
+            <w:r>
+              <w:rPr>
+                <w:sz w:val="18"/>
+                <w:szCs w:val="18"/>
+              </w:rPr>
+              <w:t>}</w:t>
+            </w:r>
             <w:sdt>
               <w:sdtPr>
                 <w:rPr>
                   <w:sz w:val="18"/>
                   <w:szCs w:val="18"/>
                 </w:rPr>
-                <w:id w:val="1391075040"/>
+                <w:id w:val="1642005030"/>
+                <w14:checkbox>
+                  <w14:checked w14:val="1"/>
+                  <w14:checkedState w14:val="2612" w14:font="MS Gothic"/>
+                  <w14:uncheckedState w14:val="2610" w14:font="MS Gothic"/>
+                </w14:checkbox>
+              </w:sdtPr>
+              <w:sdtContent>
+                <w:r>
+                  <w:rPr>
+                    <w:rFonts w:ascii="MS Gothic" w:eastAsia="MS Gothic" w:hAnsi="MS Gothic" w:hint="eastAsia"/>
+                    <w:sz w:val="18"/>
+                    <w:szCs w:val="18"/>
+                  </w:rPr>
+                  <w:t>☒</w:t>
+                </w:r>
+              </w:sdtContent>
+            </w:sdt>
+            <w:r>
+              <w:rPr>
+                <w:sz w:val="18"/>
+                <w:szCs w:val="18"/>
+              </w:rPr>
+              <w:t>{/}{^offense18_2</w:t>
+            </w:r>
+            <w:r>
+              <w:rPr>
+                <w:sz w:val="18"/>
+                <w:szCs w:val="18"/>
+              </w:rPr>
+              <w:t>9</w:t>
+            </w:r>
+            <w:r>
+              <w:rPr>
+                <w:sz w:val="18"/>
+                <w:szCs w:val="18"/>
+              </w:rPr>
+              <w:t>}</w:t>
+            </w:r>
+            <w:sdt>
+              <w:sdtPr>
+                <w:rPr>
+                  <w:sz w:val="18"/>
+                  <w:szCs w:val="18"/>
+                </w:rPr>
+                <w:id w:val="-1271008815"/>
                 <w14:checkbox>
                   <w14:checked w14:val="0"/>
                   <w14:checkedState w14:val="2612" w14:font="MS Gothic"/>
@@ -1201,7 +1449,14 @@
                 </w:r>
               </w:sdtContent>
             </w:sdt>
-            <w:permEnd w:id="1464097036"/>
+            <w:r>
+              <w:rPr>
+                <w:sz w:val="18"/>
+                <w:szCs w:val="18"/>
+              </w:rPr>
+              <w:t>{/}</w:t>
+            </w:r>
+            <w:permEnd w:id="2111793081"/>
             <w:r>
               <w:rPr>
                 <w:sz w:val="18"/>
@@ -1260,7 +1515,6 @@
             </w:r>
           </w:p>
         </w:tc>
-        <w:permStart w:id="2056854482" w:edGrp="everyone"/>
         <w:tc>
           <w:tcPr>
             <w:tcW w:w="1435" w:type="dxa"/>
@@ -1276,13 +1530,80 @@
                 <w:szCs w:val="18"/>
               </w:rPr>
             </w:pPr>
+            <w:permStart w:id="1850486372" w:edGrp="everyone"/>
+            <w:r>
+              <w:rPr>
+                <w:sz w:val="18"/>
+                <w:szCs w:val="18"/>
+              </w:rPr>
+              <w:t>{#offense18_</w:t>
+            </w:r>
+            <w:r>
+              <w:rPr>
+                <w:sz w:val="18"/>
+                <w:szCs w:val="18"/>
+              </w:rPr>
+              <w:t>5902b</w:t>
+            </w:r>
+            <w:r>
+              <w:rPr>
+                <w:sz w:val="18"/>
+                <w:szCs w:val="18"/>
+              </w:rPr>
+              <w:t>}</w:t>
+            </w:r>
             <w:sdt>
               <w:sdtPr>
                 <w:rPr>
                   <w:sz w:val="18"/>
                   <w:szCs w:val="18"/>
                 </w:rPr>
-                <w:id w:val="-374163858"/>
+                <w:id w:val="-1520460713"/>
+                <w14:checkbox>
+                  <w14:checked w14:val="1"/>
+                  <w14:checkedState w14:val="2612" w14:font="MS Gothic"/>
+                  <w14:uncheckedState w14:val="2610" w14:font="MS Gothic"/>
+                </w14:checkbox>
+              </w:sdtPr>
+              <w:sdtContent>
+                <w:r>
+                  <w:rPr>
+                    <w:rFonts w:ascii="MS Gothic" w:eastAsia="MS Gothic" w:hAnsi="MS Gothic" w:hint="eastAsia"/>
+                    <w:sz w:val="18"/>
+                    <w:szCs w:val="18"/>
+                  </w:rPr>
+                  <w:t>☒</w:t>
+                </w:r>
+              </w:sdtContent>
+            </w:sdt>
+            <w:r>
+              <w:rPr>
+                <w:sz w:val="18"/>
+                <w:szCs w:val="18"/>
+              </w:rPr>
+              <w:t>{/}{^offense18_</w:t>
+            </w:r>
+            <w:r>
+              <w:rPr>
+                <w:sz w:val="18"/>
+                <w:szCs w:val="18"/>
+              </w:rPr>
+              <w:t>5902b</w:t>
+            </w:r>
+            <w:r>
+              <w:rPr>
+                <w:sz w:val="18"/>
+                <w:szCs w:val="18"/>
+              </w:rPr>
+              <w:t>}</w:t>
+            </w:r>
+            <w:sdt>
+              <w:sdtPr>
+                <w:rPr>
+                  <w:sz w:val="18"/>
+                  <w:szCs w:val="18"/>
+                </w:rPr>
+                <w:id w:val="54528816"/>
                 <w14:checkbox>
                   <w14:checked w14:val="0"/>
                   <w14:checkedState w14:val="2612" w14:font="MS Gothic"/>
@@ -1300,7 +1621,14 @@
                 </w:r>
               </w:sdtContent>
             </w:sdt>
-            <w:permEnd w:id="2056854482"/>
+            <w:r>
+              <w:rPr>
+                <w:sz w:val="18"/>
+                <w:szCs w:val="18"/>
+              </w:rPr>
+              <w:t>{/}</w:t>
+            </w:r>
+            <w:permEnd w:id="1850486372"/>
             <w:r>
               <w:rPr>
                 <w:sz w:val="18"/>
@@ -1341,7 +1669,6 @@
             </w:r>
           </w:p>
         </w:tc>
-        <w:permStart w:id="1940199671" w:edGrp="everyone"/>
         <w:tc>
           <w:tcPr>
             <w:tcW w:w="1440" w:type="dxa"/>
@@ -1356,13 +1683,80 @@
                 <w:szCs w:val="18"/>
               </w:rPr>
             </w:pPr>
+            <w:permStart w:id="1839025393" w:edGrp="everyone"/>
+            <w:r>
+              <w:rPr>
+                <w:sz w:val="18"/>
+                <w:szCs w:val="18"/>
+              </w:rPr>
+              <w:t>{#offense18_</w:t>
+            </w:r>
+            <w:r>
+              <w:rPr>
+                <w:sz w:val="18"/>
+                <w:szCs w:val="18"/>
+              </w:rPr>
+              <w:t>31</w:t>
+            </w:r>
+            <w:r>
+              <w:rPr>
+                <w:sz w:val="18"/>
+                <w:szCs w:val="18"/>
+              </w:rPr>
+              <w:t>}</w:t>
+            </w:r>
             <w:sdt>
               <w:sdtPr>
                 <w:rPr>
                   <w:sz w:val="18"/>
                   <w:szCs w:val="18"/>
                 </w:rPr>
-                <w:id w:val="-1255361442"/>
+                <w:id w:val="474039401"/>
+                <w14:checkbox>
+                  <w14:checked w14:val="1"/>
+                  <w14:checkedState w14:val="2612" w14:font="MS Gothic"/>
+                  <w14:uncheckedState w14:val="2610" w14:font="MS Gothic"/>
+                </w14:checkbox>
+              </w:sdtPr>
+              <w:sdtContent>
+                <w:r>
+                  <w:rPr>
+                    <w:rFonts w:ascii="MS Gothic" w:eastAsia="MS Gothic" w:hAnsi="MS Gothic" w:hint="eastAsia"/>
+                    <w:sz w:val="18"/>
+                    <w:szCs w:val="18"/>
+                  </w:rPr>
+                  <w:t>☒</w:t>
+                </w:r>
+              </w:sdtContent>
+            </w:sdt>
+            <w:r>
+              <w:rPr>
+                <w:sz w:val="18"/>
+                <w:szCs w:val="18"/>
+              </w:rPr>
+              <w:t>{/}{^offense18_</w:t>
+            </w:r>
+            <w:r>
+              <w:rPr>
+                <w:sz w:val="18"/>
+                <w:szCs w:val="18"/>
+              </w:rPr>
+              <w:t>31</w:t>
+            </w:r>
+            <w:r>
+              <w:rPr>
+                <w:sz w:val="18"/>
+                <w:szCs w:val="18"/>
+              </w:rPr>
+              <w:t>}</w:t>
+            </w:r>
+            <w:sdt>
+              <w:sdtPr>
+                <w:rPr>
+                  <w:sz w:val="18"/>
+                  <w:szCs w:val="18"/>
+                </w:rPr>
+                <w:id w:val="-912542690"/>
                 <w14:checkbox>
                   <w14:checked w14:val="0"/>
                   <w14:checkedState w14:val="2612" w14:font="MS Gothic"/>
@@ -1380,7 +1774,14 @@
                 </w:r>
               </w:sdtContent>
             </w:sdt>
-            <w:permEnd w:id="1940199671"/>
+            <w:r>
+              <w:rPr>
+                <w:sz w:val="18"/>
+                <w:szCs w:val="18"/>
+              </w:rPr>
+              <w:t>{/}</w:t>
+            </w:r>
+            <w:permEnd w:id="1839025393"/>
             <w:r>
               <w:rPr>
                 <w:sz w:val="18"/>
@@ -1440,7 +1841,6 @@
             </w:r>
           </w:p>
         </w:tc>
-        <w:permStart w:id="1789347446" w:edGrp="everyone"/>
         <w:tc>
           <w:tcPr>
             <w:tcW w:w="1435" w:type="dxa"/>
@@ -1457,13 +1857,80 @@
                 <w:szCs w:val="18"/>
               </w:rPr>
             </w:pPr>
+            <w:permStart w:id="1999309720" w:edGrp="everyone"/>
+            <w:r>
+              <w:rPr>
+                <w:sz w:val="18"/>
+                <w:szCs w:val="18"/>
+              </w:rPr>
+              <w:t>{#offense18_</w:t>
+            </w:r>
+            <w:r>
+              <w:rPr>
+                <w:sz w:val="18"/>
+                <w:szCs w:val="18"/>
+              </w:rPr>
+              <w:t>5903</w:t>
+            </w:r>
+            <w:r>
+              <w:rPr>
+                <w:sz w:val="18"/>
+                <w:szCs w:val="18"/>
+              </w:rPr>
+              <w:t>}</w:t>
+            </w:r>
             <w:sdt>
               <w:sdtPr>
                 <w:rPr>
                   <w:sz w:val="18"/>
                   <w:szCs w:val="18"/>
                 </w:rPr>
-                <w:id w:val="-33192574"/>
+                <w:id w:val="-1197234915"/>
+                <w14:checkbox>
+                  <w14:checked w14:val="1"/>
+                  <w14:checkedState w14:val="2612" w14:font="MS Gothic"/>
+                  <w14:uncheckedState w14:val="2610" w14:font="MS Gothic"/>
+                </w14:checkbox>
+              </w:sdtPr>
+              <w:sdtContent>
+                <w:r>
+                  <w:rPr>
+                    <w:rFonts w:ascii="MS Gothic" w:eastAsia="MS Gothic" w:hAnsi="MS Gothic" w:hint="eastAsia"/>
+                    <w:sz w:val="18"/>
+                    <w:szCs w:val="18"/>
+                  </w:rPr>
+                  <w:t>☒</w:t>
+                </w:r>
+              </w:sdtContent>
+            </w:sdt>
+            <w:r>
+              <w:rPr>
+                <w:sz w:val="18"/>
+                <w:szCs w:val="18"/>
+              </w:rPr>
+              <w:t>{/}{^offense18_</w:t>
+            </w:r>
+            <w:r>
+              <w:rPr>
+                <w:sz w:val="18"/>
+                <w:szCs w:val="18"/>
+              </w:rPr>
+              <w:t>5903</w:t>
+            </w:r>
+            <w:r>
+              <w:rPr>
+                <w:sz w:val="18"/>
+                <w:szCs w:val="18"/>
+              </w:rPr>
+              <w:t>}</w:t>
+            </w:r>
+            <w:sdt>
+              <w:sdtPr>
+                <w:rPr>
+                  <w:sz w:val="18"/>
+                  <w:szCs w:val="18"/>
+                </w:rPr>
+                <w:id w:val="-1518844875"/>
                 <w14:checkbox>
                   <w14:checked w14:val="0"/>
                   <w14:checkedState w14:val="2612" w14:font="MS Gothic"/>
@@ -1481,7 +1948,14 @@
                 </w:r>
               </w:sdtContent>
             </w:sdt>
-            <w:permEnd w:id="1789347446"/>
+            <w:r>
+              <w:rPr>
+                <w:sz w:val="18"/>
+                <w:szCs w:val="18"/>
+              </w:rPr>
+              <w:t>{/}</w:t>
+            </w:r>
+            <w:permEnd w:id="1999309720"/>
             <w:r>
               <w:rPr>
                 <w:sz w:val="18"/>
@@ -1522,7 +1996,6 @@
             </w:r>
           </w:p>
         </w:tc>
-        <w:permStart w:id="458966924" w:edGrp="everyone"/>
         <w:tc>
           <w:tcPr>
             <w:tcW w:w="1440" w:type="dxa"/>
@@ -1537,13 +2010,80 @@
                 <w:szCs w:val="18"/>
               </w:rPr>
             </w:pPr>
+            <w:permStart w:id="2055407772" w:edGrp="everyone"/>
+            <w:r>
+              <w:rPr>
+                <w:sz w:val="18"/>
+                <w:szCs w:val="18"/>
+              </w:rPr>
+              <w:t>{#offense18_</w:t>
+            </w:r>
+            <w:r>
+              <w:rPr>
+                <w:sz w:val="18"/>
+                <w:szCs w:val="18"/>
+              </w:rPr>
+              <w:t>33</w:t>
+            </w:r>
+            <w:r>
+              <w:rPr>
+                <w:sz w:val="18"/>
+                <w:szCs w:val="18"/>
+              </w:rPr>
+              <w:t>}</w:t>
+            </w:r>
             <w:sdt>
               <w:sdtPr>
                 <w:rPr>
                   <w:sz w:val="18"/>
                   <w:szCs w:val="18"/>
                 </w:rPr>
-                <w:id w:val="-638106001"/>
+                <w:id w:val="-326204617"/>
+                <w14:checkbox>
+                  <w14:checked w14:val="1"/>
+                  <w14:checkedState w14:val="2612" w14:font="MS Gothic"/>
+                  <w14:uncheckedState w14:val="2610" w14:font="MS Gothic"/>
+                </w14:checkbox>
+              </w:sdtPr>
+              <w:sdtContent>
+                <w:r>
+                  <w:rPr>
+                    <w:rFonts w:ascii="MS Gothic" w:eastAsia="MS Gothic" w:hAnsi="MS Gothic" w:hint="eastAsia"/>
+                    <w:sz w:val="18"/>
+                    <w:szCs w:val="18"/>
+                  </w:rPr>
+                  <w:t>☒</w:t>
+                </w:r>
+              </w:sdtContent>
+            </w:sdt>
+            <w:r>
+              <w:rPr>
+                <w:sz w:val="18"/>
+                <w:szCs w:val="18"/>
+              </w:rPr>
+              <w:t>{/}{^offense18_</w:t>
+            </w:r>
+            <w:r>
+              <w:rPr>
+                <w:sz w:val="18"/>
+                <w:szCs w:val="18"/>
+              </w:rPr>
+              <w:t>33</w:t>
+            </w:r>
+            <w:r>
+              <w:rPr>
+                <w:sz w:val="18"/>
+                <w:szCs w:val="18"/>
+              </w:rPr>
+              <w:t>}</w:t>
+            </w:r>
+            <w:sdt>
+              <w:sdtPr>
+                <w:rPr>
+                  <w:sz w:val="18"/>
+                  <w:szCs w:val="18"/>
+                </w:rPr>
+                <w:id w:val="640852663"/>
                 <w14:checkbox>
                   <w14:checked w14:val="0"/>
                   <w14:checkedState w14:val="2612" w14:font="MS Gothic"/>
@@ -1561,7 +2101,14 @@
                 </w:r>
               </w:sdtContent>
             </w:sdt>
-            <w:permEnd w:id="458966924"/>
+            <w:r>
+              <w:rPr>
+                <w:sz w:val="18"/>
+                <w:szCs w:val="18"/>
+              </w:rPr>
+              <w:t>{/}</w:t>
+            </w:r>
+            <w:permEnd w:id="2055407772"/>
             <w:r>
               <w:rPr>
                 <w:sz w:val="18"/>
@@ -1656,7 +2203,6 @@
             </w:r>
           </w:p>
         </w:tc>
-        <w:permStart w:id="1964384617" w:edGrp="everyone"/>
         <w:tc>
           <w:tcPr>
             <w:tcW w:w="1440" w:type="dxa"/>
@@ -1671,13 +2217,80 @@
                 <w:szCs w:val="18"/>
               </w:rPr>
             </w:pPr>
+            <w:permStart w:id="168767841" w:edGrp="everyone"/>
+            <w:r>
+              <w:rPr>
+                <w:sz w:val="18"/>
+                <w:szCs w:val="18"/>
+              </w:rPr>
+              <w:t>{#offense18_</w:t>
+            </w:r>
+            <w:r>
+              <w:rPr>
+                <w:sz w:val="18"/>
+                <w:szCs w:val="18"/>
+              </w:rPr>
+              <w:t>37</w:t>
+            </w:r>
+            <w:r>
+              <w:rPr>
+                <w:sz w:val="18"/>
+                <w:szCs w:val="18"/>
+              </w:rPr>
+              <w:t>}</w:t>
+            </w:r>
             <w:sdt>
               <w:sdtPr>
                 <w:rPr>
                   <w:sz w:val="18"/>
                   <w:szCs w:val="18"/>
                 </w:rPr>
-                <w:id w:val="1870255053"/>
+                <w:id w:val="1691334102"/>
+                <w14:checkbox>
+                  <w14:checked w14:val="1"/>
+                  <w14:checkedState w14:val="2612" w14:font="MS Gothic"/>
+                  <w14:uncheckedState w14:val="2610" w14:font="MS Gothic"/>
+                </w14:checkbox>
+              </w:sdtPr>
+              <w:sdtContent>
+                <w:r>
+                  <w:rPr>
+                    <w:rFonts w:ascii="MS Gothic" w:eastAsia="MS Gothic" w:hAnsi="MS Gothic" w:hint="eastAsia"/>
+                    <w:sz w:val="18"/>
+                    <w:szCs w:val="18"/>
+                  </w:rPr>
+                  <w:t>☒</w:t>
+                </w:r>
+              </w:sdtContent>
+            </w:sdt>
+            <w:r>
+              <w:rPr>
+                <w:sz w:val="18"/>
+                <w:szCs w:val="18"/>
+              </w:rPr>
+              <w:t>{/}{^offense18_</w:t>
+            </w:r>
+            <w:r>
+              <w:rPr>
+                <w:sz w:val="18"/>
+                <w:szCs w:val="18"/>
+              </w:rPr>
+              <w:t>37</w:t>
+            </w:r>
+            <w:r>
+              <w:rPr>
+                <w:sz w:val="18"/>
+                <w:szCs w:val="18"/>
+              </w:rPr>
+              <w:t>}</w:t>
+            </w:r>
+            <w:sdt>
+              <w:sdtPr>
+                <w:rPr>
+                  <w:sz w:val="18"/>
+                  <w:szCs w:val="18"/>
+                </w:rPr>
+                <w:id w:val="838741371"/>
                 <w14:checkbox>
                   <w14:checked w14:val="0"/>
                   <w14:checkedState w14:val="2612" w14:font="MS Gothic"/>
@@ -1695,7 +2308,14 @@
                 </w:r>
               </w:sdtContent>
             </w:sdt>
-            <w:permEnd w:id="1964384617"/>
+            <w:r>
+              <w:rPr>
+                <w:sz w:val="18"/>
+                <w:szCs w:val="18"/>
+              </w:rPr>
+              <w:t>{/}</w:t>
+            </w:r>
+            <w:permEnd w:id="168767841"/>
             <w:r>
               <w:rPr>
                 <w:sz w:val="18"/>
@@ -1754,7 +2374,6 @@
             </w:r>
           </w:p>
         </w:tc>
-        <w:permStart w:id="1207572579" w:edGrp="everyone"/>
         <w:tc>
           <w:tcPr>
             <w:tcW w:w="1435" w:type="dxa"/>
@@ -1770,13 +2389,80 @@
                 <w:szCs w:val="18"/>
               </w:rPr>
             </w:pPr>
+            <w:permStart w:id="1440236506" w:edGrp="everyone"/>
+            <w:r>
+              <w:rPr>
+                <w:sz w:val="18"/>
+                <w:szCs w:val="18"/>
+              </w:rPr>
+              <w:t>{#offense18_</w:t>
+            </w:r>
+            <w:r>
+              <w:rPr>
+                <w:sz w:val="18"/>
+                <w:szCs w:val="18"/>
+              </w:rPr>
+              <w:t>76</w:t>
+            </w:r>
+            <w:r>
+              <w:rPr>
+                <w:sz w:val="18"/>
+                <w:szCs w:val="18"/>
+              </w:rPr>
+              <w:t>}</w:t>
+            </w:r>
             <w:sdt>
               <w:sdtPr>
                 <w:rPr>
                   <w:sz w:val="18"/>
                   <w:szCs w:val="18"/>
                 </w:rPr>
-                <w:id w:val="734053509"/>
+                <w:id w:val="-1274009645"/>
+                <w14:checkbox>
+                  <w14:checked w14:val="1"/>
+                  <w14:checkedState w14:val="2612" w14:font="MS Gothic"/>
+                  <w14:uncheckedState w14:val="2610" w14:font="MS Gothic"/>
+                </w14:checkbox>
+              </w:sdtPr>
+              <w:sdtContent>
+                <w:r>
+                  <w:rPr>
+                    <w:rFonts w:ascii="MS Gothic" w:eastAsia="MS Gothic" w:hAnsi="MS Gothic" w:hint="eastAsia"/>
+                    <w:sz w:val="18"/>
+                    <w:szCs w:val="18"/>
+                  </w:rPr>
+                  <w:t>☒</w:t>
+                </w:r>
+              </w:sdtContent>
+            </w:sdt>
+            <w:r>
+              <w:rPr>
+                <w:sz w:val="18"/>
+                <w:szCs w:val="18"/>
+              </w:rPr>
+              <w:t>{/}{^offense18_</w:t>
+            </w:r>
+            <w:r>
+              <w:rPr>
+                <w:sz w:val="18"/>
+                <w:szCs w:val="18"/>
+              </w:rPr>
+              <w:t>76</w:t>
+            </w:r>
+            <w:r>
+              <w:rPr>
+                <w:sz w:val="18"/>
+                <w:szCs w:val="18"/>
+              </w:rPr>
+              <w:t>}</w:t>
+            </w:r>
+            <w:sdt>
+              <w:sdtPr>
+                <w:rPr>
+                  <w:sz w:val="18"/>
+                  <w:szCs w:val="18"/>
+                </w:rPr>
+                <w:id w:val="277996412"/>
                 <w14:checkbox>
                   <w14:checked w14:val="0"/>
                   <w14:checkedState w14:val="2612" w14:font="MS Gothic"/>
@@ -1794,7 +2480,14 @@
                 </w:r>
               </w:sdtContent>
             </w:sdt>
-            <w:permEnd w:id="1207572579"/>
+            <w:r>
+              <w:rPr>
+                <w:sz w:val="18"/>
+                <w:szCs w:val="18"/>
+              </w:rPr>
+              <w:t>{/}</w:t>
+            </w:r>
+            <w:permEnd w:id="1440236506"/>
             <w:r>
               <w:rPr>
                 <w:sz w:val="18"/>
@@ -1839,7 +2532,6 @@
             </w:r>
           </w:p>
         </w:tc>
-        <w:permStart w:id="1028393475" w:edGrp="everyone"/>
         <w:tc>
           <w:tcPr>
             <w:tcW w:w="1440" w:type="dxa"/>
@@ -1855,13 +2547,80 @@
                 <w:szCs w:val="18"/>
               </w:rPr>
             </w:pPr>
+            <w:permStart w:id="545005957" w:edGrp="everyone"/>
+            <w:r>
+              <w:rPr>
+                <w:sz w:val="18"/>
+                <w:szCs w:val="18"/>
+              </w:rPr>
+              <w:t>{#offense18_</w:t>
+            </w:r>
+            <w:r>
+              <w:rPr>
+                <w:sz w:val="18"/>
+                <w:szCs w:val="18"/>
+              </w:rPr>
+              <w:t>49</w:t>
+            </w:r>
+            <w:r>
+              <w:rPr>
+                <w:sz w:val="18"/>
+                <w:szCs w:val="18"/>
+              </w:rPr>
+              <w:t>}</w:t>
+            </w:r>
             <w:sdt>
               <w:sdtPr>
                 <w:rPr>
                   <w:sz w:val="18"/>
                   <w:szCs w:val="18"/>
                 </w:rPr>
-                <w:id w:val="-1055850155"/>
+                <w:id w:val="-1886406198"/>
+                <w14:checkbox>
+                  <w14:checked w14:val="1"/>
+                  <w14:checkedState w14:val="2612" w14:font="MS Gothic"/>
+                  <w14:uncheckedState w14:val="2610" w14:font="MS Gothic"/>
+                </w14:checkbox>
+              </w:sdtPr>
+              <w:sdtContent>
+                <w:r>
+                  <w:rPr>
+                    <w:rFonts w:ascii="MS Gothic" w:eastAsia="MS Gothic" w:hAnsi="MS Gothic" w:hint="eastAsia"/>
+                    <w:sz w:val="18"/>
+                    <w:szCs w:val="18"/>
+                  </w:rPr>
+                  <w:t>☒</w:t>
+                </w:r>
+              </w:sdtContent>
+            </w:sdt>
+            <w:r>
+              <w:rPr>
+                <w:sz w:val="18"/>
+                <w:szCs w:val="18"/>
+              </w:rPr>
+              <w:t>{/}{^offense18_</w:t>
+            </w:r>
+            <w:r>
+              <w:rPr>
+                <w:sz w:val="18"/>
+                <w:szCs w:val="18"/>
+              </w:rPr>
+              <w:t>49</w:t>
+            </w:r>
+            <w:r>
+              <w:rPr>
+                <w:sz w:val="18"/>
+                <w:szCs w:val="18"/>
+              </w:rPr>
+              <w:t>}</w:t>
+            </w:r>
+            <w:sdt>
+              <w:sdtPr>
+                <w:rPr>
+                  <w:sz w:val="18"/>
+                  <w:szCs w:val="18"/>
+                </w:rPr>
+                <w:id w:val="-858577053"/>
                 <w14:checkbox>
                   <w14:checked w14:val="0"/>
                   <w14:checkedState w14:val="2612" w14:font="MS Gothic"/>
@@ -1879,7 +2638,14 @@
                 </w:r>
               </w:sdtContent>
             </w:sdt>
-            <w:permEnd w:id="1028393475"/>
+            <w:r>
+              <w:rPr>
+                <w:sz w:val="18"/>
+                <w:szCs w:val="18"/>
+              </w:rPr>
+              <w:t>{/}</w:t>
+            </w:r>
+            <w:permEnd w:id="545005957"/>
             <w:r>
               <w:rPr>
                 <w:sz w:val="18"/>
@@ -1932,7 +2698,6 @@
             </w:r>
           </w:p>
         </w:tc>
-        <w:permStart w:id="2105298868" w:edGrp="everyone"/>
         <w:tc>
           <w:tcPr>
             <w:tcW w:w="1435" w:type="dxa"/>
@@ -1948,13 +2713,87 @@
                 <w:szCs w:val="18"/>
               </w:rPr>
             </w:pPr>
+            <w:permStart w:id="1572559639" w:edGrp="everyone"/>
+            <w:r>
+              <w:rPr>
+                <w:sz w:val="18"/>
+                <w:szCs w:val="18"/>
+              </w:rPr>
+              <w:t>{#offense</w:t>
+            </w:r>
+            <w:r>
+              <w:rPr>
+                <w:sz w:val="18"/>
+                <w:szCs w:val="18"/>
+              </w:rPr>
+              <w:t>42_9795_1</w:t>
+            </w:r>
+            <w:r>
+              <w:rPr>
+                <w:sz w:val="18"/>
+                <w:szCs w:val="18"/>
+              </w:rPr>
+              <w:t>}</w:t>
+            </w:r>
             <w:sdt>
               <w:sdtPr>
                 <w:rPr>
                   <w:sz w:val="18"/>
                   <w:szCs w:val="18"/>
                 </w:rPr>
-                <w:id w:val="2060505063"/>
+                <w:id w:val="-1694378462"/>
+                <w14:checkbox>
+                  <w14:checked w14:val="1"/>
+                  <w14:checkedState w14:val="2612" w14:font="MS Gothic"/>
+                  <w14:uncheckedState w14:val="2610" w14:font="MS Gothic"/>
+                </w14:checkbox>
+              </w:sdtPr>
+              <w:sdtContent>
+                <w:r>
+                  <w:rPr>
+                    <w:rFonts w:ascii="MS Gothic" w:eastAsia="MS Gothic" w:hAnsi="MS Gothic" w:hint="eastAsia"/>
+                    <w:sz w:val="18"/>
+                    <w:szCs w:val="18"/>
+                  </w:rPr>
+                  <w:t>☒</w:t>
+                </w:r>
+              </w:sdtContent>
+            </w:sdt>
+            <w:r>
+              <w:rPr>
+                <w:sz w:val="18"/>
+                <w:szCs w:val="18"/>
+              </w:rPr>
+              <w:t>{/}{^</w:t>
+            </w:r>
+            <w:r>
+              <w:rPr>
+                <w:sz w:val="18"/>
+                <w:szCs w:val="18"/>
+              </w:rPr>
+              <w:t>offense</w:t>
+            </w:r>
+            <w:r>
+              <w:rPr>
+                <w:sz w:val="18"/>
+                <w:szCs w:val="18"/>
+              </w:rPr>
+              <w:t>42_9795_1</w:t>
+            </w:r>
+            <w:r>
+              <w:rPr>
+                <w:sz w:val="18"/>
+                <w:szCs w:val="18"/>
+              </w:rPr>
+              <w:t>}</w:t>
+            </w:r>
+            <w:sdt>
+              <w:sdtPr>
+                <w:rPr>
+                  <w:sz w:val="18"/>
+                  <w:szCs w:val="18"/>
+                </w:rPr>
+                <w:id w:val="1162050692"/>
                 <w14:checkbox>
                   <w14:checked w14:val="0"/>
                   <w14:checkedState w14:val="2612" w14:font="MS Gothic"/>
@@ -1972,7 +2811,14 @@
                 </w:r>
               </w:sdtContent>
             </w:sdt>
-            <w:permEnd w:id="2105298868"/>
+            <w:r>
+              <w:rPr>
+                <w:sz w:val="18"/>
+                <w:szCs w:val="18"/>
+              </w:rPr>
+              <w:t>{/}</w:t>
+            </w:r>
+            <w:permEnd w:id="1572559639"/>
             <w:r>
               <w:rPr>
                 <w:sz w:val="18"/>
@@ -2063,7 +2909,6 @@
             </w:r>
           </w:p>
         </w:tc>
-        <w:permStart w:id="1421561335" w:edGrp="everyone"/>
         <w:tc>
           <w:tcPr>
             <w:tcW w:w="1435" w:type="dxa"/>
@@ -2079,13 +2924,80 @@
                 <w:szCs w:val="18"/>
               </w:rPr>
             </w:pPr>
+            <w:permStart w:id="676095080" w:edGrp="everyone"/>
+            <w:r>
+              <w:rPr>
+                <w:sz w:val="18"/>
+                <w:szCs w:val="18"/>
+              </w:rPr>
+              <w:t>{#offense18_</w:t>
+            </w:r>
+            <w:r>
+              <w:rPr>
+                <w:sz w:val="18"/>
+                <w:szCs w:val="18"/>
+              </w:rPr>
+              <w:t>6312</w:t>
+            </w:r>
+            <w:r>
+              <w:rPr>
+                <w:sz w:val="18"/>
+                <w:szCs w:val="18"/>
+              </w:rPr>
+              <w:t>}</w:t>
+            </w:r>
             <w:sdt>
               <w:sdtPr>
                 <w:rPr>
                   <w:sz w:val="18"/>
                   <w:szCs w:val="18"/>
                 </w:rPr>
-                <w:id w:val="804122701"/>
+                <w:id w:val="-2138090959"/>
+                <w14:checkbox>
+                  <w14:checked w14:val="1"/>
+                  <w14:checkedState w14:val="2612" w14:font="MS Gothic"/>
+                  <w14:uncheckedState w14:val="2610" w14:font="MS Gothic"/>
+                </w14:checkbox>
+              </w:sdtPr>
+              <w:sdtContent>
+                <w:r>
+                  <w:rPr>
+                    <w:rFonts w:ascii="MS Gothic" w:eastAsia="MS Gothic" w:hAnsi="MS Gothic" w:hint="eastAsia"/>
+                    <w:sz w:val="18"/>
+                    <w:szCs w:val="18"/>
+                  </w:rPr>
+                  <w:t>☒</w:t>
+                </w:r>
+              </w:sdtContent>
+            </w:sdt>
+            <w:r>
+              <w:rPr>
+                <w:sz w:val="18"/>
+                <w:szCs w:val="18"/>
+              </w:rPr>
+              <w:t>{/}{^offense18_</w:t>
+            </w:r>
+            <w:r>
+              <w:rPr>
+                <w:sz w:val="18"/>
+                <w:szCs w:val="18"/>
+              </w:rPr>
+              <w:t>6312</w:t>
+            </w:r>
+            <w:r>
+              <w:rPr>
+                <w:sz w:val="18"/>
+                <w:szCs w:val="18"/>
+              </w:rPr>
+              <w:t>}</w:t>
+            </w:r>
+            <w:sdt>
+              <w:sdtPr>
+                <w:rPr>
+                  <w:sz w:val="18"/>
+                  <w:szCs w:val="18"/>
+                </w:rPr>
+                <w:id w:val="1888061239"/>
                 <w14:checkbox>
                   <w14:checked w14:val="0"/>
                   <w14:checkedState w14:val="2612" w14:font="MS Gothic"/>
@@ -2103,7 +3015,14 @@
                 </w:r>
               </w:sdtContent>
             </w:sdt>
-            <w:permEnd w:id="1421561335"/>
+            <w:r>
+              <w:rPr>
+                <w:sz w:val="18"/>
+                <w:szCs w:val="18"/>
+              </w:rPr>
+              <w:t>{/}</w:t>
+            </w:r>
+            <w:permEnd w:id="676095080"/>
             <w:r>
               <w:rPr>
                 <w:sz w:val="18"/>
@@ -2138,7 +3057,6 @@
             </w:r>
           </w:p>
         </w:tc>
-        <w:permStart w:id="1840929210" w:edGrp="everyone"/>
         <w:tc>
           <w:tcPr>
             <w:tcW w:w="1440" w:type="dxa"/>
@@ -2154,13 +3072,87 @@
                 <w:szCs w:val="18"/>
               </w:rPr>
             </w:pPr>
+            <w:permStart w:id="663426887" w:edGrp="everyone"/>
+            <w:r>
+              <w:rPr>
+                <w:sz w:val="18"/>
+                <w:szCs w:val="18"/>
+              </w:rPr>
+              <w:t>{#offense</w:t>
+            </w:r>
+            <w:r>
+              <w:rPr>
+                <w:sz w:val="18"/>
+                <w:szCs w:val="18"/>
+              </w:rPr>
+              <w:t>30_5502_1</w:t>
+            </w:r>
+            <w:r>
+              <w:rPr>
+                <w:sz w:val="18"/>
+                <w:szCs w:val="18"/>
+              </w:rPr>
+              <w:t>}</w:t>
+            </w:r>
             <w:sdt>
               <w:sdtPr>
                 <w:rPr>
                   <w:sz w:val="18"/>
                   <w:szCs w:val="18"/>
                 </w:rPr>
-                <w:id w:val="1638992571"/>
+                <w:id w:val="789558546"/>
+                <w14:checkbox>
+                  <w14:checked w14:val="1"/>
+                  <w14:checkedState w14:val="2612" w14:font="MS Gothic"/>
+                  <w14:uncheckedState w14:val="2610" w14:font="MS Gothic"/>
+                </w14:checkbox>
+              </w:sdtPr>
+              <w:sdtContent>
+                <w:r>
+                  <w:rPr>
+                    <w:rFonts w:ascii="MS Gothic" w:eastAsia="MS Gothic" w:hAnsi="MS Gothic" w:hint="eastAsia"/>
+                    <w:sz w:val="18"/>
+                    <w:szCs w:val="18"/>
+                  </w:rPr>
+                  <w:t>☒</w:t>
+                </w:r>
+              </w:sdtContent>
+            </w:sdt>
+            <w:r>
+              <w:rPr>
+                <w:sz w:val="18"/>
+                <w:szCs w:val="18"/>
+              </w:rPr>
+              <w:t>{/}{^</w:t>
+            </w:r>
+            <w:r>
+              <w:rPr>
+                <w:sz w:val="18"/>
+                <w:szCs w:val="18"/>
+              </w:rPr>
+              <w:t>offense</w:t>
+            </w:r>
+            <w:r>
+              <w:rPr>
+                <w:sz w:val="18"/>
+                <w:szCs w:val="18"/>
+              </w:rPr>
+              <w:t>30_5502_1</w:t>
+            </w:r>
+            <w:r>
+              <w:rPr>
+                <w:sz w:val="18"/>
+                <w:szCs w:val="18"/>
+              </w:rPr>
+              <w:t>}</w:t>
+            </w:r>
+            <w:sdt>
+              <w:sdtPr>
+                <w:rPr>
+                  <w:sz w:val="18"/>
+                  <w:szCs w:val="18"/>
+                </w:rPr>
+                <w:id w:val="-866600079"/>
                 <w14:checkbox>
                   <w14:checked w14:val="0"/>
                   <w14:checkedState w14:val="2612" w14:font="MS Gothic"/>
@@ -2178,7 +3170,14 @@
                 </w:r>
               </w:sdtContent>
             </w:sdt>
-            <w:permEnd w:id="1840929210"/>
+            <w:r>
+              <w:rPr>
+                <w:sz w:val="18"/>
+                <w:szCs w:val="18"/>
+              </w:rPr>
+              <w:t>{/}</w:t>
+            </w:r>
+            <w:permEnd w:id="663426887"/>
             <w:r>
               <w:rPr>
                 <w:sz w:val="18"/>
@@ -2237,7 +3236,6 @@
             </w:r>
           </w:p>
         </w:tc>
-        <w:permStart w:id="349787785" w:edGrp="everyone"/>
         <w:tc>
           <w:tcPr>
             <w:tcW w:w="1435" w:type="dxa"/>
@@ -2253,13 +3251,80 @@
                 <w:szCs w:val="18"/>
               </w:rPr>
             </w:pPr>
+            <w:permStart w:id="1996057433" w:edGrp="everyone"/>
+            <w:r>
+              <w:rPr>
+                <w:sz w:val="18"/>
+                <w:szCs w:val="18"/>
+              </w:rPr>
+              <w:t>{#offense18_</w:t>
+            </w:r>
+            <w:r>
+              <w:rPr>
+                <w:sz w:val="18"/>
+                <w:szCs w:val="18"/>
+              </w:rPr>
+              <w:t>6318</w:t>
+            </w:r>
+            <w:r>
+              <w:rPr>
+                <w:sz w:val="18"/>
+                <w:szCs w:val="18"/>
+              </w:rPr>
+              <w:t>}</w:t>
+            </w:r>
             <w:sdt>
               <w:sdtPr>
                 <w:rPr>
                   <w:sz w:val="18"/>
                   <w:szCs w:val="18"/>
                 </w:rPr>
-                <w:id w:val="391475481"/>
+                <w:id w:val="25921436"/>
+                <w14:checkbox>
+                  <w14:checked w14:val="1"/>
+                  <w14:checkedState w14:val="2612" w14:font="MS Gothic"/>
+                  <w14:uncheckedState w14:val="2610" w14:font="MS Gothic"/>
+                </w14:checkbox>
+              </w:sdtPr>
+              <w:sdtContent>
+                <w:r>
+                  <w:rPr>
+                    <w:rFonts w:ascii="MS Gothic" w:eastAsia="MS Gothic" w:hAnsi="MS Gothic" w:hint="eastAsia"/>
+                    <w:sz w:val="18"/>
+                    <w:szCs w:val="18"/>
+                  </w:rPr>
+                  <w:t>☒</w:t>
+                </w:r>
+              </w:sdtContent>
+            </w:sdt>
+            <w:r>
+              <w:rPr>
+                <w:sz w:val="18"/>
+                <w:szCs w:val="18"/>
+              </w:rPr>
+              <w:t>{/}{^offense18_</w:t>
+            </w:r>
+            <w:r>
+              <w:rPr>
+                <w:sz w:val="18"/>
+                <w:szCs w:val="18"/>
+              </w:rPr>
+              <w:t>6318</w:t>
+            </w:r>
+            <w:r>
+              <w:rPr>
+                <w:sz w:val="18"/>
+                <w:szCs w:val="18"/>
+              </w:rPr>
+              <w:t>}</w:t>
+            </w:r>
+            <w:sdt>
+              <w:sdtPr>
+                <w:rPr>
+                  <w:sz w:val="18"/>
+                  <w:szCs w:val="18"/>
+                </w:rPr>
+                <w:id w:val="-717054785"/>
                 <w14:checkbox>
                   <w14:checked w14:val="0"/>
                   <w14:checkedState w14:val="2612" w14:font="MS Gothic"/>
@@ -2277,7 +3342,14 @@
                 </w:r>
               </w:sdtContent>
             </w:sdt>
-            <w:permEnd w:id="349787785"/>
+            <w:r>
+              <w:rPr>
+                <w:sz w:val="18"/>
+                <w:szCs w:val="18"/>
+              </w:rPr>
+              <w:t>{/}</w:t>
+            </w:r>
+            <w:permEnd w:id="1996057433"/>
             <w:r>
               <w:rPr>
                 <w:sz w:val="18"/>
@@ -2364,7 +3436,6 @@
             </w:r>
           </w:p>
         </w:tc>
-        <w:permStart w:id="2004843210" w:edGrp="everyone"/>
         <w:tc>
           <w:tcPr>
             <w:tcW w:w="1435" w:type="dxa"/>
@@ -2380,13 +3451,80 @@
                 <w:szCs w:val="18"/>
               </w:rPr>
             </w:pPr>
+            <w:permStart w:id="1188379840" w:edGrp="everyone"/>
+            <w:r>
+              <w:rPr>
+                <w:sz w:val="18"/>
+                <w:szCs w:val="18"/>
+              </w:rPr>
+              <w:t>{#offense18_</w:t>
+            </w:r>
+            <w:r>
+              <w:rPr>
+                <w:sz w:val="18"/>
+                <w:szCs w:val="18"/>
+              </w:rPr>
+              <w:t>6320</w:t>
+            </w:r>
+            <w:r>
+              <w:rPr>
+                <w:sz w:val="18"/>
+                <w:szCs w:val="18"/>
+              </w:rPr>
+              <w:t>}</w:t>
+            </w:r>
             <w:sdt>
               <w:sdtPr>
                 <w:rPr>
                   <w:sz w:val="18"/>
                   <w:szCs w:val="18"/>
                 </w:rPr>
-                <w:id w:val="611630818"/>
+                <w:id w:val="1128288314"/>
+                <w14:checkbox>
+                  <w14:checked w14:val="1"/>
+                  <w14:checkedState w14:val="2612" w14:font="MS Gothic"/>
+                  <w14:uncheckedState w14:val="2610" w14:font="MS Gothic"/>
+                </w14:checkbox>
+              </w:sdtPr>
+              <w:sdtContent>
+                <w:r>
+                  <w:rPr>
+                    <w:rFonts w:ascii="MS Gothic" w:eastAsia="MS Gothic" w:hAnsi="MS Gothic" w:hint="eastAsia"/>
+                    <w:sz w:val="18"/>
+                    <w:szCs w:val="18"/>
+                  </w:rPr>
+                  <w:t>☒</w:t>
+                </w:r>
+              </w:sdtContent>
+            </w:sdt>
+            <w:r>
+              <w:rPr>
+                <w:sz w:val="18"/>
+                <w:szCs w:val="18"/>
+              </w:rPr>
+              <w:t>{/}{^offense18_</w:t>
+            </w:r>
+            <w:r>
+              <w:rPr>
+                <w:sz w:val="18"/>
+                <w:szCs w:val="18"/>
+              </w:rPr>
+              <w:t>6320</w:t>
+            </w:r>
+            <w:r>
+              <w:rPr>
+                <w:sz w:val="18"/>
+                <w:szCs w:val="18"/>
+              </w:rPr>
+              <w:t>}</w:t>
+            </w:r>
+            <w:sdt>
+              <w:sdtPr>
+                <w:rPr>
+                  <w:sz w:val="18"/>
+                  <w:szCs w:val="18"/>
+                </w:rPr>
+                <w:id w:val="605081503"/>
                 <w14:checkbox>
                   <w14:checked w14:val="0"/>
                   <w14:checkedState w14:val="2612" w14:font="MS Gothic"/>
@@ -2404,7 +3542,14 @@
                 </w:r>
               </w:sdtContent>
             </w:sdt>
-            <w:permEnd w:id="2004843210"/>
+            <w:r>
+              <w:rPr>
+                <w:sz w:val="18"/>
+                <w:szCs w:val="18"/>
+              </w:rPr>
+              <w:t>{/}</w:t>
+            </w:r>
+            <w:permEnd w:id="1188379840"/>
             <w:r>
               <w:rPr>
                 <w:sz w:val="18"/>
@@ -2491,7 +3636,6 @@
             </w:r>
           </w:p>
         </w:tc>
-        <w:permStart w:id="1431641408" w:edGrp="everyone"/>
         <w:tc>
           <w:tcPr>
             <w:tcW w:w="1435" w:type="dxa"/>
@@ -2507,13 +3651,94 @@
                 <w:szCs w:val="18"/>
               </w:rPr>
             </w:pPr>
+            <w:permStart w:id="1502247002" w:edGrp="everyone"/>
+            <w:r>
+              <w:rPr>
+                <w:sz w:val="18"/>
+                <w:szCs w:val="18"/>
+              </w:rPr>
+              <w:t>{#offense</w:t>
+            </w:r>
+            <w:r>
+              <w:rPr>
+                <w:sz w:val="18"/>
+                <w:szCs w:val="18"/>
+              </w:rPr>
+              <w:t>42_9</w:t>
+            </w:r>
+            <w:r>
+              <w:rPr>
+                <w:sz w:val="18"/>
+                <w:szCs w:val="18"/>
+              </w:rPr>
+              <w:t>7</w:t>
+            </w:r>
+            <w:r>
+              <w:rPr>
+                <w:sz w:val="18"/>
+                <w:szCs w:val="18"/>
+              </w:rPr>
+              <w:t>12</w:t>
+            </w:r>
+            <w:r>
+              <w:rPr>
+                <w:sz w:val="18"/>
+                <w:szCs w:val="18"/>
+              </w:rPr>
+              <w:t>}</w:t>
+            </w:r>
             <w:sdt>
               <w:sdtPr>
                 <w:rPr>
                   <w:sz w:val="18"/>
                   <w:szCs w:val="18"/>
                 </w:rPr>
-                <w:id w:val="1070388432"/>
+                <w:id w:val="2108995181"/>
+                <w14:checkbox>
+                  <w14:checked w14:val="1"/>
+                  <w14:checkedState w14:val="2612" w14:font="MS Gothic"/>
+                  <w14:uncheckedState w14:val="2610" w14:font="MS Gothic"/>
+                </w14:checkbox>
+              </w:sdtPr>
+              <w:sdtContent>
+                <w:r>
+                  <w:rPr>
+                    <w:rFonts w:ascii="MS Gothic" w:eastAsia="MS Gothic" w:hAnsi="MS Gothic" w:hint="eastAsia"/>
+                    <w:sz w:val="18"/>
+                    <w:szCs w:val="18"/>
+                  </w:rPr>
+                  <w:t>☒</w:t>
+                </w:r>
+              </w:sdtContent>
+            </w:sdt>
+            <w:r>
+              <w:rPr>
+                <w:sz w:val="18"/>
+                <w:szCs w:val="18"/>
+              </w:rPr>
+              <w:t>{/}{^offense</w:t>
+            </w:r>
+            <w:r>
+              <w:rPr>
+                <w:sz w:val="18"/>
+                <w:szCs w:val="18"/>
+              </w:rPr>
+              <w:t>42_9712</w:t>
+            </w:r>
+            <w:r>
+              <w:rPr>
+                <w:sz w:val="18"/>
+                <w:szCs w:val="18"/>
+              </w:rPr>
+              <w:t>}</w:t>
+            </w:r>
+            <w:sdt>
+              <w:sdtPr>
+                <w:rPr>
+                  <w:sz w:val="18"/>
+                  <w:szCs w:val="18"/>
+                </w:rPr>
+                <w:id w:val="-612128966"/>
                 <w14:checkbox>
                   <w14:checked w14:val="0"/>
                   <w14:checkedState w14:val="2612" w14:font="MS Gothic"/>
@@ -2531,7 +3756,14 @@
                 </w:r>
               </w:sdtContent>
             </w:sdt>
-            <w:permEnd w:id="1431641408"/>
+            <w:r>
+              <w:rPr>
+                <w:sz w:val="18"/>
+                <w:szCs w:val="18"/>
+              </w:rPr>
+              <w:t>{/}</w:t>
+            </w:r>
+            <w:permEnd w:id="1502247002"/>
             <w:r>
               <w:rPr>
                 <w:sz w:val="18"/>
@@ -2566,7 +3798,6 @@
             </w:r>
           </w:p>
         </w:tc>
-        <w:permStart w:id="1305566789" w:edGrp="everyone"/>
         <w:tc>
           <w:tcPr>
             <w:tcW w:w="1440" w:type="dxa"/>
@@ -2582,13 +3813,87 @@
                 <w:szCs w:val="18"/>
               </w:rPr>
             </w:pPr>
+            <w:permStart w:id="2067561723" w:edGrp="everyone"/>
+            <w:r>
+              <w:rPr>
+                <w:sz w:val="18"/>
+                <w:szCs w:val="18"/>
+              </w:rPr>
+              <w:t>{#offense</w:t>
+            </w:r>
+            <w:r>
+              <w:rPr>
+                <w:sz w:val="18"/>
+                <w:szCs w:val="18"/>
+              </w:rPr>
+              <w:t>75_3731</w:t>
+            </w:r>
+            <w:r>
+              <w:rPr>
+                <w:sz w:val="18"/>
+                <w:szCs w:val="18"/>
+              </w:rPr>
+              <w:t>}</w:t>
+            </w:r>
             <w:sdt>
               <w:sdtPr>
                 <w:rPr>
                   <w:sz w:val="18"/>
                   <w:szCs w:val="18"/>
                 </w:rPr>
-                <w:id w:val="-387496772"/>
+                <w:id w:val="-565028155"/>
+                <w14:checkbox>
+                  <w14:checked w14:val="1"/>
+                  <w14:checkedState w14:val="2612" w14:font="MS Gothic"/>
+                  <w14:uncheckedState w14:val="2610" w14:font="MS Gothic"/>
+                </w14:checkbox>
+              </w:sdtPr>
+              <w:sdtContent>
+                <w:r>
+                  <w:rPr>
+                    <w:rFonts w:ascii="MS Gothic" w:eastAsia="MS Gothic" w:hAnsi="MS Gothic" w:hint="eastAsia"/>
+                    <w:sz w:val="18"/>
+                    <w:szCs w:val="18"/>
+                  </w:rPr>
+                  <w:t>☒</w:t>
+                </w:r>
+              </w:sdtContent>
+            </w:sdt>
+            <w:r>
+              <w:rPr>
+                <w:sz w:val="18"/>
+                <w:szCs w:val="18"/>
+              </w:rPr>
+              <w:t>{/}{^</w:t>
+            </w:r>
+            <w:r>
+              <w:rPr>
+                <w:sz w:val="18"/>
+                <w:szCs w:val="18"/>
+              </w:rPr>
+              <w:t>offense</w:t>
+            </w:r>
+            <w:r>
+              <w:rPr>
+                <w:sz w:val="18"/>
+                <w:szCs w:val="18"/>
+              </w:rPr>
+              <w:t>75_3731</w:t>
+            </w:r>
+            <w:r>
+              <w:rPr>
+                <w:sz w:val="18"/>
+                <w:szCs w:val="18"/>
+              </w:rPr>
+              <w:t>}</w:t>
+            </w:r>
+            <w:sdt>
+              <w:sdtPr>
+                <w:rPr>
+                  <w:sz w:val="18"/>
+                  <w:szCs w:val="18"/>
+                </w:rPr>
+                <w:id w:val="-1680349340"/>
                 <w14:checkbox>
                   <w14:checked w14:val="0"/>
                   <w14:checkedState w14:val="2612" w14:font="MS Gothic"/>
@@ -2606,7 +3911,14 @@
                 </w:r>
               </w:sdtContent>
             </w:sdt>
-            <w:permEnd w:id="1305566789"/>
+            <w:r>
+              <w:rPr>
+                <w:sz w:val="18"/>
+                <w:szCs w:val="18"/>
+              </w:rPr>
+              <w:t>{/}</w:t>
+            </w:r>
+            <w:permEnd w:id="2067561723"/>
             <w:r>
               <w:rPr>
                 <w:sz w:val="18"/>
@@ -2658,7 +3970,6 @@
             </w:r>
           </w:p>
         </w:tc>
-        <w:permStart w:id="414916803" w:edGrp="everyone"/>
         <w:tc>
           <w:tcPr>
             <w:tcW w:w="1435" w:type="dxa"/>
@@ -2674,13 +3985,80 @@
                 <w:szCs w:val="18"/>
               </w:rPr>
             </w:pPr>
+            <w:permStart w:id="1355249803" w:edGrp="everyone"/>
+            <w:r>
+              <w:rPr>
+                <w:sz w:val="18"/>
+                <w:szCs w:val="18"/>
+              </w:rPr>
+              <w:t>{#offense</w:t>
+            </w:r>
+            <w:r>
+              <w:rPr>
+                <w:sz w:val="18"/>
+                <w:szCs w:val="18"/>
+              </w:rPr>
+              <w:t>Firearms</w:t>
+            </w:r>
+            <w:r>
+              <w:rPr>
+                <w:sz w:val="18"/>
+                <w:szCs w:val="18"/>
+              </w:rPr>
+              <w:t>}</w:t>
+            </w:r>
             <w:sdt>
               <w:sdtPr>
                 <w:rPr>
                   <w:sz w:val="18"/>
                   <w:szCs w:val="18"/>
                 </w:rPr>
-                <w:id w:val="-1543516973"/>
+                <w:id w:val="429399630"/>
+                <w14:checkbox>
+                  <w14:checked w14:val="1"/>
+                  <w14:checkedState w14:val="2612" w14:font="MS Gothic"/>
+                  <w14:uncheckedState w14:val="2610" w14:font="MS Gothic"/>
+                </w14:checkbox>
+              </w:sdtPr>
+              <w:sdtContent>
+                <w:r>
+                  <w:rPr>
+                    <w:rFonts w:ascii="MS Gothic" w:eastAsia="MS Gothic" w:hAnsi="MS Gothic" w:hint="eastAsia"/>
+                    <w:sz w:val="18"/>
+                    <w:szCs w:val="18"/>
+                  </w:rPr>
+                  <w:t>☒</w:t>
+                </w:r>
+              </w:sdtContent>
+            </w:sdt>
+            <w:r>
+              <w:rPr>
+                <w:sz w:val="18"/>
+                <w:szCs w:val="18"/>
+              </w:rPr>
+              <w:t>{/}{^offense</w:t>
+            </w:r>
+            <w:r>
+              <w:rPr>
+                <w:sz w:val="18"/>
+                <w:szCs w:val="18"/>
+              </w:rPr>
+              <w:t>Firearms</w:t>
+            </w:r>
+            <w:r>
+              <w:rPr>
+                <w:sz w:val="18"/>
+                <w:szCs w:val="18"/>
+              </w:rPr>
+              <w:t>}</w:t>
+            </w:r>
+            <w:sdt>
+              <w:sdtPr>
+                <w:rPr>
+                  <w:sz w:val="18"/>
+                  <w:szCs w:val="18"/>
+                </w:rPr>
+                <w:id w:val="-251892756"/>
                 <w14:checkbox>
                   <w14:checked w14:val="0"/>
                   <w14:checkedState w14:val="2612" w14:font="MS Gothic"/>
@@ -2698,7 +4076,14 @@
                 </w:r>
               </w:sdtContent>
             </w:sdt>
-            <w:permEnd w:id="414916803"/>
+            <w:r>
+              <w:rPr>
+                <w:sz w:val="18"/>
+                <w:szCs w:val="18"/>
+              </w:rPr>
+              <w:t>{/}</w:t>
+            </w:r>
+            <w:permEnd w:id="1355249803"/>
             <w:r>
               <w:rPr>
                 <w:sz w:val="18"/>
@@ -2787,7 +4172,6 @@
             </w:r>
           </w:p>
         </w:tc>
-        <w:permStart w:id="1743086981" w:edGrp="everyone"/>
         <w:tc>
           <w:tcPr>
             <w:tcW w:w="1435" w:type="dxa"/>
@@ -2804,13 +4188,80 @@
                 <w:szCs w:val="18"/>
               </w:rPr>
             </w:pPr>
+            <w:permStart w:id="1056129079" w:edGrp="everyone"/>
+            <w:r>
+              <w:rPr>
+                <w:sz w:val="18"/>
+                <w:szCs w:val="18"/>
+              </w:rPr>
+              <w:t>{#offense</w:t>
+            </w:r>
+            <w:r>
+              <w:rPr>
+                <w:sz w:val="18"/>
+                <w:szCs w:val="18"/>
+              </w:rPr>
+              <w:t>ControlledSubstance</w:t>
+            </w:r>
+            <w:r>
+              <w:rPr>
+                <w:sz w:val="18"/>
+                <w:szCs w:val="18"/>
+              </w:rPr>
+              <w:t>}</w:t>
+            </w:r>
             <w:sdt>
               <w:sdtPr>
                 <w:rPr>
                   <w:sz w:val="18"/>
                   <w:szCs w:val="18"/>
                 </w:rPr>
-                <w:id w:val="658039414"/>
+                <w:id w:val="1572619802"/>
+                <w14:checkbox>
+                  <w14:checked w14:val="1"/>
+                  <w14:checkedState w14:val="2612" w14:font="MS Gothic"/>
+                  <w14:uncheckedState w14:val="2610" w14:font="MS Gothic"/>
+                </w14:checkbox>
+              </w:sdtPr>
+              <w:sdtContent>
+                <w:r>
+                  <w:rPr>
+                    <w:rFonts w:ascii="MS Gothic" w:eastAsia="MS Gothic" w:hAnsi="MS Gothic" w:hint="eastAsia"/>
+                    <w:sz w:val="18"/>
+                    <w:szCs w:val="18"/>
+                  </w:rPr>
+                  <w:t>☒</w:t>
+                </w:r>
+              </w:sdtContent>
+            </w:sdt>
+            <w:r>
+              <w:rPr>
+                <w:sz w:val="18"/>
+                <w:szCs w:val="18"/>
+              </w:rPr>
+              <w:t>{/}{^offense</w:t>
+            </w:r>
+            <w:r>
+              <w:rPr>
+                <w:sz w:val="18"/>
+                <w:szCs w:val="18"/>
+              </w:rPr>
+              <w:t>ControlledSubstance</w:t>
+            </w:r>
+            <w:r>
+              <w:rPr>
+                <w:sz w:val="18"/>
+                <w:szCs w:val="18"/>
+              </w:rPr>
+              <w:t>}</w:t>
+            </w:r>
+            <w:sdt>
+              <w:sdtPr>
+                <w:rPr>
+                  <w:sz w:val="18"/>
+                  <w:szCs w:val="18"/>
+                </w:rPr>
+                <w:id w:val="-1752734025"/>
                 <w14:checkbox>
                   <w14:checked w14:val="0"/>
                   <w14:checkedState w14:val="2612" w14:font="MS Gothic"/>
@@ -2828,7 +4279,14 @@
                 </w:r>
               </w:sdtContent>
             </w:sdt>
-            <w:permEnd w:id="1743086981"/>
+            <w:r>
+              <w:rPr>
+                <w:sz w:val="18"/>
+                <w:szCs w:val="18"/>
+              </w:rPr>
+              <w:t>{/}</w:t>
+            </w:r>
+            <w:permEnd w:id="1056129079"/>
             <w:r>
               <w:rPr>
                 <w:sz w:val="18"/>
@@ -2947,27 +4405,10 @@
                 <w:sz w:val="18"/>
                 <w:szCs w:val="18"/>
               </w:rPr>
-              <w:t xml:space="preserve">75 </w:t>
-            </w:r>
-            <w:proofErr w:type="spellStart"/>
-            <w:r>
-              <w:rPr>
-                <w:sz w:val="18"/>
-                <w:szCs w:val="18"/>
-              </w:rPr>
-              <w:t>Pa.C.S</w:t>
-            </w:r>
-            <w:proofErr w:type="spellEnd"/>
-            <w:r>
-              <w:rPr>
-                <w:sz w:val="18"/>
-                <w:szCs w:val="18"/>
-              </w:rPr>
-              <w:t>. 3732 Relating to Homicide by Vehicle</w:t>
-            </w:r>
-          </w:p>
-        </w:tc>
-        <w:permStart w:id="2076446630" w:edGrp="everyone"/>
+              <w:t>75 Pa.C.S. 3732 Relating to Homicide by Vehicle</w:t>
+            </w:r>
+          </w:p>
+        </w:tc>
         <w:tc>
           <w:tcPr>
             <w:tcW w:w="1440" w:type="dxa"/>
@@ -2982,13 +4423,80 @@
                 <w:szCs w:val="18"/>
               </w:rPr>
             </w:pPr>
+            <w:permStart w:id="154946274" w:edGrp="everyone"/>
+            <w:r>
+              <w:rPr>
+                <w:sz w:val="18"/>
+                <w:szCs w:val="18"/>
+              </w:rPr>
+              <w:t>{#offense</w:t>
+            </w:r>
+            <w:r>
+              <w:rPr>
+                <w:sz w:val="18"/>
+                <w:szCs w:val="18"/>
+              </w:rPr>
+              <w:t>75_3732</w:t>
+            </w:r>
+            <w:r>
+              <w:rPr>
+                <w:sz w:val="18"/>
+                <w:szCs w:val="18"/>
+              </w:rPr>
+              <w:t>}</w:t>
+            </w:r>
             <w:sdt>
               <w:sdtPr>
                 <w:rPr>
                   <w:sz w:val="18"/>
                   <w:szCs w:val="18"/>
                 </w:rPr>
-                <w:id w:val="568850608"/>
+                <w:id w:val="-1793430625"/>
+                <w14:checkbox>
+                  <w14:checked w14:val="1"/>
+                  <w14:checkedState w14:val="2612" w14:font="MS Gothic"/>
+                  <w14:uncheckedState w14:val="2610" w14:font="MS Gothic"/>
+                </w14:checkbox>
+              </w:sdtPr>
+              <w:sdtContent>
+                <w:r>
+                  <w:rPr>
+                    <w:rFonts w:ascii="MS Gothic" w:eastAsia="MS Gothic" w:hAnsi="MS Gothic" w:hint="eastAsia"/>
+                    <w:sz w:val="18"/>
+                    <w:szCs w:val="18"/>
+                  </w:rPr>
+                  <w:t>☒</w:t>
+                </w:r>
+              </w:sdtContent>
+            </w:sdt>
+            <w:r>
+              <w:rPr>
+                <w:sz w:val="18"/>
+                <w:szCs w:val="18"/>
+              </w:rPr>
+              <w:t>{/}{^offens</w:t>
+            </w:r>
+            <w:r>
+              <w:rPr>
+                <w:sz w:val="18"/>
+                <w:szCs w:val="18"/>
+              </w:rPr>
+              <w:t>e75_3732</w:t>
+            </w:r>
+            <w:r>
+              <w:rPr>
+                <w:sz w:val="18"/>
+                <w:szCs w:val="18"/>
+              </w:rPr>
+              <w:t>}</w:t>
+            </w:r>
+            <w:sdt>
+              <w:sdtPr>
+                <w:rPr>
+                  <w:sz w:val="18"/>
+                  <w:szCs w:val="18"/>
+                </w:rPr>
+                <w:id w:val="373741177"/>
                 <w14:checkbox>
                   <w14:checked w14:val="0"/>
                   <w14:checkedState w14:val="2612" w14:font="MS Gothic"/>
@@ -3006,7 +4514,14 @@
                 </w:r>
               </w:sdtContent>
             </w:sdt>
-            <w:permEnd w:id="2076446630"/>
+            <w:r>
+              <w:rPr>
+                <w:sz w:val="18"/>
+                <w:szCs w:val="18"/>
+              </w:rPr>
+              <w:t>{/}</w:t>
+            </w:r>
+            <w:permEnd w:id="154946274"/>
             <w:r>
               <w:rPr>
                 <w:sz w:val="18"/>
@@ -3091,27 +4606,10 @@
                 <w:sz w:val="18"/>
                 <w:szCs w:val="18"/>
               </w:rPr>
-              <w:t xml:space="preserve">75 </w:t>
-            </w:r>
-            <w:proofErr w:type="spellStart"/>
-            <w:r>
-              <w:rPr>
-                <w:sz w:val="18"/>
-                <w:szCs w:val="18"/>
-              </w:rPr>
-              <w:t>Pa.C.S</w:t>
-            </w:r>
-            <w:proofErr w:type="spellEnd"/>
-            <w:r>
-              <w:rPr>
-                <w:sz w:val="18"/>
-                <w:szCs w:val="18"/>
-              </w:rPr>
-              <w:t>. 3735 Relating to Homicide by Vehicle while DUI</w:t>
-            </w:r>
-          </w:p>
-        </w:tc>
-        <w:permStart w:id="725504019" w:edGrp="everyone"/>
+              <w:t>75 Pa.C.S. 3735 Relating to Homicide by Vehicle while DUI</w:t>
+            </w:r>
+          </w:p>
+        </w:tc>
         <w:tc>
           <w:tcPr>
             <w:tcW w:w="1440" w:type="dxa"/>
@@ -3127,13 +4625,80 @@
                 <w:szCs w:val="18"/>
               </w:rPr>
             </w:pPr>
+            <w:permStart w:id="482412931" w:edGrp="everyone"/>
+            <w:r>
+              <w:rPr>
+                <w:sz w:val="18"/>
+                <w:szCs w:val="18"/>
+              </w:rPr>
+              <w:t>{#offense</w:t>
+            </w:r>
+            <w:r>
+              <w:rPr>
+                <w:sz w:val="18"/>
+                <w:szCs w:val="18"/>
+              </w:rPr>
+              <w:t>75_3735</w:t>
+            </w:r>
+            <w:r>
+              <w:rPr>
+                <w:sz w:val="18"/>
+                <w:szCs w:val="18"/>
+              </w:rPr>
+              <w:t>}</w:t>
+            </w:r>
             <w:sdt>
               <w:sdtPr>
                 <w:rPr>
                   <w:sz w:val="18"/>
                   <w:szCs w:val="18"/>
                 </w:rPr>
-                <w:id w:val="-483933497"/>
+                <w:id w:val="636457009"/>
+                <w14:checkbox>
+                  <w14:checked w14:val="1"/>
+                  <w14:checkedState w14:val="2612" w14:font="MS Gothic"/>
+                  <w14:uncheckedState w14:val="2610" w14:font="MS Gothic"/>
+                </w14:checkbox>
+              </w:sdtPr>
+              <w:sdtContent>
+                <w:r>
+                  <w:rPr>
+                    <w:rFonts w:ascii="MS Gothic" w:eastAsia="MS Gothic" w:hAnsi="MS Gothic" w:hint="eastAsia"/>
+                    <w:sz w:val="18"/>
+                    <w:szCs w:val="18"/>
+                  </w:rPr>
+                  <w:t>☒</w:t>
+                </w:r>
+              </w:sdtContent>
+            </w:sdt>
+            <w:r>
+              <w:rPr>
+                <w:sz w:val="18"/>
+                <w:szCs w:val="18"/>
+              </w:rPr>
+              <w:t>{/}{^offense</w:t>
+            </w:r>
+            <w:r>
+              <w:rPr>
+                <w:sz w:val="18"/>
+                <w:szCs w:val="18"/>
+              </w:rPr>
+              <w:t>75_3735</w:t>
+            </w:r>
+            <w:r>
+              <w:rPr>
+                <w:sz w:val="18"/>
+                <w:szCs w:val="18"/>
+              </w:rPr>
+              <w:t>}</w:t>
+            </w:r>
+            <w:sdt>
+              <w:sdtPr>
+                <w:rPr>
+                  <w:sz w:val="18"/>
+                  <w:szCs w:val="18"/>
+                </w:rPr>
+                <w:id w:val="-78916844"/>
                 <w14:checkbox>
                   <w14:checked w14:val="0"/>
                   <w14:checkedState w14:val="2612" w14:font="MS Gothic"/>
@@ -3151,7 +4716,14 @@
                 </w:r>
               </w:sdtContent>
             </w:sdt>
-            <w:permEnd w:id="725504019"/>
+            <w:r>
+              <w:rPr>
+                <w:sz w:val="18"/>
+                <w:szCs w:val="18"/>
+              </w:rPr>
+              <w:t>{/}</w:t>
+            </w:r>
+            <w:permEnd w:id="482412931"/>
             <w:r>
               <w:rPr>
                 <w:sz w:val="18"/>
@@ -3326,27 +4898,10 @@
                 <w:sz w:val="18"/>
                 <w:szCs w:val="18"/>
               </w:rPr>
-              <w:t xml:space="preserve">75 </w:t>
-            </w:r>
-            <w:proofErr w:type="spellStart"/>
-            <w:r>
-              <w:rPr>
-                <w:sz w:val="18"/>
-                <w:szCs w:val="18"/>
-              </w:rPr>
-              <w:t>Pa.C.s</w:t>
-            </w:r>
-            <w:proofErr w:type="spellEnd"/>
-            <w:r>
-              <w:rPr>
-                <w:sz w:val="18"/>
-                <w:szCs w:val="18"/>
-              </w:rPr>
-              <w:t>. 3735.1 Relating to Agg Assault by Vehicle while DUI</w:t>
-            </w:r>
-          </w:p>
-        </w:tc>
-        <w:permStart w:id="1901472776" w:edGrp="everyone"/>
+              <w:t>75 Pa.C.s. 3735.1 Relating to Agg Assault by Vehicle while DUI</w:t>
+            </w:r>
+          </w:p>
+        </w:tc>
         <w:tc>
           <w:tcPr>
             <w:tcW w:w="1440" w:type="dxa"/>
@@ -3362,13 +4917,73 @@
                 <w:szCs w:val="18"/>
               </w:rPr>
             </w:pPr>
+            <w:permStart w:id="377821182" w:edGrp="everyone"/>
+            <w:r>
+              <w:rPr>
+                <w:sz w:val="18"/>
+                <w:szCs w:val="18"/>
+              </w:rPr>
+              <w:t>{#offense</w:t>
+            </w:r>
+            <w:r>
+              <w:rPr>
+                <w:sz w:val="18"/>
+                <w:szCs w:val="18"/>
+              </w:rPr>
+              <w:t>75_3735_1</w:t>
+            </w:r>
+            <w:r>
+              <w:rPr>
+                <w:sz w:val="18"/>
+                <w:szCs w:val="18"/>
+              </w:rPr>
+              <w:t>}</w:t>
+            </w:r>
             <w:sdt>
               <w:sdtPr>
                 <w:rPr>
                   <w:sz w:val="18"/>
                   <w:szCs w:val="18"/>
                 </w:rPr>
-                <w:id w:val="-1077275190"/>
+                <w:id w:val="-790518598"/>
+                <w14:checkbox>
+                  <w14:checked w14:val="1"/>
+                  <w14:checkedState w14:val="2612" w14:font="MS Gothic"/>
+                  <w14:uncheckedState w14:val="2610" w14:font="MS Gothic"/>
+                </w14:checkbox>
+              </w:sdtPr>
+              <w:sdtContent>
+                <w:r>
+                  <w:rPr>
+                    <w:rFonts w:ascii="MS Gothic" w:eastAsia="MS Gothic" w:hAnsi="MS Gothic" w:hint="eastAsia"/>
+                    <w:sz w:val="18"/>
+                    <w:szCs w:val="18"/>
+                  </w:rPr>
+                  <w:t>☒</w:t>
+                </w:r>
+              </w:sdtContent>
+            </w:sdt>
+            <w:r>
+              <w:rPr>
+                <w:sz w:val="18"/>
+                <w:szCs w:val="18"/>
+              </w:rPr>
+              <w:t>{/}{^offense75_3735_1</w:t>
+            </w:r>
+            <w:r>
+              <w:rPr>
+                <w:sz w:val="18"/>
+                <w:szCs w:val="18"/>
+              </w:rPr>
+              <w:t>}</w:t>
+            </w:r>
+            <w:sdt>
+              <w:sdtPr>
+                <w:rPr>
+                  <w:sz w:val="18"/>
+                  <w:szCs w:val="18"/>
+                </w:rPr>
+                <w:id w:val="-469819419"/>
                 <w14:checkbox>
                   <w14:checked w14:val="0"/>
                   <w14:checkedState w14:val="2612" w14:font="MS Gothic"/>
@@ -3386,7 +5001,14 @@
                 </w:r>
               </w:sdtContent>
             </w:sdt>
-            <w:permEnd w:id="1901472776"/>
+            <w:r>
+              <w:rPr>
+                <w:sz w:val="18"/>
+                <w:szCs w:val="18"/>
+              </w:rPr>
+              <w:t>{/}</w:t>
+            </w:r>
+            <w:permEnd w:id="377821182"/>
             <w:r>
               <w:rPr>
                 <w:sz w:val="18"/>
@@ -3438,7 +5060,6 @@
             </w:r>
           </w:p>
         </w:tc>
-        <w:permStart w:id="525681261" w:edGrp="everyone"/>
         <w:tc>
           <w:tcPr>
             <w:tcW w:w="1435" w:type="dxa"/>
@@ -3454,13 +5075,94 @@
                 <w:szCs w:val="18"/>
               </w:rPr>
             </w:pPr>
+            <w:permStart w:id="1539260662" w:edGrp="everyone"/>
+            <w:r>
+              <w:rPr>
+                <w:sz w:val="18"/>
+                <w:szCs w:val="18"/>
+              </w:rPr>
+              <w:t>{#offense</w:t>
+            </w:r>
+            <w:r>
+              <w:rPr>
+                <w:sz w:val="18"/>
+                <w:szCs w:val="18"/>
+              </w:rPr>
+              <w:t>204_303</w:t>
+            </w:r>
+            <w:r>
+              <w:rPr>
+                <w:sz w:val="18"/>
+                <w:szCs w:val="18"/>
+              </w:rPr>
+              <w:t>}</w:t>
+            </w:r>
             <w:sdt>
               <w:sdtPr>
                 <w:rPr>
                   <w:sz w:val="18"/>
                   <w:szCs w:val="18"/>
                 </w:rPr>
-                <w:id w:val="1023672780"/>
+                <w:id w:val="-1466966969"/>
+                <w14:checkbox>
+                  <w14:checked w14:val="1"/>
+                  <w14:checkedState w14:val="2612" w14:font="MS Gothic"/>
+                  <w14:uncheckedState w14:val="2610" w14:font="MS Gothic"/>
+                </w14:checkbox>
+              </w:sdtPr>
+              <w:sdtContent>
+                <w:r>
+                  <w:rPr>
+                    <w:rFonts w:ascii="MS Gothic" w:eastAsia="MS Gothic" w:hAnsi="MS Gothic" w:hint="eastAsia"/>
+                    <w:sz w:val="18"/>
+                    <w:szCs w:val="18"/>
+                  </w:rPr>
+                  <w:t>☒</w:t>
+                </w:r>
+              </w:sdtContent>
+            </w:sdt>
+            <w:r>
+              <w:rPr>
+                <w:sz w:val="18"/>
+                <w:szCs w:val="18"/>
+              </w:rPr>
+              <w:t>{/}{^offens</w:t>
+            </w:r>
+            <w:r>
+              <w:rPr>
+                <w:sz w:val="18"/>
+                <w:szCs w:val="18"/>
+              </w:rPr>
+              <w:t>e204</w:t>
+            </w:r>
+            <w:r>
+              <w:rPr>
+                <w:sz w:val="18"/>
+                <w:szCs w:val="18"/>
+              </w:rPr>
+              <w:t>_</w:t>
+            </w:r>
+            <w:r>
+              <w:rPr>
+                <w:sz w:val="18"/>
+                <w:szCs w:val="18"/>
+              </w:rPr>
+              <w:t>303</w:t>
+            </w:r>
+            <w:r>
+              <w:rPr>
+                <w:sz w:val="18"/>
+                <w:szCs w:val="18"/>
+              </w:rPr>
+              <w:t>}</w:t>
+            </w:r>
+            <w:sdt>
+              <w:sdtPr>
+                <w:rPr>
+                  <w:sz w:val="18"/>
+                  <w:szCs w:val="18"/>
+                </w:rPr>
+                <w:id w:val="118038627"/>
                 <w14:checkbox>
                   <w14:checked w14:val="0"/>
                   <w14:checkedState w14:val="2612" w14:font="MS Gothic"/>
@@ -3478,7 +5180,14 @@
                 </w:r>
               </w:sdtContent>
             </w:sdt>
-            <w:permEnd w:id="525681261"/>
+            <w:r>
+              <w:rPr>
+                <w:sz w:val="18"/>
+                <w:szCs w:val="18"/>
+              </w:rPr>
+              <w:t>{/}</w:t>
+            </w:r>
+            <w:permEnd w:id="1539260662"/>
             <w:r>
               <w:rPr>
                 <w:sz w:val="18"/>
@@ -3565,7 +5274,6 @@
             </w:r>
           </w:p>
         </w:tc>
-        <w:permStart w:id="1916422091" w:edGrp="everyone"/>
         <w:tc>
           <w:tcPr>
             <w:tcW w:w="1435" w:type="dxa"/>
@@ -3581,13 +5289,80 @@
                 <w:szCs w:val="18"/>
               </w:rPr>
             </w:pPr>
+            <w:permStart w:id="1775132060" w:edGrp="everyone"/>
+            <w:r>
+              <w:rPr>
+                <w:sz w:val="18"/>
+                <w:szCs w:val="18"/>
+              </w:rPr>
+              <w:t>{#offense</w:t>
+            </w:r>
+            <w:r>
+              <w:rPr>
+                <w:sz w:val="18"/>
+                <w:szCs w:val="18"/>
+              </w:rPr>
+              <w:t>SexuallyViolentPredator</w:t>
+            </w:r>
+            <w:r>
+              <w:rPr>
+                <w:sz w:val="18"/>
+                <w:szCs w:val="18"/>
+              </w:rPr>
+              <w:t>}</w:t>
+            </w:r>
             <w:sdt>
               <w:sdtPr>
                 <w:rPr>
                   <w:sz w:val="18"/>
                   <w:szCs w:val="18"/>
                 </w:rPr>
-                <w:id w:val="1171459626"/>
+                <w:id w:val="-1904753946"/>
+                <w14:checkbox>
+                  <w14:checked w14:val="1"/>
+                  <w14:checkedState w14:val="2612" w14:font="MS Gothic"/>
+                  <w14:uncheckedState w14:val="2610" w14:font="MS Gothic"/>
+                </w14:checkbox>
+              </w:sdtPr>
+              <w:sdtContent>
+                <w:r>
+                  <w:rPr>
+                    <w:rFonts w:ascii="MS Gothic" w:eastAsia="MS Gothic" w:hAnsi="MS Gothic" w:hint="eastAsia"/>
+                    <w:sz w:val="18"/>
+                    <w:szCs w:val="18"/>
+                  </w:rPr>
+                  <w:t>☒</w:t>
+                </w:r>
+              </w:sdtContent>
+            </w:sdt>
+            <w:r>
+              <w:rPr>
+                <w:sz w:val="18"/>
+                <w:szCs w:val="18"/>
+              </w:rPr>
+              <w:t>{/}{^offense</w:t>
+            </w:r>
+            <w:r>
+              <w:rPr>
+                <w:sz w:val="18"/>
+                <w:szCs w:val="18"/>
+              </w:rPr>
+              <w:t>SexuallyViolentPredator</w:t>
+            </w:r>
+            <w:r>
+              <w:rPr>
+                <w:sz w:val="18"/>
+                <w:szCs w:val="18"/>
+              </w:rPr>
+              <w:t>}</w:t>
+            </w:r>
+            <w:sdt>
+              <w:sdtPr>
+                <w:rPr>
+                  <w:sz w:val="18"/>
+                  <w:szCs w:val="18"/>
+                </w:rPr>
+                <w:id w:val="1384288561"/>
                 <w14:checkbox>
                   <w14:checked w14:val="0"/>
                   <w14:checkedState w14:val="2612" w14:font="MS Gothic"/>
@@ -3605,7 +5380,14 @@
                 </w:r>
               </w:sdtContent>
             </w:sdt>
-            <w:permEnd w:id="1916422091"/>
+            <w:r>
+              <w:rPr>
+                <w:sz w:val="18"/>
+                <w:szCs w:val="18"/>
+              </w:rPr>
+              <w:t>{/}</w:t>
+            </w:r>
+            <w:permEnd w:id="1775132060"/>
             <w:r>
               <w:rPr>
                 <w:sz w:val="18"/>
@@ -3636,27 +5418,10 @@
                 <w:sz w:val="18"/>
                 <w:szCs w:val="18"/>
               </w:rPr>
-              <w:t xml:space="preserve">75 </w:t>
-            </w:r>
-            <w:proofErr w:type="spellStart"/>
-            <w:r>
-              <w:rPr>
-                <w:sz w:val="18"/>
-                <w:szCs w:val="18"/>
-              </w:rPr>
-              <w:t>Pa.C.S</w:t>
-            </w:r>
-            <w:proofErr w:type="spellEnd"/>
-            <w:r>
-              <w:rPr>
-                <w:sz w:val="18"/>
-                <w:szCs w:val="18"/>
-              </w:rPr>
-              <w:t>. 3742 Relating to accidents involving death or personal injury</w:t>
-            </w:r>
-          </w:p>
-        </w:tc>
-        <w:permStart w:id="1494970010" w:edGrp="everyone"/>
+              <w:t>75 Pa.C.S. 3742 Relating to accidents involving death or personal injury</w:t>
+            </w:r>
+          </w:p>
+        </w:tc>
         <w:tc>
           <w:tcPr>
             <w:tcW w:w="1440" w:type="dxa"/>
@@ -3672,13 +5437,73 @@
                 <w:szCs w:val="18"/>
               </w:rPr>
             </w:pPr>
+            <w:permStart w:id="173161595" w:edGrp="everyone"/>
+            <w:r>
+              <w:rPr>
+                <w:sz w:val="18"/>
+                <w:szCs w:val="18"/>
+              </w:rPr>
+              <w:t>{#offense</w:t>
+            </w:r>
+            <w:r>
+              <w:rPr>
+                <w:sz w:val="18"/>
+                <w:szCs w:val="18"/>
+              </w:rPr>
+              <w:t>75_3742</w:t>
+            </w:r>
+            <w:r>
+              <w:rPr>
+                <w:sz w:val="18"/>
+                <w:szCs w:val="18"/>
+              </w:rPr>
+              <w:t>}</w:t>
+            </w:r>
             <w:sdt>
               <w:sdtPr>
                 <w:rPr>
                   <w:sz w:val="18"/>
                   <w:szCs w:val="18"/>
                 </w:rPr>
-                <w:id w:val="972870979"/>
+                <w:id w:val="1798330872"/>
+                <w14:checkbox>
+                  <w14:checked w14:val="1"/>
+                  <w14:checkedState w14:val="2612" w14:font="MS Gothic"/>
+                  <w14:uncheckedState w14:val="2610" w14:font="MS Gothic"/>
+                </w14:checkbox>
+              </w:sdtPr>
+              <w:sdtContent>
+                <w:r>
+                  <w:rPr>
+                    <w:rFonts w:ascii="MS Gothic" w:eastAsia="MS Gothic" w:hAnsi="MS Gothic" w:hint="eastAsia"/>
+                    <w:sz w:val="18"/>
+                    <w:szCs w:val="18"/>
+                  </w:rPr>
+                  <w:t>☒</w:t>
+                </w:r>
+              </w:sdtContent>
+            </w:sdt>
+            <w:r>
+              <w:rPr>
+                <w:sz w:val="18"/>
+                <w:szCs w:val="18"/>
+              </w:rPr>
+              <w:t>{/}{^offense75_3742</w:t>
+            </w:r>
+            <w:r>
+              <w:rPr>
+                <w:sz w:val="18"/>
+                <w:szCs w:val="18"/>
+              </w:rPr>
+              <w:t>}</w:t>
+            </w:r>
+            <w:sdt>
+              <w:sdtPr>
+                <w:rPr>
+                  <w:sz w:val="18"/>
+                  <w:szCs w:val="18"/>
+                </w:rPr>
+                <w:id w:val="-780492979"/>
                 <w14:checkbox>
                   <w14:checked w14:val="0"/>
                   <w14:checkedState w14:val="2612" w14:font="MS Gothic"/>
@@ -3696,7 +5521,14 @@
                 </w:r>
               </w:sdtContent>
             </w:sdt>
-            <w:permEnd w:id="1494970010"/>
+            <w:r>
+              <w:rPr>
+                <w:sz w:val="18"/>
+                <w:szCs w:val="18"/>
+              </w:rPr>
+              <w:t>{/}</w:t>
+            </w:r>
+            <w:permEnd w:id="173161595"/>
             <w:r>
               <w:rPr>
                 <w:sz w:val="18"/>
@@ -3873,7 +5705,6 @@
             </w:r>
           </w:p>
         </w:tc>
-        <w:permStart w:id="105392877" w:edGrp="everyone"/>
         <w:tc>
           <w:tcPr>
             <w:tcW w:w="1440" w:type="dxa"/>
@@ -3889,13 +5720,87 @@
                 <w:szCs w:val="18"/>
               </w:rPr>
             </w:pPr>
+            <w:permStart w:id="1659114342" w:edGrp="everyone"/>
+            <w:r>
+              <w:rPr>
+                <w:sz w:val="18"/>
+                <w:szCs w:val="18"/>
+              </w:rPr>
+              <w:t>{#offense</w:t>
+            </w:r>
+            <w:r>
+              <w:rPr>
+                <w:sz w:val="18"/>
+                <w:szCs w:val="18"/>
+              </w:rPr>
+              <w:t>PersonalInjury</w:t>
+            </w:r>
+            <w:r>
+              <w:rPr>
+                <w:sz w:val="18"/>
+                <w:szCs w:val="18"/>
+              </w:rPr>
+              <w:t>}</w:t>
+            </w:r>
             <w:sdt>
               <w:sdtPr>
                 <w:rPr>
                   <w:sz w:val="18"/>
                   <w:szCs w:val="18"/>
                 </w:rPr>
-                <w:id w:val="-446170336"/>
+                <w:id w:val="1063371202"/>
+                <w14:checkbox>
+                  <w14:checked w14:val="1"/>
+                  <w14:checkedState w14:val="2612" w14:font="MS Gothic"/>
+                  <w14:uncheckedState w14:val="2610" w14:font="MS Gothic"/>
+                </w14:checkbox>
+              </w:sdtPr>
+              <w:sdtContent>
+                <w:r>
+                  <w:rPr>
+                    <w:rFonts w:ascii="MS Gothic" w:eastAsia="MS Gothic" w:hAnsi="MS Gothic" w:hint="eastAsia"/>
+                    <w:sz w:val="18"/>
+                    <w:szCs w:val="18"/>
+                  </w:rPr>
+                  <w:t>☒</w:t>
+                </w:r>
+              </w:sdtContent>
+            </w:sdt>
+            <w:r>
+              <w:rPr>
+                <w:sz w:val="18"/>
+                <w:szCs w:val="18"/>
+              </w:rPr>
+              <w:t>{/}{^</w:t>
+            </w:r>
+            <w:r>
+              <w:rPr>
+                <w:sz w:val="18"/>
+                <w:szCs w:val="18"/>
+              </w:rPr>
+              <w:t>offense</w:t>
+            </w:r>
+            <w:r>
+              <w:rPr>
+                <w:sz w:val="18"/>
+                <w:szCs w:val="18"/>
+              </w:rPr>
+              <w:t>PersonalInjury</w:t>
+            </w:r>
+            <w:r>
+              <w:rPr>
+                <w:sz w:val="18"/>
+                <w:szCs w:val="18"/>
+              </w:rPr>
+              <w:t>}</w:t>
+            </w:r>
+            <w:sdt>
+              <w:sdtPr>
+                <w:rPr>
+                  <w:sz w:val="18"/>
+                  <w:szCs w:val="18"/>
+                </w:rPr>
+                <w:id w:val="-1765981311"/>
                 <w14:checkbox>
                   <w14:checked w14:val="0"/>
                   <w14:checkedState w14:val="2612" w14:font="MS Gothic"/>
@@ -3913,7 +5818,14 @@
                 </w:r>
               </w:sdtContent>
             </w:sdt>
-            <w:permEnd w:id="105392877"/>
+            <w:r>
+              <w:rPr>
+                <w:sz w:val="18"/>
+                <w:szCs w:val="18"/>
+              </w:rPr>
+              <w:t>{/}</w:t>
+            </w:r>
+            <w:permEnd w:id="1659114342"/>
             <w:r>
               <w:rPr>
                 <w:sz w:val="18"/>
@@ -4089,7 +6001,6 @@
             </w:r>
           </w:p>
         </w:tc>
-        <w:permStart w:id="45554152" w:edGrp="everyone"/>
         <w:tc>
           <w:tcPr>
             <w:tcW w:w="1440" w:type="dxa"/>
@@ -4104,13 +6015,87 @@
                 <w:szCs w:val="18"/>
               </w:rPr>
             </w:pPr>
+            <w:permStart w:id="1319141172" w:edGrp="everyone"/>
+            <w:r>
+              <w:rPr>
+                <w:sz w:val="18"/>
+                <w:szCs w:val="18"/>
+              </w:rPr>
+              <w:t>{#offense</w:t>
+            </w:r>
+            <w:r>
+              <w:rPr>
+                <w:sz w:val="18"/>
+                <w:szCs w:val="18"/>
+              </w:rPr>
+              <w:t>PFAOrder</w:t>
+            </w:r>
+            <w:r>
+              <w:rPr>
+                <w:sz w:val="18"/>
+                <w:szCs w:val="18"/>
+              </w:rPr>
+              <w:t>}</w:t>
+            </w:r>
             <w:sdt>
               <w:sdtPr>
                 <w:rPr>
                   <w:sz w:val="18"/>
                   <w:szCs w:val="18"/>
                 </w:rPr>
-                <w:id w:val="1597669498"/>
+                <w:id w:val="1382679522"/>
+                <w14:checkbox>
+                  <w14:checked w14:val="1"/>
+                  <w14:checkedState w14:val="2612" w14:font="MS Gothic"/>
+                  <w14:uncheckedState w14:val="2610" w14:font="MS Gothic"/>
+                </w14:checkbox>
+              </w:sdtPr>
+              <w:sdtContent>
+                <w:r>
+                  <w:rPr>
+                    <w:rFonts w:ascii="MS Gothic" w:eastAsia="MS Gothic" w:hAnsi="MS Gothic" w:hint="eastAsia"/>
+                    <w:sz w:val="18"/>
+                    <w:szCs w:val="18"/>
+                  </w:rPr>
+                  <w:t>☒</w:t>
+                </w:r>
+              </w:sdtContent>
+            </w:sdt>
+            <w:r>
+              <w:rPr>
+                <w:sz w:val="18"/>
+                <w:szCs w:val="18"/>
+              </w:rPr>
+              <w:t>{/}{^</w:t>
+            </w:r>
+            <w:r>
+              <w:rPr>
+                <w:sz w:val="18"/>
+                <w:szCs w:val="18"/>
+              </w:rPr>
+              <w:t>offense</w:t>
+            </w:r>
+            <w:r>
+              <w:rPr>
+                <w:sz w:val="18"/>
+                <w:szCs w:val="18"/>
+              </w:rPr>
+              <w:t>PFAOrder</w:t>
+            </w:r>
+            <w:r>
+              <w:rPr>
+                <w:sz w:val="18"/>
+                <w:szCs w:val="18"/>
+              </w:rPr>
+              <w:t>}</w:t>
+            </w:r>
+            <w:sdt>
+              <w:sdtPr>
+                <w:rPr>
+                  <w:sz w:val="18"/>
+                  <w:szCs w:val="18"/>
+                </w:rPr>
+                <w:id w:val="819693738"/>
                 <w14:checkbox>
                   <w14:checked w14:val="0"/>
                   <w14:checkedState w14:val="2612" w14:font="MS Gothic"/>
@@ -4128,7 +6113,14 @@
                 </w:r>
               </w:sdtContent>
             </w:sdt>
-            <w:permEnd w:id="45554152"/>
+            <w:r>
+              <w:rPr>
+                <w:sz w:val="18"/>
+                <w:szCs w:val="18"/>
+              </w:rPr>
+              <w:t>{/}</w:t>
+            </w:r>
+            <w:permEnd w:id="1319141172"/>
             <w:r>
               <w:rPr>
                 <w:sz w:val="18"/>
@@ -4277,7 +6269,6 @@
             </w:r>
           </w:p>
         </w:tc>
-        <w:permStart w:id="1730629696" w:edGrp="everyone"/>
         <w:tc>
           <w:tcPr>
             <w:tcW w:w="1975" w:type="dxa"/>
@@ -4294,6 +6285,14 @@
                 <w:szCs w:val="18"/>
               </w:rPr>
             </w:pPr>
+            <w:permStart w:id="1730629696" w:edGrp="everyone"/>
+            <w:r>
+              <w:rPr>
+                <w:sz w:val="18"/>
+                <w:szCs w:val="18"/>
+              </w:rPr>
+              <w:t>{#unreportedDispositions}</w:t>
+            </w:r>
             <w:sdt>
               <w:sdtPr>
                 <w:rPr>
@@ -4301,6 +6300,37 @@
                   <w:szCs w:val="18"/>
                 </w:rPr>
                 <w:id w:val="1323691537"/>
+                <w14:checkbox>
+                  <w14:checked w14:val="1"/>
+                  <w14:checkedState w14:val="2612" w14:font="MS Gothic"/>
+                  <w14:uncheckedState w14:val="2610" w14:font="MS Gothic"/>
+                </w14:checkbox>
+              </w:sdtPr>
+              <w:sdtContent>
+                <w:r>
+                  <w:rPr>
+                    <w:rFonts w:ascii="MS Gothic" w:eastAsia="MS Gothic" w:hAnsi="MS Gothic" w:hint="eastAsia"/>
+                    <w:sz w:val="18"/>
+                    <w:szCs w:val="18"/>
+                  </w:rPr>
+                  <w:t>☒</w:t>
+                </w:r>
+              </w:sdtContent>
+            </w:sdt>
+            <w:r>
+              <w:rPr>
+                <w:sz w:val="18"/>
+                <w:szCs w:val="18"/>
+              </w:rPr>
+              <w:t>{/}{^unreportedDispositions}</w:t>
+            </w:r>
+            <w:sdt>
+              <w:sdtPr>
+                <w:rPr>
+                  <w:sz w:val="18"/>
+                  <w:szCs w:val="18"/>
+                </w:rPr>
+                <w:id w:val="1383292700"/>
                 <w14:checkbox>
                   <w14:checked w14:val="0"/>
                   <w14:checkedState w14:val="2612" w14:font="MS Gothic"/>
@@ -4318,6 +6348,13 @@
                 </w:r>
               </w:sdtContent>
             </w:sdt>
+            <w:r>
+              <w:rPr>
+                <w:sz w:val="18"/>
+                <w:szCs w:val="18"/>
+              </w:rPr>
+              <w:t>{/}</w:t>
+            </w:r>
             <w:permEnd w:id="1730629696"/>
             <w:r>
               <w:rPr>
@@ -4326,14 +6363,80 @@
               </w:rPr>
               <w:t xml:space="preserve">  YES     </w:t>
             </w:r>
-            <w:permStart w:id="1366433198" w:edGrp="everyone"/>
+            <w:permStart w:id="57748759" w:edGrp="everyone"/>
+            <w:r>
+              <w:rPr>
+                <w:sz w:val="18"/>
+                <w:szCs w:val="18"/>
+              </w:rPr>
+              <w:t>{#unreportedDispositions</w:t>
+            </w:r>
+            <w:r>
+              <w:rPr>
+                <w:sz w:val="18"/>
+                <w:szCs w:val="18"/>
+              </w:rPr>
+              <w:t>No</w:t>
+            </w:r>
+            <w:r>
+              <w:rPr>
+                <w:sz w:val="18"/>
+                <w:szCs w:val="18"/>
+              </w:rPr>
+              <w:t>}</w:t>
+            </w:r>
             <w:sdt>
               <w:sdtPr>
                 <w:rPr>
                   <w:sz w:val="18"/>
                   <w:szCs w:val="18"/>
                 </w:rPr>
-                <w:id w:val="725408292"/>
+                <w:id w:val="-692453330"/>
+                <w14:checkbox>
+                  <w14:checked w14:val="1"/>
+                  <w14:checkedState w14:val="2612" w14:font="MS Gothic"/>
+                  <w14:uncheckedState w14:val="2610" w14:font="MS Gothic"/>
+                </w14:checkbox>
+              </w:sdtPr>
+              <w:sdtContent>
+                <w:r>
+                  <w:rPr>
+                    <w:rFonts w:ascii="MS Gothic" w:eastAsia="MS Gothic" w:hAnsi="MS Gothic" w:hint="eastAsia"/>
+                    <w:sz w:val="18"/>
+                    <w:szCs w:val="18"/>
+                  </w:rPr>
+                  <w:t>☒</w:t>
+                </w:r>
+              </w:sdtContent>
+            </w:sdt>
+            <w:r>
+              <w:rPr>
+                <w:sz w:val="18"/>
+                <w:szCs w:val="18"/>
+              </w:rPr>
+              <w:t>{/}{^unreportedDispositions</w:t>
+            </w:r>
+            <w:r>
+              <w:rPr>
+                <w:sz w:val="18"/>
+                <w:szCs w:val="18"/>
+              </w:rPr>
+              <w:t>No</w:t>
+            </w:r>
+            <w:r>
+              <w:rPr>
+                <w:sz w:val="18"/>
+                <w:szCs w:val="18"/>
+              </w:rPr>
+              <w:t>}</w:t>
+            </w:r>
+            <w:sdt>
+              <w:sdtPr>
+                <w:rPr>
+                  <w:sz w:val="18"/>
+                  <w:szCs w:val="18"/>
+                </w:rPr>
+                <w:id w:val="819618874"/>
                 <w14:checkbox>
                   <w14:checked w14:val="0"/>
                   <w14:checkedState w14:val="2612" w14:font="MS Gothic"/>
@@ -4351,7 +6454,21 @@
                 </w:r>
               </w:sdtContent>
             </w:sdt>
-            <w:permEnd w:id="1366433198"/>
+            <w:r>
+              <w:rPr>
+                <w:sz w:val="18"/>
+                <w:szCs w:val="18"/>
+              </w:rPr>
+              <w:t>{/}</w:t>
+            </w:r>
+            <w:permEnd w:id="57748759"/>
+            <w:r>
+              <w:rPr>
+                <w:sz w:val="18"/>
+                <w:szCs w:val="18"/>
+              </w:rPr>
+              <w:t xml:space="preserve"> </w:t>
+            </w:r>
             <w:r>
               <w:rPr>
                 <w:sz w:val="18"/>
@@ -4385,7 +6502,6 @@
             </w:r>
           </w:p>
         </w:tc>
-        <w:permStart w:id="37247111" w:edGrp="everyone"/>
         <w:tc>
           <w:tcPr>
             <w:tcW w:w="1530" w:type="dxa"/>
@@ -4401,6 +6517,14 @@
                 <w:szCs w:val="18"/>
               </w:rPr>
             </w:pPr>
+            <w:permStart w:id="37247111" w:edGrp="everyone"/>
+            <w:r>
+              <w:rPr>
+                <w:sz w:val="18"/>
+                <w:szCs w:val="18"/>
+              </w:rPr>
+              <w:t>{#criteriaHighSanction}</w:t>
+            </w:r>
             <w:sdt>
               <w:sdtPr>
                 <w:rPr>
@@ -4408,6 +6532,37 @@
                   <w:szCs w:val="18"/>
                 </w:rPr>
                 <w:id w:val="1286693884"/>
+                <w14:checkbox>
+                  <w14:checked w14:val="1"/>
+                  <w14:checkedState w14:val="2612" w14:font="MS Gothic"/>
+                  <w14:uncheckedState w14:val="2610" w14:font="MS Gothic"/>
+                </w14:checkbox>
+              </w:sdtPr>
+              <w:sdtContent>
+                <w:r>
+                  <w:rPr>
+                    <w:rFonts w:ascii="MS Gothic" w:eastAsia="MS Gothic" w:hAnsi="MS Gothic" w:hint="eastAsia"/>
+                    <w:sz w:val="18"/>
+                    <w:szCs w:val="18"/>
+                  </w:rPr>
+                  <w:t>☒</w:t>
+                </w:r>
+              </w:sdtContent>
+            </w:sdt>
+            <w:r>
+              <w:rPr>
+                <w:sz w:val="18"/>
+                <w:szCs w:val="18"/>
+              </w:rPr>
+              <w:t>{/}{^criteriaHighSanction}</w:t>
+            </w:r>
+            <w:sdt>
+              <w:sdtPr>
+                <w:rPr>
+                  <w:sz w:val="18"/>
+                  <w:szCs w:val="18"/>
+                </w:rPr>
+                <w:id w:val="-194156133"/>
                 <w14:checkbox>
                   <w14:checked w14:val="0"/>
                   <w14:checkedState w14:val="2612" w14:font="MS Gothic"/>
@@ -4425,6 +6580,13 @@
                 </w:r>
               </w:sdtContent>
             </w:sdt>
+            <w:r>
+              <w:rPr>
+                <w:sz w:val="18"/>
+                <w:szCs w:val="18"/>
+              </w:rPr>
+              <w:t>{/}</w:t>
+            </w:r>
             <w:permEnd w:id="37247111"/>
             <w:r>
               <w:rPr>
@@ -4447,14 +6609,73 @@
               </w:rPr>
               <w:t xml:space="preserve"> </w:t>
             </w:r>
-            <w:permStart w:id="1603227688" w:edGrp="everyone"/>
+            <w:permStart w:id="142699073" w:edGrp="everyone"/>
+            <w:r>
+              <w:rPr>
+                <w:sz w:val="18"/>
+                <w:szCs w:val="18"/>
+              </w:rPr>
+              <w:t>{#criteriaHighSanction</w:t>
+            </w:r>
+            <w:r>
+              <w:rPr>
+                <w:sz w:val="18"/>
+                <w:szCs w:val="18"/>
+              </w:rPr>
+              <w:t>No</w:t>
+            </w:r>
+            <w:r>
+              <w:rPr>
+                <w:sz w:val="18"/>
+                <w:szCs w:val="18"/>
+              </w:rPr>
+              <w:t>}</w:t>
+            </w:r>
             <w:sdt>
               <w:sdtPr>
                 <w:rPr>
                   <w:sz w:val="18"/>
                   <w:szCs w:val="18"/>
                 </w:rPr>
-                <w:id w:val="1647318848"/>
+                <w:id w:val="-839082535"/>
+                <w14:checkbox>
+                  <w14:checked w14:val="1"/>
+                  <w14:checkedState w14:val="2612" w14:font="MS Gothic"/>
+                  <w14:uncheckedState w14:val="2610" w14:font="MS Gothic"/>
+                </w14:checkbox>
+              </w:sdtPr>
+              <w:sdtContent>
+                <w:r>
+                  <w:rPr>
+                    <w:rFonts w:ascii="MS Gothic" w:eastAsia="MS Gothic" w:hAnsi="MS Gothic" w:hint="eastAsia"/>
+                    <w:sz w:val="18"/>
+                    <w:szCs w:val="18"/>
+                  </w:rPr>
+                  <w:t>☒</w:t>
+                </w:r>
+              </w:sdtContent>
+            </w:sdt>
+            <w:r>
+              <w:rPr>
+                <w:sz w:val="18"/>
+                <w:szCs w:val="18"/>
+              </w:rPr>
+              <w:t>{/}{^criteriaHighSanction</w:t>
+            </w:r>
+            <w:r>
+              <w:rPr>
+                <w:sz w:val="18"/>
+                <w:szCs w:val="18"/>
+              </w:rPr>
+              <w:t>No}</w:t>
+            </w:r>
+            <w:sdt>
+              <w:sdtPr>
+                <w:rPr>
+                  <w:sz w:val="18"/>
+                  <w:szCs w:val="18"/>
+                </w:rPr>
+                <w:id w:val="-599022026"/>
                 <w14:checkbox>
                   <w14:checked w14:val="0"/>
                   <w14:checkedState w14:val="2612" w14:font="MS Gothic"/>
@@ -4472,20 +6693,27 @@
                 </w:r>
               </w:sdtContent>
             </w:sdt>
-            <w:permEnd w:id="1603227688"/>
-            <w:r>
-              <w:rPr>
-                <w:sz w:val="18"/>
-                <w:szCs w:val="18"/>
-              </w:rPr>
-              <w:t xml:space="preserve"> </w:t>
-            </w:r>
-            <w:r>
-              <w:rPr>
-                <w:sz w:val="18"/>
-                <w:szCs w:val="18"/>
-              </w:rPr>
-              <w:t xml:space="preserve"> NO</w:t>
+            <w:r>
+              <w:rPr>
+                <w:sz w:val="18"/>
+                <w:szCs w:val="18"/>
+              </w:rPr>
+              <w:t>{/}</w:t>
+            </w:r>
+            <w:permEnd w:id="142699073"/>
+            <w:r>
+              <w:rPr>
+                <w:sz w:val="18"/>
+                <w:szCs w:val="18"/>
+              </w:rPr>
+              <w:t xml:space="preserve"> N</w:t>
+            </w:r>
+            <w:r>
+              <w:rPr>
+                <w:sz w:val="18"/>
+                <w:szCs w:val="18"/>
+              </w:rPr>
+              <w:t>O</w:t>
             </w:r>
           </w:p>
         </w:tc>
@@ -4526,7 +6754,6 @@
             </w:r>
           </w:p>
         </w:tc>
-        <w:permStart w:id="1842491354" w:edGrp="everyone"/>
         <w:tc>
           <w:tcPr>
             <w:tcW w:w="1525" w:type="dxa"/>
@@ -4542,13 +6769,66 @@
                 <w:szCs w:val="18"/>
               </w:rPr>
             </w:pPr>
+            <w:permStart w:id="322518413" w:edGrp="everyone"/>
+            <w:r>
+              <w:rPr>
+                <w:sz w:val="18"/>
+                <w:szCs w:val="18"/>
+              </w:rPr>
+              <w:t>{#criteriaFulfilledTreatmentRequirements}</w:t>
+            </w:r>
             <w:sdt>
               <w:sdtPr>
                 <w:rPr>
                   <w:sz w:val="18"/>
                   <w:szCs w:val="18"/>
                 </w:rPr>
-                <w:id w:val="1971238475"/>
+                <w:id w:val="-1053538869"/>
+                <w14:checkbox>
+                  <w14:checked w14:val="1"/>
+                  <w14:checkedState w14:val="2612" w14:font="MS Gothic"/>
+                  <w14:uncheckedState w14:val="2610" w14:font="MS Gothic"/>
+                </w14:checkbox>
+              </w:sdtPr>
+              <w:sdtContent>
+                <w:r>
+                  <w:rPr>
+                    <w:rFonts w:ascii="MS Gothic" w:eastAsia="MS Gothic" w:hAnsi="MS Gothic" w:hint="eastAsia"/>
+                    <w:sz w:val="18"/>
+                    <w:szCs w:val="18"/>
+                  </w:rPr>
+                  <w:t>☒</w:t>
+                </w:r>
+              </w:sdtContent>
+            </w:sdt>
+            <w:r>
+              <w:rPr>
+                <w:sz w:val="18"/>
+                <w:szCs w:val="18"/>
+              </w:rPr>
+              <w:t>{/}{^criteria</w:t>
+            </w:r>
+            <w:r>
+              <w:rPr>
+                <w:sz w:val="18"/>
+                <w:szCs w:val="18"/>
+              </w:rPr>
+              <w:t>FulfilledTreatmentRequirements</w:t>
+            </w:r>
+            <w:r>
+              <w:rPr>
+                <w:sz w:val="18"/>
+                <w:szCs w:val="18"/>
+              </w:rPr>
+              <w:t>}</w:t>
+            </w:r>
+            <w:sdt>
+              <w:sdtPr>
+                <w:rPr>
+                  <w:sz w:val="18"/>
+                  <w:szCs w:val="18"/>
+                </w:rPr>
+                <w:id w:val="-565339642"/>
                 <w14:checkbox>
                   <w14:checked w14:val="0"/>
                   <w14:checkedState w14:val="2612" w14:font="MS Gothic"/>
@@ -4566,7 +6846,14 @@
                 </w:r>
               </w:sdtContent>
             </w:sdt>
-            <w:permEnd w:id="1842491354"/>
+            <w:r>
+              <w:rPr>
+                <w:sz w:val="18"/>
+                <w:szCs w:val="18"/>
+              </w:rPr>
+              <w:t>{/}</w:t>
+            </w:r>
+            <w:permEnd w:id="322518413"/>
             <w:r>
               <w:rPr>
                 <w:sz w:val="18"/>
@@ -4579,7 +6866,7 @@
                 <w:sz w:val="18"/>
                 <w:szCs w:val="18"/>
               </w:rPr>
-              <w:t xml:space="preserve">YES  </w:t>
+              <w:t xml:space="preserve">YES   </w:t>
             </w:r>
             <w:r>
               <w:rPr>
@@ -4588,14 +6875,52 @@
               </w:rPr>
               <w:t xml:space="preserve"> </w:t>
             </w:r>
-            <w:permStart w:id="1695044295" w:edGrp="everyone"/>
+            <w:permStart w:id="1795757983" w:edGrp="everyone"/>
+            <w:r>
+              <w:rPr>
+                <w:sz w:val="18"/>
+                <w:szCs w:val="18"/>
+              </w:rPr>
+              <w:t>{#criteriaFulfilledTreatmentRequirementsNo}</w:t>
+            </w:r>
             <w:sdt>
               <w:sdtPr>
                 <w:rPr>
                   <w:sz w:val="18"/>
                   <w:szCs w:val="18"/>
                 </w:rPr>
-                <w:id w:val="1181855420"/>
+                <w:id w:val="1151249260"/>
+                <w14:checkbox>
+                  <w14:checked w14:val="1"/>
+                  <w14:checkedState w14:val="2612" w14:font="MS Gothic"/>
+                  <w14:uncheckedState w14:val="2610" w14:font="MS Gothic"/>
+                </w14:checkbox>
+              </w:sdtPr>
+              <w:sdtContent>
+                <w:r>
+                  <w:rPr>
+                    <w:rFonts w:ascii="MS Gothic" w:eastAsia="MS Gothic" w:hAnsi="MS Gothic" w:hint="eastAsia"/>
+                    <w:sz w:val="18"/>
+                    <w:szCs w:val="18"/>
+                  </w:rPr>
+                  <w:t>☒</w:t>
+                </w:r>
+              </w:sdtContent>
+            </w:sdt>
+            <w:r>
+              <w:rPr>
+                <w:sz w:val="18"/>
+                <w:szCs w:val="18"/>
+              </w:rPr>
+              <w:t>{/}{^criteriaFulfilledTreatmentRequirementsNo}</w:t>
+            </w:r>
+            <w:sdt>
+              <w:sdtPr>
+                <w:rPr>
+                  <w:sz w:val="18"/>
+                  <w:szCs w:val="18"/>
+                </w:rPr>
+                <w:id w:val="-1602023442"/>
                 <w14:checkbox>
                   <w14:checked w14:val="0"/>
                   <w14:checkedState w14:val="2612" w14:font="MS Gothic"/>
@@ -4613,20 +6938,27 @@
                 </w:r>
               </w:sdtContent>
             </w:sdt>
-            <w:permEnd w:id="1695044295"/>
-            <w:r>
-              <w:rPr>
-                <w:sz w:val="18"/>
-                <w:szCs w:val="18"/>
-              </w:rPr>
-              <w:t xml:space="preserve"> </w:t>
-            </w:r>
-            <w:r>
-              <w:rPr>
-                <w:sz w:val="18"/>
-                <w:szCs w:val="18"/>
-              </w:rPr>
-              <w:t xml:space="preserve"> NO</w:t>
+            <w:r>
+              <w:rPr>
+                <w:sz w:val="18"/>
+                <w:szCs w:val="18"/>
+              </w:rPr>
+              <w:t>{/}</w:t>
+            </w:r>
+            <w:permEnd w:id="1795757983"/>
+            <w:r>
+              <w:rPr>
+                <w:sz w:val="18"/>
+                <w:szCs w:val="18"/>
+              </w:rPr>
+              <w:t xml:space="preserve"> N</w:t>
+            </w:r>
+            <w:r>
+              <w:rPr>
+                <w:sz w:val="18"/>
+                <w:szCs w:val="18"/>
+              </w:rPr>
+              <w:t>O</w:t>
             </w:r>
           </w:p>
         </w:tc>
@@ -4654,7 +6986,6 @@
             </w:r>
           </w:p>
         </w:tc>
-        <w:permStart w:id="1383015895" w:edGrp="everyone"/>
         <w:tc>
           <w:tcPr>
             <w:tcW w:w="1530" w:type="dxa"/>
@@ -4670,13 +7001,87 @@
                 <w:szCs w:val="18"/>
               </w:rPr>
             </w:pPr>
+            <w:permStart w:id="1336869559" w:edGrp="everyone"/>
+            <w:r>
+              <w:rPr>
+                <w:sz w:val="18"/>
+                <w:szCs w:val="18"/>
+              </w:rPr>
+              <w:t>{#</w:t>
+            </w:r>
+            <w:r>
+              <w:rPr>
+                <w:sz w:val="18"/>
+                <w:szCs w:val="18"/>
+              </w:rPr>
+              <w:t>criteriaFulfilled</w:t>
+            </w:r>
+            <w:r>
+              <w:rPr>
+                <w:sz w:val="18"/>
+                <w:szCs w:val="18"/>
+              </w:rPr>
+              <w:t>SpecialConditions</w:t>
+            </w:r>
+            <w:r>
+              <w:rPr>
+                <w:sz w:val="18"/>
+                <w:szCs w:val="18"/>
+              </w:rPr>
+              <w:t>}</w:t>
+            </w:r>
             <w:sdt>
               <w:sdtPr>
                 <w:rPr>
                   <w:sz w:val="18"/>
                   <w:szCs w:val="18"/>
                 </w:rPr>
-                <w:id w:val="1212076465"/>
+                <w:id w:val="-1555224153"/>
+                <w14:checkbox>
+                  <w14:checked w14:val="1"/>
+                  <w14:checkedState w14:val="2612" w14:font="MS Gothic"/>
+                  <w14:uncheckedState w14:val="2610" w14:font="MS Gothic"/>
+                </w14:checkbox>
+              </w:sdtPr>
+              <w:sdtContent>
+                <w:r>
+                  <w:rPr>
+                    <w:rFonts w:ascii="MS Gothic" w:eastAsia="MS Gothic" w:hAnsi="MS Gothic" w:hint="eastAsia"/>
+                    <w:sz w:val="18"/>
+                    <w:szCs w:val="18"/>
+                  </w:rPr>
+                  <w:t>☒</w:t>
+                </w:r>
+              </w:sdtContent>
+            </w:sdt>
+            <w:r>
+              <w:rPr>
+                <w:sz w:val="18"/>
+                <w:szCs w:val="18"/>
+              </w:rPr>
+              <w:t>{/}{^</w:t>
+            </w:r>
+            <w:r>
+              <w:rPr>
+                <w:sz w:val="18"/>
+                <w:szCs w:val="18"/>
+              </w:rPr>
+              <w:t>criteriaFulfilledSpecialConditions</w:t>
+            </w:r>
+            <w:r>
+              <w:rPr>
+                <w:sz w:val="18"/>
+                <w:szCs w:val="18"/>
+              </w:rPr>
+              <w:t>}</w:t>
+            </w:r>
+            <w:sdt>
+              <w:sdtPr>
+                <w:rPr>
+                  <w:sz w:val="18"/>
+                  <w:szCs w:val="18"/>
+                </w:rPr>
+                <w:id w:val="1000935530"/>
                 <w14:checkbox>
                   <w14:checked w14:val="0"/>
                   <w14:checkedState w14:val="2612" w14:font="MS Gothic"/>
@@ -4694,7 +7099,14 @@
                 </w:r>
               </w:sdtContent>
             </w:sdt>
-            <w:permEnd w:id="1383015895"/>
+            <w:r>
+              <w:rPr>
+                <w:sz w:val="18"/>
+                <w:szCs w:val="18"/>
+              </w:rPr>
+              <w:t>{/}</w:t>
+            </w:r>
+            <w:permEnd w:id="1336869559"/>
             <w:r>
               <w:rPr>
                 <w:sz w:val="18"/>
@@ -4707,14 +7119,7 @@
                 <w:sz w:val="18"/>
                 <w:szCs w:val="18"/>
               </w:rPr>
-              <w:t xml:space="preserve">YES </w:t>
-            </w:r>
-            <w:r>
-              <w:rPr>
-                <w:sz w:val="18"/>
-                <w:szCs w:val="18"/>
-              </w:rPr>
-              <w:t xml:space="preserve">  </w:t>
+              <w:t xml:space="preserve">YES   </w:t>
             </w:r>
             <w:r>
               <w:rPr>
@@ -4723,14 +7128,102 @@
               </w:rPr>
               <w:t xml:space="preserve"> </w:t>
             </w:r>
-            <w:permStart w:id="1334781338" w:edGrp="everyone"/>
+            <w:permStart w:id="713307867" w:edGrp="everyone"/>
+            <w:r>
+              <w:rPr>
+                <w:sz w:val="18"/>
+                <w:szCs w:val="18"/>
+              </w:rPr>
+              <w:lastRenderedPageBreak/>
+              <w:t>{#</w:t>
+            </w:r>
+            <w:r>
+              <w:rPr>
+                <w:sz w:val="18"/>
+                <w:szCs w:val="18"/>
+              </w:rPr>
+              <w:t>criteriaFulfilledSpecialCondition</w:t>
+            </w:r>
+            <w:r>
+              <w:rPr>
+                <w:sz w:val="18"/>
+                <w:szCs w:val="18"/>
+              </w:rPr>
+              <w:t>s</w:t>
+            </w:r>
+            <w:r>
+              <w:rPr>
+                <w:sz w:val="18"/>
+                <w:szCs w:val="18"/>
+              </w:rPr>
+              <w:t>No</w:t>
+            </w:r>
+            <w:r>
+              <w:rPr>
+                <w:sz w:val="18"/>
+                <w:szCs w:val="18"/>
+              </w:rPr>
+              <w:t>}</w:t>
+            </w:r>
             <w:sdt>
               <w:sdtPr>
                 <w:rPr>
                   <w:sz w:val="18"/>
                   <w:szCs w:val="18"/>
                 </w:rPr>
-                <w:id w:val="1173302846"/>
+                <w:id w:val="-229849185"/>
+                <w14:checkbox>
+                  <w14:checked w14:val="1"/>
+                  <w14:checkedState w14:val="2612" w14:font="MS Gothic"/>
+                  <w14:uncheckedState w14:val="2610" w14:font="MS Gothic"/>
+                </w14:checkbox>
+              </w:sdtPr>
+              <w:sdtContent>
+                <w:r>
+                  <w:rPr>
+                    <w:rFonts w:ascii="MS Gothic" w:eastAsia="MS Gothic" w:hAnsi="MS Gothic" w:hint="eastAsia"/>
+                    <w:sz w:val="18"/>
+                    <w:szCs w:val="18"/>
+                  </w:rPr>
+                  <w:t>☒</w:t>
+                </w:r>
+              </w:sdtContent>
+            </w:sdt>
+            <w:r>
+              <w:rPr>
+                <w:sz w:val="18"/>
+                <w:szCs w:val="18"/>
+              </w:rPr>
+              <w:t>{/}{^</w:t>
+            </w:r>
+            <w:r>
+              <w:rPr>
+                <w:sz w:val="18"/>
+                <w:szCs w:val="18"/>
+              </w:rPr>
+              <w:t>criteriaFulfilledSpecialConditions</w:t>
+            </w:r>
+            <w:r>
+              <w:rPr>
+                <w:sz w:val="18"/>
+                <w:szCs w:val="18"/>
+              </w:rPr>
+              <w:t>No</w:t>
+            </w:r>
+            <w:r>
+              <w:rPr>
+                <w:sz w:val="18"/>
+                <w:szCs w:val="18"/>
+              </w:rPr>
+              <w:t>}</w:t>
+            </w:r>
+            <w:sdt>
+              <w:sdtPr>
+                <w:rPr>
+                  <w:sz w:val="18"/>
+                  <w:szCs w:val="18"/>
+                </w:rPr>
+                <w:id w:val="-2097697708"/>
                 <w14:checkbox>
                   <w14:checked w14:val="0"/>
                   <w14:checkedState w14:val="2612" w14:font="MS Gothic"/>
@@ -4748,13 +7241,27 @@
                 </w:r>
               </w:sdtContent>
             </w:sdt>
-            <w:permEnd w:id="1334781338"/>
-            <w:r>
-              <w:rPr>
-                <w:sz w:val="18"/>
-                <w:szCs w:val="18"/>
-              </w:rPr>
-              <w:t xml:space="preserve">  NO</w:t>
+            <w:r>
+              <w:rPr>
+                <w:sz w:val="18"/>
+                <w:szCs w:val="18"/>
+              </w:rPr>
+              <w:t>{/}</w:t>
+            </w:r>
+            <w:permEnd w:id="713307867"/>
+            <w:r>
+              <w:rPr>
+                <w:sz w:val="18"/>
+                <w:szCs w:val="18"/>
+              </w:rPr>
+              <w:t xml:space="preserve"> N</w:t>
+            </w:r>
+            <w:r>
+              <w:rPr>
+                <w:sz w:val="18"/>
+                <w:szCs w:val="18"/>
+              </w:rPr>
+              <w:t>O</w:t>
             </w:r>
           </w:p>
         </w:tc>
@@ -4795,7 +7302,6 @@
             </w:r>
           </w:p>
         </w:tc>
-        <w:permStart w:id="700865652" w:edGrp="everyone"/>
         <w:tc>
           <w:tcPr>
             <w:tcW w:w="1525" w:type="dxa"/>
@@ -4811,13 +7317,80 @@
                 <w:szCs w:val="18"/>
               </w:rPr>
             </w:pPr>
+            <w:permStart w:id="640093428" w:edGrp="everyone"/>
+            <w:r>
+              <w:rPr>
+                <w:sz w:val="18"/>
+                <w:szCs w:val="18"/>
+              </w:rPr>
+              <w:t>{#criteria</w:t>
+            </w:r>
+            <w:r>
+              <w:rPr>
+                <w:sz w:val="18"/>
+                <w:szCs w:val="18"/>
+              </w:rPr>
+              <w:t>FinancialEfforts</w:t>
+            </w:r>
+            <w:r>
+              <w:rPr>
+                <w:sz w:val="18"/>
+                <w:szCs w:val="18"/>
+              </w:rPr>
+              <w:t>}</w:t>
+            </w:r>
             <w:sdt>
               <w:sdtPr>
                 <w:rPr>
                   <w:sz w:val="18"/>
                   <w:szCs w:val="18"/>
                 </w:rPr>
-                <w:id w:val="-1471516037"/>
+                <w:id w:val="2115252740"/>
+                <w14:checkbox>
+                  <w14:checked w14:val="1"/>
+                  <w14:checkedState w14:val="2612" w14:font="MS Gothic"/>
+                  <w14:uncheckedState w14:val="2610" w14:font="MS Gothic"/>
+                </w14:checkbox>
+              </w:sdtPr>
+              <w:sdtContent>
+                <w:r>
+                  <w:rPr>
+                    <w:rFonts w:ascii="MS Gothic" w:eastAsia="MS Gothic" w:hAnsi="MS Gothic" w:hint="eastAsia"/>
+                    <w:sz w:val="18"/>
+                    <w:szCs w:val="18"/>
+                  </w:rPr>
+                  <w:t>☒</w:t>
+                </w:r>
+              </w:sdtContent>
+            </w:sdt>
+            <w:r>
+              <w:rPr>
+                <w:sz w:val="18"/>
+                <w:szCs w:val="18"/>
+              </w:rPr>
+              <w:t>{/}{^criteria</w:t>
+            </w:r>
+            <w:r>
+              <w:rPr>
+                <w:sz w:val="18"/>
+                <w:szCs w:val="18"/>
+              </w:rPr>
+              <w:t>FinancialEfforts</w:t>
+            </w:r>
+            <w:r>
+              <w:rPr>
+                <w:sz w:val="18"/>
+                <w:szCs w:val="18"/>
+              </w:rPr>
+              <w:t>}</w:t>
+            </w:r>
+            <w:sdt>
+              <w:sdtPr>
+                <w:rPr>
+                  <w:sz w:val="18"/>
+                  <w:szCs w:val="18"/>
+                </w:rPr>
+                <w:id w:val="120592004"/>
                 <w14:checkbox>
                   <w14:checked w14:val="0"/>
                   <w14:checkedState w14:val="2612" w14:font="MS Gothic"/>
@@ -4835,7 +7408,14 @@
                 </w:r>
               </w:sdtContent>
             </w:sdt>
-            <w:permEnd w:id="700865652"/>
+            <w:r>
+              <w:rPr>
+                <w:sz w:val="18"/>
+                <w:szCs w:val="18"/>
+              </w:rPr>
+              <w:t>{/}</w:t>
+            </w:r>
+            <w:permEnd w:id="640093428"/>
             <w:r>
               <w:rPr>
                 <w:sz w:val="18"/>
@@ -4848,7 +7428,7 @@
                 <w:sz w:val="18"/>
                 <w:szCs w:val="18"/>
               </w:rPr>
-              <w:t xml:space="preserve">YES  </w:t>
+              <w:t xml:space="preserve">YES   </w:t>
             </w:r>
             <w:r>
               <w:rPr>
@@ -4857,14 +7437,88 @@
               </w:rPr>
               <w:t xml:space="preserve"> </w:t>
             </w:r>
-            <w:permStart w:id="1122325207" w:edGrp="everyone"/>
+            <w:permStart w:id="276127029" w:edGrp="everyone"/>
+            <w:r>
+              <w:rPr>
+                <w:sz w:val="18"/>
+                <w:szCs w:val="18"/>
+              </w:rPr>
+              <w:t>{#criteria</w:t>
+            </w:r>
+            <w:r>
+              <w:rPr>
+                <w:sz w:val="18"/>
+                <w:szCs w:val="18"/>
+              </w:rPr>
+              <w:t>Financia</w:t>
+            </w:r>
+            <w:r>
+              <w:rPr>
+                <w:sz w:val="18"/>
+                <w:szCs w:val="18"/>
+              </w:rPr>
+              <w:lastRenderedPageBreak/>
+              <w:t>lEffortsNo</w:t>
+            </w:r>
+            <w:r>
+              <w:rPr>
+                <w:sz w:val="18"/>
+                <w:szCs w:val="18"/>
+              </w:rPr>
+              <w:t>}</w:t>
+            </w:r>
             <w:sdt>
               <w:sdtPr>
                 <w:rPr>
                   <w:sz w:val="18"/>
                   <w:szCs w:val="18"/>
                 </w:rPr>
-                <w:id w:val="590517321"/>
+                <w:id w:val="19747957"/>
+                <w14:checkbox>
+                  <w14:checked w14:val="1"/>
+                  <w14:checkedState w14:val="2612" w14:font="MS Gothic"/>
+                  <w14:uncheckedState w14:val="2610" w14:font="MS Gothic"/>
+                </w14:checkbox>
+              </w:sdtPr>
+              <w:sdtContent>
+                <w:r>
+                  <w:rPr>
+                    <w:rFonts w:ascii="MS Gothic" w:eastAsia="MS Gothic" w:hAnsi="MS Gothic" w:hint="eastAsia"/>
+                    <w:sz w:val="18"/>
+                    <w:szCs w:val="18"/>
+                  </w:rPr>
+                  <w:t>☒</w:t>
+                </w:r>
+              </w:sdtContent>
+            </w:sdt>
+            <w:r>
+              <w:rPr>
+                <w:sz w:val="18"/>
+                <w:szCs w:val="18"/>
+              </w:rPr>
+              <w:t>{/}{^criteria</w:t>
+            </w:r>
+            <w:r>
+              <w:rPr>
+                <w:sz w:val="18"/>
+                <w:szCs w:val="18"/>
+              </w:rPr>
+              <w:t>FinancialEfforts</w:t>
+            </w:r>
+            <w:r>
+              <w:rPr>
+                <w:sz w:val="18"/>
+                <w:szCs w:val="18"/>
+              </w:rPr>
+              <w:t>No}</w:t>
+            </w:r>
+            <w:sdt>
+              <w:sdtPr>
+                <w:rPr>
+                  <w:sz w:val="18"/>
+                  <w:szCs w:val="18"/>
+                </w:rPr>
+                <w:id w:val="1799885866"/>
                 <w14:checkbox>
                   <w14:checked w14:val="0"/>
                   <w14:checkedState w14:val="2612" w14:font="MS Gothic"/>
@@ -4882,20 +7536,27 @@
                 </w:r>
               </w:sdtContent>
             </w:sdt>
-            <w:permEnd w:id="1122325207"/>
-            <w:r>
-              <w:rPr>
-                <w:sz w:val="18"/>
-                <w:szCs w:val="18"/>
-              </w:rPr>
-              <w:t xml:space="preserve"> </w:t>
-            </w:r>
-            <w:r>
-              <w:rPr>
-                <w:sz w:val="18"/>
-                <w:szCs w:val="18"/>
-              </w:rPr>
-              <w:t xml:space="preserve"> NO</w:t>
+            <w:r>
+              <w:rPr>
+                <w:sz w:val="18"/>
+                <w:szCs w:val="18"/>
+              </w:rPr>
+              <w:t>{/}</w:t>
+            </w:r>
+            <w:permEnd w:id="276127029"/>
+            <w:r>
+              <w:rPr>
+                <w:sz w:val="18"/>
+                <w:szCs w:val="18"/>
+              </w:rPr>
+              <w:t xml:space="preserve"> N</w:t>
+            </w:r>
+            <w:r>
+              <w:rPr>
+                <w:sz w:val="18"/>
+                <w:szCs w:val="18"/>
+              </w:rPr>
+              <w:t>O</w:t>
             </w:r>
           </w:p>
         </w:tc>
@@ -4939,6 +7600,14 @@
               <w:t xml:space="preserve">Eligible for Administrative Parole?   </w:t>
             </w:r>
             <w:permStart w:id="850205078" w:edGrp="everyone"/>
+            <w:r>
+              <w:rPr>
+                <w:b/>
+                <w:sz w:val="20"/>
+                <w:szCs w:val="20"/>
+              </w:rPr>
+              <w:t>{#eligibleForAdministrativeParole}</w:t>
+            </w:r>
             <w:sdt>
               <w:sdtPr>
                 <w:rPr>
@@ -4947,6 +7616,40 @@
                   <w:szCs w:val="20"/>
                 </w:rPr>
                 <w:id w:val="557364206"/>
+                <w14:checkbox>
+                  <w14:checked w14:val="1"/>
+                  <w14:checkedState w14:val="2612" w14:font="MS Gothic"/>
+                  <w14:uncheckedState w14:val="2610" w14:font="MS Gothic"/>
+                </w14:checkbox>
+              </w:sdtPr>
+              <w:sdtContent>
+                <w:r>
+                  <w:rPr>
+                    <w:rFonts w:ascii="MS Gothic" w:eastAsia="MS Gothic" w:hAnsi="MS Gothic" w:hint="eastAsia"/>
+                    <w:b/>
+                    <w:sz w:val="20"/>
+                    <w:szCs w:val="20"/>
+                  </w:rPr>
+                  <w:t>☒</w:t>
+                </w:r>
+              </w:sdtContent>
+            </w:sdt>
+            <w:r>
+              <w:rPr>
+                <w:b/>
+                <w:sz w:val="20"/>
+                <w:szCs w:val="20"/>
+              </w:rPr>
+              <w:t>{/}{^eligibleForAdministrativeParole}</w:t>
+            </w:r>
+            <w:sdt>
+              <w:sdtPr>
+                <w:rPr>
+                  <w:b/>
+                  <w:sz w:val="20"/>
+                  <w:szCs w:val="20"/>
+                </w:rPr>
+                <w:id w:val="-1917781093"/>
                 <w14:checkbox>
                   <w14:checked w14:val="0"/>
                   <w14:checkedState w14:val="2612" w14:font="MS Gothic"/>
@@ -4965,24 +7668,56 @@
                 </w:r>
               </w:sdtContent>
             </w:sdt>
-            <w:permEnd w:id="850205078"/>
             <w:r>
               <w:rPr>
                 <w:b/>
                 <w:sz w:val="20"/>
                 <w:szCs w:val="20"/>
               </w:rPr>
-              <w:t xml:space="preserve">  YES  </w:t>
-            </w:r>
+              <w:t>{/}</w:t>
+            </w:r>
+            <w:permEnd w:id="850205078"/>
             <w:r>
               <w:rPr>
                 <w:b/>
                 <w:sz w:val="20"/>
                 <w:szCs w:val="20"/>
               </w:rPr>
+              <w:t xml:space="preserve">  YES  </w:t>
+            </w:r>
+            <w:r>
+              <w:rPr>
+                <w:b/>
+                <w:sz w:val="20"/>
+                <w:szCs w:val="20"/>
+              </w:rPr>
               <w:t xml:space="preserve">  </w:t>
             </w:r>
-            <w:permStart w:id="911039898" w:edGrp="everyone"/>
+            <w:permStart w:id="1387736679" w:edGrp="everyone"/>
+            <w:r>
+              <w:rPr>
+                <w:b/>
+                <w:sz w:val="20"/>
+                <w:szCs w:val="20"/>
+              </w:rPr>
+              <w:t>{#eligibleForAdministrativeParole</w:t>
+            </w:r>
+            <w:r>
+              <w:rPr>
+                <w:b/>
+                <w:sz w:val="20"/>
+                <w:szCs w:val="20"/>
+              </w:rPr>
+              <w:t>No</w:t>
+            </w:r>
+            <w:r>
+              <w:rPr>
+                <w:b/>
+                <w:sz w:val="20"/>
+                <w:szCs w:val="20"/>
+              </w:rPr>
+              <w:t>}</w:t>
+            </w:r>
             <w:sdt>
               <w:sdtPr>
                 <w:rPr>
@@ -4990,7 +7725,57 @@
                   <w:sz w:val="20"/>
                   <w:szCs w:val="20"/>
                 </w:rPr>
-                <w:id w:val="-704020481"/>
+                <w:id w:val="-1323492959"/>
+                <w14:checkbox>
+                  <w14:checked w14:val="1"/>
+                  <w14:checkedState w14:val="2612" w14:font="MS Gothic"/>
+                  <w14:uncheckedState w14:val="2610" w14:font="MS Gothic"/>
+                </w14:checkbox>
+              </w:sdtPr>
+              <w:sdtContent>
+                <w:r>
+                  <w:rPr>
+                    <w:rFonts w:ascii="MS Gothic" w:eastAsia="MS Gothic" w:hAnsi="MS Gothic" w:hint="eastAsia"/>
+                    <w:b/>
+                    <w:sz w:val="20"/>
+                    <w:szCs w:val="20"/>
+                  </w:rPr>
+                  <w:t>☒</w:t>
+                </w:r>
+              </w:sdtContent>
+            </w:sdt>
+            <w:r>
+              <w:rPr>
+                <w:b/>
+                <w:sz w:val="20"/>
+                <w:szCs w:val="20"/>
+              </w:rPr>
+              <w:t>{/}{^eligibleForAdministrativeParole</w:t>
+            </w:r>
+            <w:r>
+              <w:rPr>
+                <w:b/>
+                <w:sz w:val="20"/>
+                <w:szCs w:val="20"/>
+              </w:rPr>
+              <w:t>No</w:t>
+            </w:r>
+            <w:r>
+              <w:rPr>
+                <w:b/>
+                <w:sz w:val="20"/>
+                <w:szCs w:val="20"/>
+              </w:rPr>
+              <w:t>}</w:t>
+            </w:r>
+            <w:sdt>
+              <w:sdtPr>
+                <w:rPr>
+                  <w:b/>
+                  <w:sz w:val="20"/>
+                  <w:szCs w:val="20"/>
+                </w:rPr>
+                <w:id w:val="-1974587228"/>
                 <w14:checkbox>
                   <w14:checked w14:val="0"/>
                   <w14:checkedState w14:val="2612" w14:font="MS Gothic"/>
@@ -5009,7 +7794,23 @@
                 </w:r>
               </w:sdtContent>
             </w:sdt>
-            <w:permEnd w:id="911039898"/>
+            <w:r>
+              <w:rPr>
+                <w:b/>
+                <w:sz w:val="20"/>
+                <w:szCs w:val="20"/>
+              </w:rPr>
+              <w:t>{/}</w:t>
+            </w:r>
+            <w:permEnd w:id="1387736679"/>
+            <w:r>
+              <w:rPr>
+                <w:b/>
+                <w:sz w:val="20"/>
+                <w:szCs w:val="20"/>
+              </w:rPr>
+              <w:t xml:space="preserve">  </w:t>
+            </w:r>
             <w:r>
               <w:rPr>
                 <w:b/>
@@ -5256,16 +8057,10 @@
     </w:tbl>
     <w:p>
       <w:pPr>
-        <w:spacing w:after="0" w:line="240" w:lineRule="auto"/>
-        <w:rPr>
-          <w:sz w:val="16"/>
-          <w:szCs w:val="16"/>
-        </w:rPr>
-      </w:pPr>
-      <w:permStart w:id="1952019569" w:edGrp="everyone"/>
-    </w:p>
-    <w:p>
-      <w:pPr>
+        <w:tabs>
+          <w:tab w:val="left" w:pos="1006"/>
+          <w:tab w:val="left" w:pos="1522"/>
+        </w:tabs>
         <w:spacing w:after="0" w:line="240" w:lineRule="auto"/>
         <w:rPr>
           <w:sz w:val="16"/>
@@ -5276,83 +8071,10 @@
     <w:p>
       <w:pPr>
         <w:spacing w:after="0" w:line="240" w:lineRule="auto"/>
-        <w:rPr>
-          <w:sz w:val="16"/>
-          <w:szCs w:val="16"/>
-        </w:rPr>
-      </w:pPr>
-    </w:p>
-    <w:p>
-      <w:pPr>
-        <w:spacing w:after="0" w:line="240" w:lineRule="auto"/>
-        <w:rPr>
-          <w:sz w:val="16"/>
-          <w:szCs w:val="16"/>
-        </w:rPr>
-      </w:pPr>
-    </w:p>
-    <w:p>
-      <w:pPr>
-        <w:spacing w:after="0" w:line="240" w:lineRule="auto"/>
-        <w:rPr>
-          <w:sz w:val="16"/>
-          <w:szCs w:val="16"/>
-        </w:rPr>
-      </w:pPr>
-    </w:p>
-    <w:p>
-      <w:pPr>
-        <w:spacing w:after="0" w:line="240" w:lineRule="auto"/>
-        <w:rPr>
-          <w:sz w:val="16"/>
-          <w:szCs w:val="16"/>
-        </w:rPr>
-      </w:pPr>
-    </w:p>
-    <w:p>
-      <w:pPr>
-        <w:spacing w:after="0" w:line="240" w:lineRule="auto"/>
-        <w:rPr>
-          <w:sz w:val="16"/>
-          <w:szCs w:val="16"/>
-        </w:rPr>
-      </w:pPr>
-    </w:p>
-    <w:p>
-      <w:pPr>
-        <w:tabs>
-          <w:tab w:val="left" w:pos="1006"/>
-          <w:tab w:val="left" w:pos="1522"/>
-        </w:tabs>
-        <w:spacing w:after="0" w:line="240" w:lineRule="auto"/>
-        <w:rPr>
-          <w:sz w:val="16"/>
-          <w:szCs w:val="16"/>
-        </w:rPr>
-      </w:pPr>
-      <w:r>
-        <w:rPr>
-          <w:sz w:val="16"/>
-          <w:szCs w:val="16"/>
-        </w:rPr>
-        <w:tab/>
-      </w:r>
-      <w:r>
-        <w:rPr>
-          <w:sz w:val="16"/>
-          <w:szCs w:val="16"/>
-        </w:rPr>
-        <w:tab/>
-      </w:r>
-      <w:permEnd w:id="1952019569"/>
-    </w:p>
-    <w:p>
-      <w:pPr>
-        <w:spacing w:after="0" w:line="240" w:lineRule="auto"/>
       </w:pPr>
     </w:p>
     <w:sectPr>
-      <w:footerReference w:type="default" r:id="rId5"/>
+      <w:footerReference w:type="default" r:id="rId7"/>
       <w:pgSz w:w="12240" w:h="15840"/>
       <w:pgMar w:top="720" w:right="720" w:bottom="720" w:left="720" w:header="720" w:footer="720" w:gutter="0"/>
       <w:cols w:space="720"/>
@@ -5360,6 +8082,31 @@
     </w:sectPr>
   </w:body>
 </w:document>
+</file>
+
+<file path=word/endnotes.xml><?xml version="1.0" encoding="utf-8"?>
+<w:endnotes xmlns:wpc="http://schemas.microsoft.com/office/word/2010/wordprocessingCanvas" xmlns:cx="http://schemas.microsoft.com/office/drawing/2014/chartex" xmlns:cx1="http://schemas.microsoft.com/office/drawing/2015/9/8/chartex" xmlns:cx2="http://schemas.microsoft.com/office/drawing/2015/10/21/chartex" xmlns:cx3="http://schemas.microsoft.com/office/drawing/2016/5/9/chartex" xmlns:cx4="http://schemas.microsoft.com/office/drawing/2016/5/10/chartex" xmlns:cx5="http://schemas.microsoft.com/office/drawing/2016/5/11/chartex" xmlns:cx6="http://schemas.microsoft.com/office/drawing/2016/5/12/chartex" xmlns:cx7="http://schemas.microsoft.com/office/drawing/2016/5/13/chartex" xmlns:cx8="http://schemas.microsoft.com/office/drawing/2016/5/14/chartex" xmlns:mc="http://schemas.openxmlformats.org/markup-compatibility/2006" xmlns:aink="http://schemas.microsoft.com/office/drawing/2016/ink" xmlns:am3d="http://schemas.microsoft.com/office/drawing/2017/model3d" xmlns:o="urn:schemas-microsoft-com:office:office" xmlns:oel="http://schemas.microsoft.com/office/2019/extlst" xmlns:r="http://schemas.openxmlformats.org/officeDocument/2006/relationships" xmlns:m="http://schemas.openxmlformats.org/officeDocument/2006/math" xmlns:v="urn:schemas-microsoft-com:vml" xmlns:wp14="http://schemas.microsoft.com/office/word/2010/wordprocessingDrawing" xmlns:wp="http://schemas.openxmlformats.org/drawingml/2006/wordprocessingDrawing" xmlns:w10="urn:schemas-microsoft-com:office:word" xmlns:w="http://schemas.openxmlformats.org/wordprocessingml/2006/main" xmlns:w14="http://schemas.microsoft.com/office/word/2010/wordml" xmlns:w15="http://schemas.microsoft.com/office/word/2012/wordml" xmlns:w16cex="http://schemas.microsoft.com/office/word/2018/wordml/cex" xmlns:w16cid="http://schemas.microsoft.com/office/word/2016/wordml/cid" xmlns:w16="http://schemas.microsoft.com/office/word/2018/wordml" xmlns:w16sdtdh="http://schemas.microsoft.com/office/word/2020/wordml/sdtdatahash" xmlns:w16se="http://schemas.microsoft.com/office/word/2015/wordml/symex" xmlns:wpg="http://schemas.microsoft.com/office/word/2010/wordprocessingGroup" xmlns:wpi="http://schemas.microsoft.com/office/word/2010/wordprocessingInk" xmlns:wne="http://schemas.microsoft.com/office/word/2006/wordml" xmlns:wps="http://schemas.microsoft.com/office/word/2010/wordprocessingShape" mc:Ignorable="w14 w15 w16se w16cid w16 w16cex w16sdtdh wp14">
+  <w:endnote w:type="separator" w:id="-1">
+    <w:p>
+      <w:pPr>
+        <w:spacing w:after="0" w:line="240" w:lineRule="auto"/>
+      </w:pPr>
+      <w:r>
+        <w:separator/>
+      </w:r>
+    </w:p>
+  </w:endnote>
+  <w:endnote w:type="continuationSeparator" w:id="0">
+    <w:p>
+      <w:pPr>
+        <w:spacing w:after="0" w:line="240" w:lineRule="auto"/>
+      </w:pPr>
+      <w:r>
+        <w:continuationSeparator/>
+      </w:r>
+    </w:p>
+  </w:endnote>
+</w:endnotes>
 </file>
 
 <file path=word/footer1.xml><?xml version="1.0" encoding="utf-8"?>
@@ -5377,21 +8124,7 @@
         <w:sz w:val="16"/>
         <w:szCs w:val="16"/>
       </w:rPr>
-      <w:t>DC-</w:t>
-    </w:r>
-    <w:r>
-      <w:rPr>
-        <w:sz w:val="16"/>
-        <w:szCs w:val="16"/>
-      </w:rPr>
-      <w:t xml:space="preserve">P </w:t>
-    </w:r>
-    <w:r>
-      <w:rPr>
-        <w:sz w:val="16"/>
-        <w:szCs w:val="16"/>
-      </w:rPr>
-      <w:t>402 |</w:t>
+      <w:t>DC-P 402 |</w:t>
     </w:r>
     <w:r>
       <w:rPr>
@@ -5400,45 +8133,40 @@
       </w:rPr>
       <w:t xml:space="preserve"> </w:t>
     </w:r>
-    <w:proofErr w:type="spellStart"/>
     <w:r>
       <w:rPr>
         <w:sz w:val="16"/>
         <w:szCs w:val="16"/>
       </w:rPr>
-      <w:t>rvsd</w:t>
-    </w:r>
-    <w:proofErr w:type="spellEnd"/>
-    <w:r>
-      <w:rPr>
-        <w:sz w:val="16"/>
-        <w:szCs w:val="16"/>
-      </w:rPr>
-      <w:t>. 0</w:t>
-    </w:r>
-    <w:r>
-      <w:rPr>
-        <w:sz w:val="16"/>
-        <w:szCs w:val="16"/>
-      </w:rPr>
-      <w:t>8</w:t>
-    </w:r>
-    <w:r>
-      <w:rPr>
-        <w:sz w:val="16"/>
-        <w:szCs w:val="16"/>
-      </w:rPr>
-      <w:t>.202</w:t>
-    </w:r>
-    <w:r>
-      <w:rPr>
-        <w:sz w:val="16"/>
-        <w:szCs w:val="16"/>
-      </w:rPr>
-      <w:t>1</w:t>
+      <w:t>rvsd. 08.2021</w:t>
     </w:r>
   </w:p>
 </w:ftr>
+</file>
+
+<file path=word/footnotes.xml><?xml version="1.0" encoding="utf-8"?>
+<w:footnotes xmlns:wpc="http://schemas.microsoft.com/office/word/2010/wordprocessingCanvas" xmlns:cx="http://schemas.microsoft.com/office/drawing/2014/chartex" xmlns:cx1="http://schemas.microsoft.com/office/drawing/2015/9/8/chartex" xmlns:cx2="http://schemas.microsoft.com/office/drawing/2015/10/21/chartex" xmlns:cx3="http://schemas.microsoft.com/office/drawing/2016/5/9/chartex" xmlns:cx4="http://schemas.microsoft.com/office/drawing/2016/5/10/chartex" xmlns:cx5="http://schemas.microsoft.com/office/drawing/2016/5/11/chartex" xmlns:cx6="http://schemas.microsoft.com/office/drawing/2016/5/12/chartex" xmlns:cx7="http://schemas.microsoft.com/office/drawing/2016/5/13/chartex" xmlns:cx8="http://schemas.microsoft.com/office/drawing/2016/5/14/chartex" xmlns:mc="http://schemas.openxmlformats.org/markup-compatibility/2006" xmlns:aink="http://schemas.microsoft.com/office/drawing/2016/ink" xmlns:am3d="http://schemas.microsoft.com/office/drawing/2017/model3d" xmlns:o="urn:schemas-microsoft-com:office:office" xmlns:oel="http://schemas.microsoft.com/office/2019/extlst" xmlns:r="http://schemas.openxmlformats.org/officeDocument/2006/relationships" xmlns:m="http://schemas.openxmlformats.org/officeDocument/2006/math" xmlns:v="urn:schemas-microsoft-com:vml" xmlns:wp14="http://schemas.microsoft.com/office/word/2010/wordprocessingDrawing" xmlns:wp="http://schemas.openxmlformats.org/drawingml/2006/wordprocessingDrawing" xmlns:w10="urn:schemas-microsoft-com:office:word" xmlns:w="http://schemas.openxmlformats.org/wordprocessingml/2006/main" xmlns:w14="http://schemas.microsoft.com/office/word/2010/wordml" xmlns:w15="http://schemas.microsoft.com/office/word/2012/wordml" xmlns:w16cex="http://schemas.microsoft.com/office/word/2018/wordml/cex" xmlns:w16cid="http://schemas.microsoft.com/office/word/2016/wordml/cid" xmlns:w16="http://schemas.microsoft.com/office/word/2018/wordml" xmlns:w16sdtdh="http://schemas.microsoft.com/office/word/2020/wordml/sdtdatahash" xmlns:w16se="http://schemas.microsoft.com/office/word/2015/wordml/symex" xmlns:wpg="http://schemas.microsoft.com/office/word/2010/wordprocessingGroup" xmlns:wpi="http://schemas.microsoft.com/office/word/2010/wordprocessingInk" xmlns:wne="http://schemas.microsoft.com/office/word/2006/wordml" xmlns:wps="http://schemas.microsoft.com/office/word/2010/wordprocessingShape" mc:Ignorable="w14 w15 w16se w16cid w16 w16cex w16sdtdh wp14">
+  <w:footnote w:type="separator" w:id="-1">
+    <w:p>
+      <w:pPr>
+        <w:spacing w:after="0" w:line="240" w:lineRule="auto"/>
+      </w:pPr>
+      <w:r>
+        <w:separator/>
+      </w:r>
+    </w:p>
+  </w:footnote>
+  <w:footnote w:type="continuationSeparator" w:id="0">
+    <w:p>
+      <w:pPr>
+        <w:spacing w:after="0" w:line="240" w:lineRule="auto"/>
+      </w:pPr>
+      <w:r>
+        <w:continuationSeparator/>
+      </w:r>
+    </w:p>
+  </w:footnote>
+</w:footnotes>
 </file>
 
 <file path=word/styles.xml><?xml version="1.0" encoding="utf-8"?>
@@ -6152,6 +8880,20 @@
     <w:pitch w:val="variable"/>
     <w:sig w:usb0="E4002EFF" w:usb1="C000247B" w:usb2="00000009" w:usb3="00000000" w:csb0="000001FF" w:csb1="00000000"/>
   </w:font>
+  <w:font w:name="Aptos">
+    <w:panose1 w:val="020B0004020202020204"/>
+    <w:charset w:val="00"/>
+    <w:family w:val="roman"/>
+    <w:notTrueType/>
+    <w:pitch w:val="default"/>
+  </w:font>
+  <w:font w:name="Aptos Display">
+    <w:panose1 w:val="020B0004020202020204"/>
+    <w:charset w:val="00"/>
+    <w:family w:val="roman"/>
+    <w:notTrueType/>
+    <w:pitch w:val="default"/>
+  </w:font>
 </w:fonts>
 </file>
 
@@ -6173,6 +8915,8 @@
     <w:rsidRoot w:val="00473CEC"/>
     <w:rsid w:val="002A591D"/>
     <w:rsid w:val="00473CEC"/>
+    <w:rsid w:val="006B43D5"/>
+    <w:rsid w:val="006F5095"/>
   </w:rsids>
   <m:mathPr>
     <m:mathFont m:val="Cambria Math"/>
@@ -6629,68 +9373,12 @@
       <w:color w:val="808080"/>
     </w:rPr>
   </w:style>
-  <w:style w:type="paragraph" w:customStyle="1" w:styleId="FB34E72EB954DC40A5DDA9DEFF596DF2">
-    <w:name w:val="FB34E72EB954DC40A5DDA9DEFF596DF2"/>
-    <w:rsid w:val="00473CEC"/>
-  </w:style>
-  <w:style w:type="paragraph" w:customStyle="1" w:styleId="8019A37EFAB15F4AB9266297CA156BCA">
-    <w:name w:val="8019A37EFAB15F4AB9266297CA156BCA"/>
-    <w:rsid w:val="00473CEC"/>
-  </w:style>
-  <w:style w:type="paragraph" w:customStyle="1" w:styleId="0DB572F864F9484996397CBD9EA2F0BA">
-    <w:name w:val="0DB572F864F9484996397CBD9EA2F0BA"/>
-    <w:rsid w:val="00473CEC"/>
-  </w:style>
-  <w:style w:type="paragraph" w:customStyle="1" w:styleId="061F18D74044564C88BCD2FF715E1D11">
-    <w:name w:val="061F18D74044564C88BCD2FF715E1D11"/>
-    <w:rsid w:val="00473CEC"/>
-  </w:style>
   <w:style w:type="paragraph" w:customStyle="1" w:styleId="974D82117C8B4B4FA836BB8F354277F2">
     <w:name w:val="974D82117C8B4B4FA836BB8F354277F2"/>
     <w:rsid w:val="00473CEC"/>
   </w:style>
   <w:style w:type="paragraph" w:customStyle="1" w:styleId="B29CEAF5A11BC74291DA086EFA439BFE">
     <w:name w:val="B29CEAF5A11BC74291DA086EFA439BFE"/>
-    <w:rsid w:val="00473CEC"/>
-  </w:style>
-  <w:style w:type="paragraph" w:customStyle="1" w:styleId="280F48094917AD4884CEBD0D615284AA">
-    <w:name w:val="280F48094917AD4884CEBD0D615284AA"/>
-    <w:rsid w:val="00473CEC"/>
-  </w:style>
-  <w:style w:type="paragraph" w:customStyle="1" w:styleId="5F434A895CF4924EAD49F41A278C8F91">
-    <w:name w:val="5F434A895CF4924EAD49F41A278C8F91"/>
-    <w:rsid w:val="00473CEC"/>
-  </w:style>
-  <w:style w:type="paragraph" w:customStyle="1" w:styleId="250B6B0ACBA6204F897BB27A675A6071">
-    <w:name w:val="250B6B0ACBA6204F897BB27A675A6071"/>
-    <w:rsid w:val="00473CEC"/>
-  </w:style>
-  <w:style w:type="paragraph" w:customStyle="1" w:styleId="D24F9F76BD70714C9CF253B4FCDD62F2">
-    <w:name w:val="D24F9F76BD70714C9CF253B4FCDD62F2"/>
-    <w:rsid w:val="00473CEC"/>
-  </w:style>
-  <w:style w:type="paragraph" w:customStyle="1" w:styleId="453B6B225F52F746AC6F6706161805B2">
-    <w:name w:val="453B6B225F52F746AC6F6706161805B2"/>
-    <w:rsid w:val="00473CEC"/>
-  </w:style>
-  <w:style w:type="paragraph" w:customStyle="1" w:styleId="9B2395DC9285A4409BBB66863AF6E992">
-    <w:name w:val="9B2395DC9285A4409BBB66863AF6E992"/>
-    <w:rsid w:val="00473CEC"/>
-  </w:style>
-  <w:style w:type="paragraph" w:customStyle="1" w:styleId="E7B16D93C8BAE8448630F7DE7208A640">
-    <w:name w:val="E7B16D93C8BAE8448630F7DE7208A640"/>
-    <w:rsid w:val="00473CEC"/>
-  </w:style>
-  <w:style w:type="paragraph" w:customStyle="1" w:styleId="C5A3ED3DBD96984BA4956DF93058C337">
-    <w:name w:val="C5A3ED3DBD96984BA4956DF93058C337"/>
-    <w:rsid w:val="00473CEC"/>
-  </w:style>
-  <w:style w:type="paragraph" w:customStyle="1" w:styleId="D4C0431468365C459A39FD8F00D1E8D6">
-    <w:name w:val="D4C0431468365C459A39FD8F00D1E8D6"/>
-    <w:rsid w:val="00473CEC"/>
-  </w:style>
-  <w:style w:type="paragraph" w:customStyle="1" w:styleId="197E726DFD61434EAED79EBF8481623E">
-    <w:name w:val="197E726DFD61434EAED79EBF8481623E"/>
     <w:rsid w:val="00473CEC"/>
   </w:style>
   <w:style w:type="paragraph" w:customStyle="1" w:styleId="54B1E8EB38FFB141B6E0FC94B466D09E">

</xml_diff>

<commit_message>
[Workflows][US_PA] Add page to admin supervision form (Recidiviz/recidiviz-dashboards#6129)
* Add new page with header

* Add section infra without checkboxes

* Implement checklist in UI component; add new templatized page to form

* Add keys to components generated from list

* Lint fix

GitOrigin-RevId: 4b1fb206c10bd377178cf5e10842557793fa94d3
</commit_message>
<xml_diff>
--- a/apps/staff/server/assets/workflowsTemplates/US_PA/admin_supervision_template.docx
+++ b/apps/staff/server/assets/workflowsTemplates/US_PA/admin_supervision_template.docx
@@ -1,6 +1,6 @@
 
 <file path=word/document.xml><?xml version="1.0" encoding="utf-8"?>
-<w:document xmlns:wpc="http://schemas.microsoft.com/office/word/2010/wordprocessingCanvas" xmlns:cx="http://schemas.microsoft.com/office/drawing/2014/chartex" xmlns:cx1="http://schemas.microsoft.com/office/drawing/2015/9/8/chartex" xmlns:cx2="http://schemas.microsoft.com/office/drawing/2015/10/21/chartex" xmlns:cx3="http://schemas.microsoft.com/office/drawing/2016/5/9/chartex" xmlns:cx4="http://schemas.microsoft.com/office/drawing/2016/5/10/chartex" xmlns:cx5="http://schemas.microsoft.com/office/drawing/2016/5/11/chartex" xmlns:cx6="http://schemas.microsoft.com/office/drawing/2016/5/12/chartex" xmlns:cx7="http://schemas.microsoft.com/office/drawing/2016/5/13/chartex" xmlns:cx8="http://schemas.microsoft.com/office/drawing/2016/5/14/chartex" xmlns:mc="http://schemas.openxmlformats.org/markup-compatibility/2006" xmlns:aink="http://schemas.microsoft.com/office/drawing/2016/ink" xmlns:am3d="http://schemas.microsoft.com/office/drawing/2017/model3d" xmlns:o="urn:schemas-microsoft-com:office:office" xmlns:oel="http://schemas.microsoft.com/office/2019/extlst" xmlns:r="http://schemas.openxmlformats.org/officeDocument/2006/relationships" xmlns:m="http://schemas.openxmlformats.org/officeDocument/2006/math" xmlns:v="urn:schemas-microsoft-com:vml" xmlns:wp14="http://schemas.microsoft.com/office/word/2010/wordprocessingDrawing" xmlns:wp="http://schemas.openxmlformats.org/drawingml/2006/wordprocessingDrawing" xmlns:w10="urn:schemas-microsoft-com:office:word" xmlns:w="http://schemas.openxmlformats.org/wordprocessingml/2006/main" xmlns:w14="http://schemas.microsoft.com/office/word/2010/wordml" xmlns:w15="http://schemas.microsoft.com/office/word/2012/wordml" xmlns:w16cex="http://schemas.microsoft.com/office/word/2018/wordml/cex" xmlns:w16cid="http://schemas.microsoft.com/office/word/2016/wordml/cid" xmlns:w16="http://schemas.microsoft.com/office/word/2018/wordml" xmlns:w16sdtdh="http://schemas.microsoft.com/office/word/2020/wordml/sdtdatahash" xmlns:w16se="http://schemas.microsoft.com/office/word/2015/wordml/symex" xmlns:wpg="http://schemas.microsoft.com/office/word/2010/wordprocessingGroup" xmlns:wpi="http://schemas.microsoft.com/office/word/2010/wordprocessingInk" xmlns:wne="http://schemas.microsoft.com/office/word/2006/wordml" xmlns:wps="http://schemas.microsoft.com/office/word/2010/wordprocessingShape" mc:Ignorable="w14 w15 w16se w16cid w16 w16cex w16sdtdh wp14">
+<w:document xmlns:wpc="http://schemas.microsoft.com/office/word/2010/wordprocessingCanvas" xmlns:cx="http://schemas.microsoft.com/office/drawing/2014/chartex" xmlns:cx1="http://schemas.microsoft.com/office/drawing/2015/9/8/chartex" xmlns:cx2="http://schemas.microsoft.com/office/drawing/2015/10/21/chartex" xmlns:cx3="http://schemas.microsoft.com/office/drawing/2016/5/9/chartex" xmlns:cx4="http://schemas.microsoft.com/office/drawing/2016/5/10/chartex" xmlns:cx5="http://schemas.microsoft.com/office/drawing/2016/5/11/chartex" xmlns:cx6="http://schemas.microsoft.com/office/drawing/2016/5/12/chartex" xmlns:cx7="http://schemas.microsoft.com/office/drawing/2016/5/13/chartex" xmlns:cx8="http://schemas.microsoft.com/office/drawing/2016/5/14/chartex" xmlns:mc="http://schemas.openxmlformats.org/markup-compatibility/2006" xmlns:aink="http://schemas.microsoft.com/office/drawing/2016/ink" xmlns:am3d="http://schemas.microsoft.com/office/drawing/2017/model3d" xmlns:o="urn:schemas-microsoft-com:office:office" xmlns:oel="http://schemas.microsoft.com/office/2019/extlst" xmlns:r="http://schemas.openxmlformats.org/officeDocument/2006/relationships" xmlns:m="http://schemas.openxmlformats.org/officeDocument/2006/math" xmlns:v="urn:schemas-microsoft-com:vml" xmlns:wp14="http://schemas.microsoft.com/office/word/2010/wordprocessingDrawing" xmlns:wp="http://schemas.openxmlformats.org/drawingml/2006/wordprocessingDrawing" xmlns:w10="urn:schemas-microsoft-com:office:word" xmlns:w="http://schemas.openxmlformats.org/wordprocessingml/2006/main" xmlns:w14="http://schemas.microsoft.com/office/word/2010/wordml" xmlns:w15="http://schemas.microsoft.com/office/word/2012/wordml" xmlns:w16cex="http://schemas.microsoft.com/office/word/2018/wordml/cex" xmlns:w16cid="http://schemas.microsoft.com/office/word/2016/wordml/cid" xmlns:w16="http://schemas.microsoft.com/office/word/2018/wordml" xmlns:w16du="http://schemas.microsoft.com/office/word/2023/wordml/word16du" xmlns:w16sdtdh="http://schemas.microsoft.com/office/word/2020/wordml/sdtdatahash" xmlns:w16se="http://schemas.microsoft.com/office/word/2015/wordml/symex" xmlns:wpg="http://schemas.microsoft.com/office/word/2010/wordprocessingGroup" xmlns:wpi="http://schemas.microsoft.com/office/word/2010/wordprocessingInk" xmlns:wne="http://schemas.microsoft.com/office/word/2006/wordml" xmlns:wps="http://schemas.microsoft.com/office/word/2010/wordprocessingShape" mc:Ignorable="w14 w15 w16se w16cid w16 w16cex w16sdtdh w16du wp14">
   <w:body>
     <w:tbl>
       <w:tblPr>
@@ -188,7 +188,23 @@
                     <w:sz w:val="20"/>
                     <w:szCs w:val="20"/>
                   </w:rPr>
-                  <w:t>{reentrantName}</w:t>
+                  <w:t>{</w:t>
+                </w:r>
+                <w:proofErr w:type="spellStart"/>
+                <w:r>
+                  <w:rPr>
+                    <w:sz w:val="20"/>
+                    <w:szCs w:val="20"/>
+                  </w:rPr>
+                  <w:t>reentrantName</w:t>
+                </w:r>
+                <w:proofErr w:type="spellEnd"/>
+                <w:r>
+                  <w:rPr>
+                    <w:sz w:val="20"/>
+                    <w:szCs w:val="20"/>
+                  </w:rPr>
+                  <w:t>}</w:t>
                 </w:r>
               </w:p>
             </w:tc>
@@ -297,7 +313,23 @@
                     <w:sz w:val="20"/>
                     <w:szCs w:val="20"/>
                   </w:rPr>
-                  <w:t>{paroleNumber}</w:t>
+                  <w:t>{</w:t>
+                </w:r>
+                <w:proofErr w:type="spellStart"/>
+                <w:r>
+                  <w:rPr>
+                    <w:sz w:val="20"/>
+                    <w:szCs w:val="20"/>
+                  </w:rPr>
+                  <w:t>paroleNumber</w:t>
+                </w:r>
+                <w:proofErr w:type="spellEnd"/>
+                <w:r>
+                  <w:rPr>
+                    <w:sz w:val="20"/>
+                    <w:szCs w:val="20"/>
+                  </w:rPr>
+                  <w:t>}</w:t>
                 </w:r>
               </w:p>
             </w:tc>
@@ -372,7 +404,23 @@
                     <w:sz w:val="20"/>
                     <w:szCs w:val="20"/>
                   </w:rPr>
-                  <w:t>{dateOfReview}</w:t>
+                  <w:t>{</w:t>
+                </w:r>
+                <w:proofErr w:type="spellStart"/>
+                <w:r>
+                  <w:rPr>
+                    <w:sz w:val="20"/>
+                    <w:szCs w:val="20"/>
+                  </w:rPr>
+                  <w:t>dateOfReview</w:t>
+                </w:r>
+                <w:proofErr w:type="spellEnd"/>
+                <w:r>
+                  <w:rPr>
+                    <w:sz w:val="20"/>
+                    <w:szCs w:val="20"/>
+                  </w:rPr>
+                  <w:t>}</w:t>
                 </w:r>
               </w:p>
             </w:tc>
@@ -447,7 +495,23 @@
                     <w:sz w:val="20"/>
                     <w:szCs w:val="20"/>
                   </w:rPr>
-                  <w:t>{currentGradeOfSupervisionLevel}</w:t>
+                  <w:t>{</w:t>
+                </w:r>
+                <w:proofErr w:type="spellStart"/>
+                <w:r>
+                  <w:rPr>
+                    <w:sz w:val="20"/>
+                    <w:szCs w:val="20"/>
+                  </w:rPr>
+                  <w:t>currentGradeOfSupervisionLevel</w:t>
+                </w:r>
+                <w:proofErr w:type="spellEnd"/>
+                <w:r>
+                  <w:rPr>
+                    <w:sz w:val="20"/>
+                    <w:szCs w:val="20"/>
+                  </w:rPr>
+                  <w:t>}</w:t>
                 </w:r>
               </w:p>
             </w:tc>
@@ -616,8 +680,17 @@
                 <w:sz w:val="20"/>
                 <w:szCs w:val="20"/>
               </w:rPr>
-              <w:t>CON./ADJUD.*</w:t>
-            </w:r>
+              <w:t>CON./</w:t>
+            </w:r>
+            <w:proofErr w:type="gramStart"/>
+            <w:r>
+              <w:rPr>
+                <w:sz w:val="20"/>
+                <w:szCs w:val="20"/>
+              </w:rPr>
+              <w:t>ADJUD.*</w:t>
+            </w:r>
+            <w:proofErr w:type="gramEnd"/>
           </w:p>
         </w:tc>
         <w:tc>
@@ -684,8 +757,17 @@
                 <w:sz w:val="20"/>
                 <w:szCs w:val="20"/>
               </w:rPr>
-              <w:t>CON./ADJUD.*</w:t>
-            </w:r>
+              <w:t>CON./</w:t>
+            </w:r>
+            <w:proofErr w:type="gramStart"/>
+            <w:r>
+              <w:rPr>
+                <w:sz w:val="20"/>
+                <w:szCs w:val="20"/>
+              </w:rPr>
+              <w:t>ADJUD.*</w:t>
+            </w:r>
+            <w:proofErr w:type="gramEnd"/>
           </w:p>
         </w:tc>
       </w:tr>
@@ -773,7 +855,23 @@
                 <w:sz w:val="18"/>
                 <w:szCs w:val="18"/>
               </w:rPr>
-              <w:t>{/}{^offense18_25}</w:t>
+              <w:t>{</w:t>
+            </w:r>
+            <w:proofErr w:type="gramStart"/>
+            <w:r>
+              <w:rPr>
+                <w:sz w:val="18"/>
+                <w:szCs w:val="18"/>
+              </w:rPr>
+              <w:t>/}{</w:t>
+            </w:r>
+            <w:proofErr w:type="gramEnd"/>
+            <w:r>
+              <w:rPr>
+                <w:sz w:val="18"/>
+                <w:szCs w:val="18"/>
+              </w:rPr>
+              <w:t>^offense18_25}</w:t>
             </w:r>
             <w:sdt>
               <w:sdtPr>
@@ -931,7 +1029,23 @@
                 <w:sz w:val="18"/>
                 <w:szCs w:val="18"/>
               </w:rPr>
-              <w:t>{/}{^offense18_</w:t>
+              <w:t>{</w:t>
+            </w:r>
+            <w:proofErr w:type="gramStart"/>
+            <w:r>
+              <w:rPr>
+                <w:sz w:val="18"/>
+                <w:szCs w:val="18"/>
+              </w:rPr>
+              <w:t>/}{</w:t>
+            </w:r>
+            <w:proofErr w:type="gramEnd"/>
+            <w:r>
+              <w:rPr>
+                <w:sz w:val="18"/>
+                <w:szCs w:val="18"/>
+              </w:rPr>
+              <w:t>^offense18_</w:t>
             </w:r>
             <w:r>
               <w:rPr>
@@ -1039,21 +1153,7 @@
                 <w:sz w:val="18"/>
                 <w:szCs w:val="18"/>
               </w:rPr>
-              <w:t>{#offense18_</w:t>
-            </w:r>
-            <w:r>
-              <w:rPr>
-                <w:sz w:val="18"/>
-                <w:szCs w:val="18"/>
-              </w:rPr>
-              <w:t>27</w:t>
-            </w:r>
-            <w:r>
-              <w:rPr>
-                <w:sz w:val="18"/>
-                <w:szCs w:val="18"/>
-              </w:rPr>
-              <w:t>}</w:t>
+              <w:t>{#offense18_27}</w:t>
             </w:r>
             <w:sdt>
               <w:sdtPr>
@@ -1084,21 +1184,23 @@
                 <w:sz w:val="18"/>
                 <w:szCs w:val="18"/>
               </w:rPr>
-              <w:t>{/}{^offense18_2</w:t>
-            </w:r>
-            <w:r>
-              <w:rPr>
-                <w:sz w:val="18"/>
-                <w:szCs w:val="18"/>
-              </w:rPr>
-              <w:t>7</w:t>
-            </w:r>
-            <w:r>
-              <w:rPr>
-                <w:sz w:val="18"/>
-                <w:szCs w:val="18"/>
-              </w:rPr>
-              <w:t>}</w:t>
+              <w:t>{</w:t>
+            </w:r>
+            <w:proofErr w:type="gramStart"/>
+            <w:r>
+              <w:rPr>
+                <w:sz w:val="18"/>
+                <w:szCs w:val="18"/>
+              </w:rPr>
+              <w:t>/}{</w:t>
+            </w:r>
+            <w:proofErr w:type="gramEnd"/>
+            <w:r>
+              <w:rPr>
+                <w:sz w:val="18"/>
+                <w:szCs w:val="18"/>
+              </w:rPr>
+              <w:t>^offense18_27}</w:t>
             </w:r>
             <w:sdt>
               <w:sdtPr>
@@ -1256,7 +1358,23 @@
                 <w:sz w:val="18"/>
                 <w:szCs w:val="18"/>
               </w:rPr>
-              <w:t>{/}{^offense18_</w:t>
+              <w:t>{</w:t>
+            </w:r>
+            <w:proofErr w:type="gramStart"/>
+            <w:r>
+              <w:rPr>
+                <w:sz w:val="18"/>
+                <w:szCs w:val="18"/>
+              </w:rPr>
+              <w:t>/}{</w:t>
+            </w:r>
+            <w:proofErr w:type="gramEnd"/>
+            <w:r>
+              <w:rPr>
+                <w:sz w:val="18"/>
+                <w:szCs w:val="18"/>
+              </w:rPr>
+              <w:t>^offense18_</w:t>
             </w:r>
             <w:r>
               <w:rPr>
@@ -1364,21 +1482,7 @@
                 <w:sz w:val="18"/>
                 <w:szCs w:val="18"/>
               </w:rPr>
-              <w:t>{#offense18_2</w:t>
-            </w:r>
-            <w:r>
-              <w:rPr>
-                <w:sz w:val="18"/>
-                <w:szCs w:val="18"/>
-              </w:rPr>
-              <w:t>9</w:t>
-            </w:r>
-            <w:r>
-              <w:rPr>
-                <w:sz w:val="18"/>
-                <w:szCs w:val="18"/>
-              </w:rPr>
-              <w:t>}</w:t>
+              <w:t>{#offense18_29}</w:t>
             </w:r>
             <w:sdt>
               <w:sdtPr>
@@ -1409,21 +1513,23 @@
                 <w:sz w:val="18"/>
                 <w:szCs w:val="18"/>
               </w:rPr>
-              <w:t>{/}{^offense18_2</w:t>
-            </w:r>
-            <w:r>
-              <w:rPr>
-                <w:sz w:val="18"/>
-                <w:szCs w:val="18"/>
-              </w:rPr>
-              <w:t>9</w:t>
-            </w:r>
-            <w:r>
-              <w:rPr>
-                <w:sz w:val="18"/>
-                <w:szCs w:val="18"/>
-              </w:rPr>
-              <w:t>}</w:t>
+              <w:t>{</w:t>
+            </w:r>
+            <w:proofErr w:type="gramStart"/>
+            <w:r>
+              <w:rPr>
+                <w:sz w:val="18"/>
+                <w:szCs w:val="18"/>
+              </w:rPr>
+              <w:t>/}{</w:t>
+            </w:r>
+            <w:proofErr w:type="gramEnd"/>
+            <w:r>
+              <w:rPr>
+                <w:sz w:val="18"/>
+                <w:szCs w:val="18"/>
+              </w:rPr>
+              <w:t>^offense18_29}</w:t>
             </w:r>
             <w:sdt>
               <w:sdtPr>
@@ -1581,7 +1687,23 @@
                 <w:sz w:val="18"/>
                 <w:szCs w:val="18"/>
               </w:rPr>
-              <w:t>{/}{^offense18_</w:t>
+              <w:t>{</w:t>
+            </w:r>
+            <w:proofErr w:type="gramStart"/>
+            <w:r>
+              <w:rPr>
+                <w:sz w:val="18"/>
+                <w:szCs w:val="18"/>
+              </w:rPr>
+              <w:t>/}{</w:t>
+            </w:r>
+            <w:proofErr w:type="gramEnd"/>
+            <w:r>
+              <w:rPr>
+                <w:sz w:val="18"/>
+                <w:szCs w:val="18"/>
+              </w:rPr>
+              <w:t>^offense18_</w:t>
             </w:r>
             <w:r>
               <w:rPr>
@@ -1689,21 +1811,7 @@
                 <w:sz w:val="18"/>
                 <w:szCs w:val="18"/>
               </w:rPr>
-              <w:t>{#offense18_</w:t>
-            </w:r>
-            <w:r>
-              <w:rPr>
-                <w:sz w:val="18"/>
-                <w:szCs w:val="18"/>
-              </w:rPr>
-              <w:t>31</w:t>
-            </w:r>
-            <w:r>
-              <w:rPr>
-                <w:sz w:val="18"/>
-                <w:szCs w:val="18"/>
-              </w:rPr>
-              <w:t>}</w:t>
+              <w:t>{#offense18_31}</w:t>
             </w:r>
             <w:sdt>
               <w:sdtPr>
@@ -1734,21 +1842,23 @@
                 <w:sz w:val="18"/>
                 <w:szCs w:val="18"/>
               </w:rPr>
-              <w:t>{/}{^offense18_</w:t>
-            </w:r>
-            <w:r>
-              <w:rPr>
-                <w:sz w:val="18"/>
-                <w:szCs w:val="18"/>
-              </w:rPr>
-              <w:t>31</w:t>
-            </w:r>
-            <w:r>
-              <w:rPr>
-                <w:sz w:val="18"/>
-                <w:szCs w:val="18"/>
-              </w:rPr>
-              <w:t>}</w:t>
+              <w:t>{</w:t>
+            </w:r>
+            <w:proofErr w:type="gramStart"/>
+            <w:r>
+              <w:rPr>
+                <w:sz w:val="18"/>
+                <w:szCs w:val="18"/>
+              </w:rPr>
+              <w:t>/}{</w:t>
+            </w:r>
+            <w:proofErr w:type="gramEnd"/>
+            <w:r>
+              <w:rPr>
+                <w:sz w:val="18"/>
+                <w:szCs w:val="18"/>
+              </w:rPr>
+              <w:t>^offense18_31}</w:t>
             </w:r>
             <w:sdt>
               <w:sdtPr>
@@ -1908,7 +2018,23 @@
                 <w:sz w:val="18"/>
                 <w:szCs w:val="18"/>
               </w:rPr>
-              <w:t>{/}{^offense18_</w:t>
+              <w:t>{</w:t>
+            </w:r>
+            <w:proofErr w:type="gramStart"/>
+            <w:r>
+              <w:rPr>
+                <w:sz w:val="18"/>
+                <w:szCs w:val="18"/>
+              </w:rPr>
+              <w:t>/}{</w:t>
+            </w:r>
+            <w:proofErr w:type="gramEnd"/>
+            <w:r>
+              <w:rPr>
+                <w:sz w:val="18"/>
+                <w:szCs w:val="18"/>
+              </w:rPr>
+              <w:t>^offense18_</w:t>
             </w:r>
             <w:r>
               <w:rPr>
@@ -2016,21 +2142,7 @@
                 <w:sz w:val="18"/>
                 <w:szCs w:val="18"/>
               </w:rPr>
-              <w:t>{#offense18_</w:t>
-            </w:r>
-            <w:r>
-              <w:rPr>
-                <w:sz w:val="18"/>
-                <w:szCs w:val="18"/>
-              </w:rPr>
-              <w:t>33</w:t>
-            </w:r>
-            <w:r>
-              <w:rPr>
-                <w:sz w:val="18"/>
-                <w:szCs w:val="18"/>
-              </w:rPr>
-              <w:t>}</w:t>
+              <w:t>{#offense18_33}</w:t>
             </w:r>
             <w:sdt>
               <w:sdtPr>
@@ -2061,21 +2173,23 @@
                 <w:sz w:val="18"/>
                 <w:szCs w:val="18"/>
               </w:rPr>
-              <w:t>{/}{^offense18_</w:t>
-            </w:r>
-            <w:r>
-              <w:rPr>
-                <w:sz w:val="18"/>
-                <w:szCs w:val="18"/>
-              </w:rPr>
-              <w:t>33</w:t>
-            </w:r>
-            <w:r>
-              <w:rPr>
-                <w:sz w:val="18"/>
-                <w:szCs w:val="18"/>
-              </w:rPr>
-              <w:t>}</w:t>
+              <w:t>{</w:t>
+            </w:r>
+            <w:proofErr w:type="gramStart"/>
+            <w:r>
+              <w:rPr>
+                <w:sz w:val="18"/>
+                <w:szCs w:val="18"/>
+              </w:rPr>
+              <w:t>/}{</w:t>
+            </w:r>
+            <w:proofErr w:type="gramEnd"/>
+            <w:r>
+              <w:rPr>
+                <w:sz w:val="18"/>
+                <w:szCs w:val="18"/>
+              </w:rPr>
+              <w:t>^offense18_33}</w:t>
             </w:r>
             <w:sdt>
               <w:sdtPr>
@@ -2223,21 +2337,7 @@
                 <w:sz w:val="18"/>
                 <w:szCs w:val="18"/>
               </w:rPr>
-              <w:t>{#offense18_</w:t>
-            </w:r>
-            <w:r>
-              <w:rPr>
-                <w:sz w:val="18"/>
-                <w:szCs w:val="18"/>
-              </w:rPr>
-              <w:t>37</w:t>
-            </w:r>
-            <w:r>
-              <w:rPr>
-                <w:sz w:val="18"/>
-                <w:szCs w:val="18"/>
-              </w:rPr>
-              <w:t>}</w:t>
+              <w:t>{#offense18_37}</w:t>
             </w:r>
             <w:sdt>
               <w:sdtPr>
@@ -2268,21 +2368,23 @@
                 <w:sz w:val="18"/>
                 <w:szCs w:val="18"/>
               </w:rPr>
-              <w:t>{/}{^offense18_</w:t>
-            </w:r>
-            <w:r>
-              <w:rPr>
-                <w:sz w:val="18"/>
-                <w:szCs w:val="18"/>
-              </w:rPr>
-              <w:t>37</w:t>
-            </w:r>
-            <w:r>
-              <w:rPr>
-                <w:sz w:val="18"/>
-                <w:szCs w:val="18"/>
-              </w:rPr>
-              <w:t>}</w:t>
+              <w:t>{</w:t>
+            </w:r>
+            <w:proofErr w:type="gramStart"/>
+            <w:r>
+              <w:rPr>
+                <w:sz w:val="18"/>
+                <w:szCs w:val="18"/>
+              </w:rPr>
+              <w:t>/}{</w:t>
+            </w:r>
+            <w:proofErr w:type="gramEnd"/>
+            <w:r>
+              <w:rPr>
+                <w:sz w:val="18"/>
+                <w:szCs w:val="18"/>
+              </w:rPr>
+              <w:t>^offense18_37}</w:t>
             </w:r>
             <w:sdt>
               <w:sdtPr>
@@ -2440,7 +2542,23 @@
                 <w:sz w:val="18"/>
                 <w:szCs w:val="18"/>
               </w:rPr>
-              <w:t>{/}{^offense18_</w:t>
+              <w:t>{</w:t>
+            </w:r>
+            <w:proofErr w:type="gramStart"/>
+            <w:r>
+              <w:rPr>
+                <w:sz w:val="18"/>
+                <w:szCs w:val="18"/>
+              </w:rPr>
+              <w:t>/}{</w:t>
+            </w:r>
+            <w:proofErr w:type="gramEnd"/>
+            <w:r>
+              <w:rPr>
+                <w:sz w:val="18"/>
+                <w:szCs w:val="18"/>
+              </w:rPr>
+              <w:t>^offense18_</w:t>
             </w:r>
             <w:r>
               <w:rPr>
@@ -2553,21 +2671,7 @@
                 <w:sz w:val="18"/>
                 <w:szCs w:val="18"/>
               </w:rPr>
-              <w:t>{#offense18_</w:t>
-            </w:r>
-            <w:r>
-              <w:rPr>
-                <w:sz w:val="18"/>
-                <w:szCs w:val="18"/>
-              </w:rPr>
-              <w:t>49</w:t>
-            </w:r>
-            <w:r>
-              <w:rPr>
-                <w:sz w:val="18"/>
-                <w:szCs w:val="18"/>
-              </w:rPr>
-              <w:t>}</w:t>
+              <w:t>{#offense18_49}</w:t>
             </w:r>
             <w:sdt>
               <w:sdtPr>
@@ -2598,21 +2702,23 @@
                 <w:sz w:val="18"/>
                 <w:szCs w:val="18"/>
               </w:rPr>
-              <w:t>{/}{^offense18_</w:t>
-            </w:r>
-            <w:r>
-              <w:rPr>
-                <w:sz w:val="18"/>
-                <w:szCs w:val="18"/>
-              </w:rPr>
-              <w:t>49</w:t>
-            </w:r>
-            <w:r>
-              <w:rPr>
-                <w:sz w:val="18"/>
-                <w:szCs w:val="18"/>
-              </w:rPr>
-              <w:t>}</w:t>
+              <w:t>{</w:t>
+            </w:r>
+            <w:proofErr w:type="gramStart"/>
+            <w:r>
+              <w:rPr>
+                <w:sz w:val="18"/>
+                <w:szCs w:val="18"/>
+              </w:rPr>
+              <w:t>/}{</w:t>
+            </w:r>
+            <w:proofErr w:type="gramEnd"/>
+            <w:r>
+              <w:rPr>
+                <w:sz w:val="18"/>
+                <w:szCs w:val="18"/>
+              </w:rPr>
+              <w:t>^offense18_49}</w:t>
             </w:r>
             <w:sdt>
               <w:sdtPr>
@@ -2764,7 +2870,23 @@
                 <w:sz w:val="18"/>
                 <w:szCs w:val="18"/>
               </w:rPr>
-              <w:t>{/}{^</w:t>
+              <w:t>{</w:t>
+            </w:r>
+            <w:proofErr w:type="gramStart"/>
+            <w:r>
+              <w:rPr>
+                <w:sz w:val="18"/>
+                <w:szCs w:val="18"/>
+              </w:rPr>
+              <w:t>/}{</w:t>
+            </w:r>
+            <w:proofErr w:type="gramEnd"/>
+            <w:r>
+              <w:rPr>
+                <w:sz w:val="18"/>
+                <w:szCs w:val="18"/>
+              </w:rPr>
+              <w:t>^</w:t>
             </w:r>
             <w:r>
               <w:rPr>
@@ -2975,7 +3097,23 @@
                 <w:sz w:val="18"/>
                 <w:szCs w:val="18"/>
               </w:rPr>
-              <w:t>{/}{^offense18_</w:t>
+              <w:t>{</w:t>
+            </w:r>
+            <w:proofErr w:type="gramStart"/>
+            <w:r>
+              <w:rPr>
+                <w:sz w:val="18"/>
+                <w:szCs w:val="18"/>
+              </w:rPr>
+              <w:t>/}{</w:t>
+            </w:r>
+            <w:proofErr w:type="gramEnd"/>
+            <w:r>
+              <w:rPr>
+                <w:sz w:val="18"/>
+                <w:szCs w:val="18"/>
+              </w:rPr>
+              <w:t>^offense18_</w:t>
             </w:r>
             <w:r>
               <w:rPr>
@@ -3078,21 +3216,7 @@
                 <w:sz w:val="18"/>
                 <w:szCs w:val="18"/>
               </w:rPr>
-              <w:t>{#offense</w:t>
-            </w:r>
-            <w:r>
-              <w:rPr>
-                <w:sz w:val="18"/>
-                <w:szCs w:val="18"/>
-              </w:rPr>
-              <w:t>30_5502_1</w:t>
-            </w:r>
-            <w:r>
-              <w:rPr>
-                <w:sz w:val="18"/>
-                <w:szCs w:val="18"/>
-              </w:rPr>
-              <w:t>}</w:t>
+              <w:t>{#offense30_5502_1}</w:t>
             </w:r>
             <w:sdt>
               <w:sdtPr>
@@ -3123,7 +3247,23 @@
                 <w:sz w:val="18"/>
                 <w:szCs w:val="18"/>
               </w:rPr>
-              <w:t>{/}{^</w:t>
+              <w:t>{</w:t>
+            </w:r>
+            <w:proofErr w:type="gramStart"/>
+            <w:r>
+              <w:rPr>
+                <w:sz w:val="18"/>
+                <w:szCs w:val="18"/>
+              </w:rPr>
+              <w:t>/}{</w:t>
+            </w:r>
+            <w:proofErr w:type="gramEnd"/>
+            <w:r>
+              <w:rPr>
+                <w:sz w:val="18"/>
+                <w:szCs w:val="18"/>
+              </w:rPr>
+              <w:t>^</w:t>
             </w:r>
             <w:r>
               <w:rPr>
@@ -3137,14 +3277,7 @@
                 <w:sz w:val="18"/>
                 <w:szCs w:val="18"/>
               </w:rPr>
-              <w:t>30_5502_1</w:t>
-            </w:r>
-            <w:r>
-              <w:rPr>
-                <w:sz w:val="18"/>
-                <w:szCs w:val="18"/>
-              </w:rPr>
-              <w:t>}</w:t>
+              <w:t>30_5502_1}</w:t>
             </w:r>
             <w:sdt>
               <w:sdtPr>
@@ -3302,7 +3435,23 @@
                 <w:sz w:val="18"/>
                 <w:szCs w:val="18"/>
               </w:rPr>
-              <w:t>{/}{^offense18_</w:t>
+              <w:t>{</w:t>
+            </w:r>
+            <w:proofErr w:type="gramStart"/>
+            <w:r>
+              <w:rPr>
+                <w:sz w:val="18"/>
+                <w:szCs w:val="18"/>
+              </w:rPr>
+              <w:t>/}{</w:t>
+            </w:r>
+            <w:proofErr w:type="gramEnd"/>
+            <w:r>
+              <w:rPr>
+                <w:sz w:val="18"/>
+                <w:szCs w:val="18"/>
+              </w:rPr>
+              <w:t>^offense18_</w:t>
             </w:r>
             <w:r>
               <w:rPr>
@@ -3502,7 +3651,23 @@
                 <w:sz w:val="18"/>
                 <w:szCs w:val="18"/>
               </w:rPr>
-              <w:t>{/}{^offense18_</w:t>
+              <w:t>{</w:t>
+            </w:r>
+            <w:proofErr w:type="gramStart"/>
+            <w:r>
+              <w:rPr>
+                <w:sz w:val="18"/>
+                <w:szCs w:val="18"/>
+              </w:rPr>
+              <w:t>/}{</w:t>
+            </w:r>
+            <w:proofErr w:type="gramEnd"/>
+            <w:r>
+              <w:rPr>
+                <w:sz w:val="18"/>
+                <w:szCs w:val="18"/>
+              </w:rPr>
+              <w:t>^offense18_</w:t>
             </w:r>
             <w:r>
               <w:rPr>
@@ -3716,7 +3881,23 @@
                 <w:sz w:val="18"/>
                 <w:szCs w:val="18"/>
               </w:rPr>
-              <w:t>{/}{^offense</w:t>
+              <w:t>{</w:t>
+            </w:r>
+            <w:proofErr w:type="gramStart"/>
+            <w:r>
+              <w:rPr>
+                <w:sz w:val="18"/>
+                <w:szCs w:val="18"/>
+              </w:rPr>
+              <w:t>/}{</w:t>
+            </w:r>
+            <w:proofErr w:type="gramEnd"/>
+            <w:r>
+              <w:rPr>
+                <w:sz w:val="18"/>
+                <w:szCs w:val="18"/>
+              </w:rPr>
+              <w:t>^offense</w:t>
             </w:r>
             <w:r>
               <w:rPr>
@@ -3819,21 +4000,7 @@
                 <w:sz w:val="18"/>
                 <w:szCs w:val="18"/>
               </w:rPr>
-              <w:t>{#offense</w:t>
-            </w:r>
-            <w:r>
-              <w:rPr>
-                <w:sz w:val="18"/>
-                <w:szCs w:val="18"/>
-              </w:rPr>
-              <w:t>75_3731</w:t>
-            </w:r>
-            <w:r>
-              <w:rPr>
-                <w:sz w:val="18"/>
-                <w:szCs w:val="18"/>
-              </w:rPr>
-              <w:t>}</w:t>
+              <w:t>{#offense75_3731}</w:t>
             </w:r>
             <w:sdt>
               <w:sdtPr>
@@ -3864,7 +4031,23 @@
                 <w:sz w:val="18"/>
                 <w:szCs w:val="18"/>
               </w:rPr>
-              <w:t>{/}{^</w:t>
+              <w:t>{</w:t>
+            </w:r>
+            <w:proofErr w:type="gramStart"/>
+            <w:r>
+              <w:rPr>
+                <w:sz w:val="18"/>
+                <w:szCs w:val="18"/>
+              </w:rPr>
+              <w:t>/}{</w:t>
+            </w:r>
+            <w:proofErr w:type="gramEnd"/>
+            <w:r>
+              <w:rPr>
+                <w:sz w:val="18"/>
+                <w:szCs w:val="18"/>
+              </w:rPr>
+              <w:t>^</w:t>
             </w:r>
             <w:r>
               <w:rPr>
@@ -3878,14 +4061,7 @@
                 <w:sz w:val="18"/>
                 <w:szCs w:val="18"/>
               </w:rPr>
-              <w:t>75_3731</w:t>
-            </w:r>
-            <w:r>
-              <w:rPr>
-                <w:sz w:val="18"/>
-                <w:szCs w:val="18"/>
-              </w:rPr>
-              <w:t>}</w:t>
+              <w:t>75_3731}</w:t>
             </w:r>
             <w:sdt>
               <w:sdtPr>
@@ -4036,7 +4212,31 @@
                 <w:sz w:val="18"/>
                 <w:szCs w:val="18"/>
               </w:rPr>
-              <w:t>{/}{^offense</w:t>
+              <w:t>{</w:t>
+            </w:r>
+            <w:proofErr w:type="gramStart"/>
+            <w:r>
+              <w:rPr>
+                <w:sz w:val="18"/>
+                <w:szCs w:val="18"/>
+              </w:rPr>
+              <w:t>/}{</w:t>
+            </w:r>
+            <w:proofErr w:type="gramEnd"/>
+            <w:r>
+              <w:rPr>
+                <w:sz w:val="18"/>
+                <w:szCs w:val="18"/>
+              </w:rPr>
+              <w:t>^</w:t>
+            </w:r>
+            <w:proofErr w:type="spellStart"/>
+            <w:r>
+              <w:rPr>
+                <w:sz w:val="18"/>
+                <w:szCs w:val="18"/>
+              </w:rPr>
+              <w:t>offense</w:t>
             </w:r>
             <w:r>
               <w:rPr>
@@ -4045,6 +4245,7 @@
               </w:rPr>
               <w:t>Firearms</w:t>
             </w:r>
+            <w:proofErr w:type="spellEnd"/>
             <w:r>
               <w:rPr>
                 <w:sz w:val="18"/>
@@ -4239,7 +4440,31 @@
                 <w:sz w:val="18"/>
                 <w:szCs w:val="18"/>
               </w:rPr>
-              <w:t>{/}{^offense</w:t>
+              <w:t>{</w:t>
+            </w:r>
+            <w:proofErr w:type="gramStart"/>
+            <w:r>
+              <w:rPr>
+                <w:sz w:val="18"/>
+                <w:szCs w:val="18"/>
+              </w:rPr>
+              <w:t>/}{</w:t>
+            </w:r>
+            <w:proofErr w:type="gramEnd"/>
+            <w:r>
+              <w:rPr>
+                <w:sz w:val="18"/>
+                <w:szCs w:val="18"/>
+              </w:rPr>
+              <w:t>^</w:t>
+            </w:r>
+            <w:proofErr w:type="spellStart"/>
+            <w:r>
+              <w:rPr>
+                <w:sz w:val="18"/>
+                <w:szCs w:val="18"/>
+              </w:rPr>
+              <w:t>offense</w:t>
             </w:r>
             <w:r>
               <w:rPr>
@@ -4248,6 +4473,7 @@
               </w:rPr>
               <w:t>ControlledSubstance</w:t>
             </w:r>
+            <w:proofErr w:type="spellEnd"/>
             <w:r>
               <w:rPr>
                 <w:sz w:val="18"/>
@@ -4405,7 +4631,23 @@
                 <w:sz w:val="18"/>
                 <w:szCs w:val="18"/>
               </w:rPr>
-              <w:t>75 Pa.C.S. 3732 Relating to Homicide by Vehicle</w:t>
+              <w:t xml:space="preserve">75 </w:t>
+            </w:r>
+            <w:proofErr w:type="spellStart"/>
+            <w:r>
+              <w:rPr>
+                <w:sz w:val="18"/>
+                <w:szCs w:val="18"/>
+              </w:rPr>
+              <w:t>Pa.C.S</w:t>
+            </w:r>
+            <w:proofErr w:type="spellEnd"/>
+            <w:r>
+              <w:rPr>
+                <w:sz w:val="18"/>
+                <w:szCs w:val="18"/>
+              </w:rPr>
+              <w:t>. 3732 Relating to Homicide by Vehicle</w:t>
             </w:r>
           </w:p>
         </w:tc>
@@ -4429,21 +4671,7 @@
                 <w:sz w:val="18"/>
                 <w:szCs w:val="18"/>
               </w:rPr>
-              <w:t>{#offense</w:t>
-            </w:r>
-            <w:r>
-              <w:rPr>
-                <w:sz w:val="18"/>
-                <w:szCs w:val="18"/>
-              </w:rPr>
-              <w:t>75_3732</w:t>
-            </w:r>
-            <w:r>
-              <w:rPr>
-                <w:sz w:val="18"/>
-                <w:szCs w:val="18"/>
-              </w:rPr>
-              <w:t>}</w:t>
+              <w:t>{#offense75_3732}</w:t>
             </w:r>
             <w:sdt>
               <w:sdtPr>
@@ -4474,21 +4702,23 @@
                 <w:sz w:val="18"/>
                 <w:szCs w:val="18"/>
               </w:rPr>
-              <w:t>{/}{^offens</w:t>
-            </w:r>
-            <w:r>
-              <w:rPr>
-                <w:sz w:val="18"/>
-                <w:szCs w:val="18"/>
-              </w:rPr>
-              <w:t>e75_3732</w:t>
-            </w:r>
-            <w:r>
-              <w:rPr>
-                <w:sz w:val="18"/>
-                <w:szCs w:val="18"/>
-              </w:rPr>
-              <w:t>}</w:t>
+              <w:t>{</w:t>
+            </w:r>
+            <w:proofErr w:type="gramStart"/>
+            <w:r>
+              <w:rPr>
+                <w:sz w:val="18"/>
+                <w:szCs w:val="18"/>
+              </w:rPr>
+              <w:t>/}{</w:t>
+            </w:r>
+            <w:proofErr w:type="gramEnd"/>
+            <w:r>
+              <w:rPr>
+                <w:sz w:val="18"/>
+                <w:szCs w:val="18"/>
+              </w:rPr>
+              <w:t>^offense75_3732}</w:t>
             </w:r>
             <w:sdt>
               <w:sdtPr>
@@ -4606,7 +4836,23 @@
                 <w:sz w:val="18"/>
                 <w:szCs w:val="18"/>
               </w:rPr>
-              <w:t>75 Pa.C.S. 3735 Relating to Homicide by Vehicle while DUI</w:t>
+              <w:t xml:space="preserve">75 </w:t>
+            </w:r>
+            <w:proofErr w:type="spellStart"/>
+            <w:r>
+              <w:rPr>
+                <w:sz w:val="18"/>
+                <w:szCs w:val="18"/>
+              </w:rPr>
+              <w:t>Pa.C.S</w:t>
+            </w:r>
+            <w:proofErr w:type="spellEnd"/>
+            <w:r>
+              <w:rPr>
+                <w:sz w:val="18"/>
+                <w:szCs w:val="18"/>
+              </w:rPr>
+              <w:t>. 3735 Relating to Homicide by Vehicle while DUI</w:t>
             </w:r>
           </w:p>
         </w:tc>
@@ -4631,21 +4877,7 @@
                 <w:sz w:val="18"/>
                 <w:szCs w:val="18"/>
               </w:rPr>
-              <w:t>{#offense</w:t>
-            </w:r>
-            <w:r>
-              <w:rPr>
-                <w:sz w:val="18"/>
-                <w:szCs w:val="18"/>
-              </w:rPr>
-              <w:t>75_3735</w:t>
-            </w:r>
-            <w:r>
-              <w:rPr>
-                <w:sz w:val="18"/>
-                <w:szCs w:val="18"/>
-              </w:rPr>
-              <w:t>}</w:t>
+              <w:t>{#offense75_3735}</w:t>
             </w:r>
             <w:sdt>
               <w:sdtPr>
@@ -4676,14 +4908,23 @@
                 <w:sz w:val="18"/>
                 <w:szCs w:val="18"/>
               </w:rPr>
-              <w:t>{/}{^offense</w:t>
-            </w:r>
-            <w:r>
-              <w:rPr>
-                <w:sz w:val="18"/>
-                <w:szCs w:val="18"/>
-              </w:rPr>
-              <w:t>75_3735</w:t>
+              <w:t>{</w:t>
+            </w:r>
+            <w:proofErr w:type="gramStart"/>
+            <w:r>
+              <w:rPr>
+                <w:sz w:val="18"/>
+                <w:szCs w:val="18"/>
+              </w:rPr>
+              <w:t>/}{</w:t>
+            </w:r>
+            <w:proofErr w:type="gramEnd"/>
+            <w:r>
+              <w:rPr>
+                <w:sz w:val="18"/>
+                <w:szCs w:val="18"/>
+              </w:rPr>
+              <w:t>^offense75_3735</w:t>
             </w:r>
             <w:r>
               <w:rPr>
@@ -4898,7 +5139,23 @@
                 <w:sz w:val="18"/>
                 <w:szCs w:val="18"/>
               </w:rPr>
-              <w:t>75 Pa.C.s. 3735.1 Relating to Agg Assault by Vehicle while DUI</w:t>
+              <w:t xml:space="preserve">75 </w:t>
+            </w:r>
+            <w:proofErr w:type="spellStart"/>
+            <w:r>
+              <w:rPr>
+                <w:sz w:val="18"/>
+                <w:szCs w:val="18"/>
+              </w:rPr>
+              <w:t>Pa.C.s</w:t>
+            </w:r>
+            <w:proofErr w:type="spellEnd"/>
+            <w:r>
+              <w:rPr>
+                <w:sz w:val="18"/>
+                <w:szCs w:val="18"/>
+              </w:rPr>
+              <w:t>. 3735.1 Relating to Agg Assault by Vehicle while DUI</w:t>
             </w:r>
           </w:p>
         </w:tc>
@@ -4923,21 +5180,7 @@
                 <w:sz w:val="18"/>
                 <w:szCs w:val="18"/>
               </w:rPr>
-              <w:t>{#offense</w:t>
-            </w:r>
-            <w:r>
-              <w:rPr>
-                <w:sz w:val="18"/>
-                <w:szCs w:val="18"/>
-              </w:rPr>
-              <w:t>75_3735_1</w:t>
-            </w:r>
-            <w:r>
-              <w:rPr>
-                <w:sz w:val="18"/>
-                <w:szCs w:val="18"/>
-              </w:rPr>
-              <w:t>}</w:t>
+              <w:t>{#offense75_3735_1}</w:t>
             </w:r>
             <w:sdt>
               <w:sdtPr>
@@ -4968,7 +5211,23 @@
                 <w:sz w:val="18"/>
                 <w:szCs w:val="18"/>
               </w:rPr>
-              <w:t>{/}{^offense75_3735_1</w:t>
+              <w:t>{</w:t>
+            </w:r>
+            <w:proofErr w:type="gramStart"/>
+            <w:r>
+              <w:rPr>
+                <w:sz w:val="18"/>
+                <w:szCs w:val="18"/>
+              </w:rPr>
+              <w:t>/}{</w:t>
+            </w:r>
+            <w:proofErr w:type="gramEnd"/>
+            <w:r>
+              <w:rPr>
+                <w:sz w:val="18"/>
+                <w:szCs w:val="18"/>
+              </w:rPr>
+              <w:t>^offense75_3735_1</w:t>
             </w:r>
             <w:r>
               <w:rPr>
@@ -5126,7 +5385,23 @@
                 <w:sz w:val="18"/>
                 <w:szCs w:val="18"/>
               </w:rPr>
-              <w:t>{/}{^offens</w:t>
+              <w:t>{</w:t>
+            </w:r>
+            <w:proofErr w:type="gramStart"/>
+            <w:r>
+              <w:rPr>
+                <w:sz w:val="18"/>
+                <w:szCs w:val="18"/>
+              </w:rPr>
+              <w:t>/}{</w:t>
+            </w:r>
+            <w:proofErr w:type="gramEnd"/>
+            <w:r>
+              <w:rPr>
+                <w:sz w:val="18"/>
+                <w:szCs w:val="18"/>
+              </w:rPr>
+              <w:t>^offens</w:t>
             </w:r>
             <w:r>
               <w:rPr>
@@ -5340,7 +5615,31 @@
                 <w:sz w:val="18"/>
                 <w:szCs w:val="18"/>
               </w:rPr>
-              <w:t>{/}{^offense</w:t>
+              <w:t>{</w:t>
+            </w:r>
+            <w:proofErr w:type="gramStart"/>
+            <w:r>
+              <w:rPr>
+                <w:sz w:val="18"/>
+                <w:szCs w:val="18"/>
+              </w:rPr>
+              <w:t>/}{</w:t>
+            </w:r>
+            <w:proofErr w:type="gramEnd"/>
+            <w:r>
+              <w:rPr>
+                <w:sz w:val="18"/>
+                <w:szCs w:val="18"/>
+              </w:rPr>
+              <w:t>^</w:t>
+            </w:r>
+            <w:proofErr w:type="spellStart"/>
+            <w:r>
+              <w:rPr>
+                <w:sz w:val="18"/>
+                <w:szCs w:val="18"/>
+              </w:rPr>
+              <w:t>offense</w:t>
             </w:r>
             <w:r>
               <w:rPr>
@@ -5349,6 +5648,7 @@
               </w:rPr>
               <w:t>SexuallyViolentPredator</w:t>
             </w:r>
+            <w:proofErr w:type="spellEnd"/>
             <w:r>
               <w:rPr>
                 <w:sz w:val="18"/>
@@ -5418,7 +5718,23 @@
                 <w:sz w:val="18"/>
                 <w:szCs w:val="18"/>
               </w:rPr>
-              <w:t>75 Pa.C.S. 3742 Relating to accidents involving death or personal injury</w:t>
+              <w:t xml:space="preserve">75 </w:t>
+            </w:r>
+            <w:proofErr w:type="spellStart"/>
+            <w:r>
+              <w:rPr>
+                <w:sz w:val="18"/>
+                <w:szCs w:val="18"/>
+              </w:rPr>
+              <w:t>Pa.C.S</w:t>
+            </w:r>
+            <w:proofErr w:type="spellEnd"/>
+            <w:r>
+              <w:rPr>
+                <w:sz w:val="18"/>
+                <w:szCs w:val="18"/>
+              </w:rPr>
+              <w:t>. 3742 Relating to accidents involving death or personal injury</w:t>
             </w:r>
           </w:p>
         </w:tc>
@@ -5443,21 +5759,7 @@
                 <w:sz w:val="18"/>
                 <w:szCs w:val="18"/>
               </w:rPr>
-              <w:t>{#offense</w:t>
-            </w:r>
-            <w:r>
-              <w:rPr>
-                <w:sz w:val="18"/>
-                <w:szCs w:val="18"/>
-              </w:rPr>
-              <w:t>75_3742</w:t>
-            </w:r>
-            <w:r>
-              <w:rPr>
-                <w:sz w:val="18"/>
-                <w:szCs w:val="18"/>
-              </w:rPr>
-              <w:t>}</w:t>
+              <w:t>{#offense75_3742}</w:t>
             </w:r>
             <w:sdt>
               <w:sdtPr>
@@ -5488,7 +5790,23 @@
                 <w:sz w:val="18"/>
                 <w:szCs w:val="18"/>
               </w:rPr>
-              <w:t>{/}{^offense75_3742</w:t>
+              <w:t>{</w:t>
+            </w:r>
+            <w:proofErr w:type="gramStart"/>
+            <w:r>
+              <w:rPr>
+                <w:sz w:val="18"/>
+                <w:szCs w:val="18"/>
+              </w:rPr>
+              <w:t>/}{</w:t>
+            </w:r>
+            <w:proofErr w:type="gramEnd"/>
+            <w:r>
+              <w:rPr>
+                <w:sz w:val="18"/>
+                <w:szCs w:val="18"/>
+              </w:rPr>
+              <w:t>^offense75_3742</w:t>
             </w:r>
             <w:r>
               <w:rPr>
@@ -5726,21 +6044,7 @@
                 <w:sz w:val="18"/>
                 <w:szCs w:val="18"/>
               </w:rPr>
-              <w:t>{#offense</w:t>
-            </w:r>
-            <w:r>
-              <w:rPr>
-                <w:sz w:val="18"/>
-                <w:szCs w:val="18"/>
-              </w:rPr>
-              <w:t>PersonalInjury</w:t>
-            </w:r>
-            <w:r>
-              <w:rPr>
-                <w:sz w:val="18"/>
-                <w:szCs w:val="18"/>
-              </w:rPr>
-              <w:t>}</w:t>
+              <w:t>{#offensePersonalInjury}</w:t>
             </w:r>
             <w:sdt>
               <w:sdtPr>
@@ -5771,8 +6075,25 @@
                 <w:sz w:val="18"/>
                 <w:szCs w:val="18"/>
               </w:rPr>
-              <w:t>{/}{^</w:t>
-            </w:r>
+              <w:t>{</w:t>
+            </w:r>
+            <w:proofErr w:type="gramStart"/>
+            <w:r>
+              <w:rPr>
+                <w:sz w:val="18"/>
+                <w:szCs w:val="18"/>
+              </w:rPr>
+              <w:t>/}{</w:t>
+            </w:r>
+            <w:proofErr w:type="gramEnd"/>
+            <w:r>
+              <w:rPr>
+                <w:sz w:val="18"/>
+                <w:szCs w:val="18"/>
+              </w:rPr>
+              <w:t>^</w:t>
+            </w:r>
+            <w:proofErr w:type="spellStart"/>
             <w:r>
               <w:rPr>
                 <w:sz w:val="18"/>
@@ -5787,6 +6108,7 @@
               </w:rPr>
               <w:t>PersonalInjury</w:t>
             </w:r>
+            <w:proofErr w:type="spellEnd"/>
             <w:r>
               <w:rPr>
                 <w:sz w:val="18"/>
@@ -6021,21 +6343,7 @@
                 <w:sz w:val="18"/>
                 <w:szCs w:val="18"/>
               </w:rPr>
-              <w:t>{#offense</w:t>
-            </w:r>
-            <w:r>
-              <w:rPr>
-                <w:sz w:val="18"/>
-                <w:szCs w:val="18"/>
-              </w:rPr>
-              <w:t>PFAOrder</w:t>
-            </w:r>
-            <w:r>
-              <w:rPr>
-                <w:sz w:val="18"/>
-                <w:szCs w:val="18"/>
-              </w:rPr>
-              <w:t>}</w:t>
+              <w:t>{#offensePFAOrder}</w:t>
             </w:r>
             <w:sdt>
               <w:sdtPr>
@@ -6066,8 +6374,25 @@
                 <w:sz w:val="18"/>
                 <w:szCs w:val="18"/>
               </w:rPr>
-              <w:t>{/}{^</w:t>
-            </w:r>
+              <w:t>{</w:t>
+            </w:r>
+            <w:proofErr w:type="gramStart"/>
+            <w:r>
+              <w:rPr>
+                <w:sz w:val="18"/>
+                <w:szCs w:val="18"/>
+              </w:rPr>
+              <w:t>/}{</w:t>
+            </w:r>
+            <w:proofErr w:type="gramEnd"/>
+            <w:r>
+              <w:rPr>
+                <w:sz w:val="18"/>
+                <w:szCs w:val="18"/>
+              </w:rPr>
+              <w:t>^</w:t>
+            </w:r>
+            <w:proofErr w:type="spellStart"/>
             <w:r>
               <w:rPr>
                 <w:sz w:val="18"/>
@@ -6082,6 +6407,7 @@
               </w:rPr>
               <w:t>PFAOrder</w:t>
             </w:r>
+            <w:proofErr w:type="spellEnd"/>
             <w:r>
               <w:rPr>
                 <w:sz w:val="18"/>
@@ -6322,7 +6648,39 @@
                 <w:sz w:val="18"/>
                 <w:szCs w:val="18"/>
               </w:rPr>
-              <w:t>{/}{^unreportedDispositions}</w:t>
+              <w:t>{</w:t>
+            </w:r>
+            <w:proofErr w:type="gramStart"/>
+            <w:r>
+              <w:rPr>
+                <w:sz w:val="18"/>
+                <w:szCs w:val="18"/>
+              </w:rPr>
+              <w:t>/}{</w:t>
+            </w:r>
+            <w:proofErr w:type="gramEnd"/>
+            <w:r>
+              <w:rPr>
+                <w:sz w:val="18"/>
+                <w:szCs w:val="18"/>
+              </w:rPr>
+              <w:t>^</w:t>
+            </w:r>
+            <w:proofErr w:type="spellStart"/>
+            <w:r>
+              <w:rPr>
+                <w:sz w:val="18"/>
+                <w:szCs w:val="18"/>
+              </w:rPr>
+              <w:t>unreportedDispositions</w:t>
+            </w:r>
+            <w:proofErr w:type="spellEnd"/>
+            <w:r>
+              <w:rPr>
+                <w:sz w:val="18"/>
+                <w:szCs w:val="18"/>
+              </w:rPr>
+              <w:t>}</w:t>
             </w:r>
             <w:sdt>
               <w:sdtPr>
@@ -6369,21 +6727,7 @@
                 <w:sz w:val="18"/>
                 <w:szCs w:val="18"/>
               </w:rPr>
-              <w:t>{#unreportedDispositions</w:t>
-            </w:r>
-            <w:r>
-              <w:rPr>
-                <w:sz w:val="18"/>
-                <w:szCs w:val="18"/>
-              </w:rPr>
-              <w:t>No</w:t>
-            </w:r>
-            <w:r>
-              <w:rPr>
-                <w:sz w:val="18"/>
-                <w:szCs w:val="18"/>
-              </w:rPr>
-              <w:t>}</w:t>
+              <w:t>{#unreportedDispositionsNo}</w:t>
             </w:r>
             <w:sdt>
               <w:sdtPr>
@@ -6414,15 +6758,17 @@
                 <w:sz w:val="18"/>
                 <w:szCs w:val="18"/>
               </w:rPr>
-              <w:t>{/}{^unreportedDispositions</w:t>
-            </w:r>
-            <w:r>
-              <w:rPr>
-                <w:sz w:val="18"/>
-                <w:szCs w:val="18"/>
-              </w:rPr>
-              <w:t>No</w:t>
-            </w:r>
+              <w:t>{/}{^</w:t>
+            </w:r>
+            <w:proofErr w:type="spellStart"/>
+            <w:r>
+              <w:rPr>
+                <w:sz w:val="18"/>
+                <w:szCs w:val="18"/>
+              </w:rPr>
+              <w:t>unreportedDispositionsNo</w:t>
+            </w:r>
+            <w:proofErr w:type="spellEnd"/>
             <w:r>
               <w:rPr>
                 <w:sz w:val="18"/>
@@ -6554,7 +6900,39 @@
                 <w:sz w:val="18"/>
                 <w:szCs w:val="18"/>
               </w:rPr>
-              <w:t>{/}{^criteriaHighSanction}</w:t>
+              <w:t>{</w:t>
+            </w:r>
+            <w:proofErr w:type="gramStart"/>
+            <w:r>
+              <w:rPr>
+                <w:sz w:val="18"/>
+                <w:szCs w:val="18"/>
+              </w:rPr>
+              <w:t>/}{</w:t>
+            </w:r>
+            <w:proofErr w:type="gramEnd"/>
+            <w:r>
+              <w:rPr>
+                <w:sz w:val="18"/>
+                <w:szCs w:val="18"/>
+              </w:rPr>
+              <w:t>^</w:t>
+            </w:r>
+            <w:proofErr w:type="spellStart"/>
+            <w:r>
+              <w:rPr>
+                <w:sz w:val="18"/>
+                <w:szCs w:val="18"/>
+              </w:rPr>
+              <w:t>criteriaHighSanction</w:t>
+            </w:r>
+            <w:proofErr w:type="spellEnd"/>
+            <w:r>
+              <w:rPr>
+                <w:sz w:val="18"/>
+                <w:szCs w:val="18"/>
+              </w:rPr>
+              <w:t>}</w:t>
             </w:r>
             <w:sdt>
               <w:sdtPr>
@@ -6615,21 +6993,7 @@
                 <w:sz w:val="18"/>
                 <w:szCs w:val="18"/>
               </w:rPr>
-              <w:t>{#criteriaHighSanction</w:t>
-            </w:r>
-            <w:r>
-              <w:rPr>
-                <w:sz w:val="18"/>
-                <w:szCs w:val="18"/>
-              </w:rPr>
-              <w:t>No</w:t>
-            </w:r>
-            <w:r>
-              <w:rPr>
-                <w:sz w:val="18"/>
-                <w:szCs w:val="18"/>
-              </w:rPr>
-              <w:t>}</w:t>
+              <w:t>{#criteriaHighSanctionNo}</w:t>
             </w:r>
             <w:sdt>
               <w:sdtPr>
@@ -6660,14 +7024,23 @@
                 <w:sz w:val="18"/>
                 <w:szCs w:val="18"/>
               </w:rPr>
-              <w:t>{/}{^criteriaHighSanction</w:t>
-            </w:r>
-            <w:r>
-              <w:rPr>
-                <w:sz w:val="18"/>
-                <w:szCs w:val="18"/>
-              </w:rPr>
-              <w:t>No}</w:t>
+              <w:t>{/}{^</w:t>
+            </w:r>
+            <w:proofErr w:type="spellStart"/>
+            <w:r>
+              <w:rPr>
+                <w:sz w:val="18"/>
+                <w:szCs w:val="18"/>
+              </w:rPr>
+              <w:t>criteriaHighSanctionNo</w:t>
+            </w:r>
+            <w:proofErr w:type="spellEnd"/>
+            <w:r>
+              <w:rPr>
+                <w:sz w:val="18"/>
+                <w:szCs w:val="18"/>
+              </w:rPr>
+              <w:t>}</w:t>
             </w:r>
             <w:sdt>
               <w:sdtPr>
@@ -6806,15 +7179,33 @@
                 <w:sz w:val="18"/>
                 <w:szCs w:val="18"/>
               </w:rPr>
-              <w:t>{/}{^criteria</w:t>
-            </w:r>
-            <w:r>
-              <w:rPr>
-                <w:sz w:val="18"/>
-                <w:szCs w:val="18"/>
-              </w:rPr>
-              <w:t>FulfilledTreatmentRequirements</w:t>
-            </w:r>
+              <w:t>{</w:t>
+            </w:r>
+            <w:proofErr w:type="gramStart"/>
+            <w:r>
+              <w:rPr>
+                <w:sz w:val="18"/>
+                <w:szCs w:val="18"/>
+              </w:rPr>
+              <w:t>/}{</w:t>
+            </w:r>
+            <w:proofErr w:type="gramEnd"/>
+            <w:r>
+              <w:rPr>
+                <w:sz w:val="18"/>
+                <w:szCs w:val="18"/>
+              </w:rPr>
+              <w:t>^</w:t>
+            </w:r>
+            <w:proofErr w:type="spellStart"/>
+            <w:r>
+              <w:rPr>
+                <w:sz w:val="18"/>
+                <w:szCs w:val="18"/>
+              </w:rPr>
+              <w:t>criteriaFulfilledTreatmentRequirements</w:t>
+            </w:r>
+            <w:proofErr w:type="spellEnd"/>
             <w:r>
               <w:rPr>
                 <w:sz w:val="18"/>
@@ -6912,7 +7303,23 @@
                 <w:sz w:val="18"/>
                 <w:szCs w:val="18"/>
               </w:rPr>
-              <w:t>{/}{^criteriaFulfilledTreatmentRequirementsNo}</w:t>
+              <w:t>{/}{^</w:t>
+            </w:r>
+            <w:proofErr w:type="spellStart"/>
+            <w:r>
+              <w:rPr>
+                <w:sz w:val="18"/>
+                <w:szCs w:val="18"/>
+              </w:rPr>
+              <w:t>criteriaFulfilledTreatmentRequirementsNo</w:t>
+            </w:r>
+            <w:proofErr w:type="spellEnd"/>
+            <w:r>
+              <w:rPr>
+                <w:sz w:val="18"/>
+                <w:szCs w:val="18"/>
+              </w:rPr>
+              <w:t>}</w:t>
             </w:r>
             <w:sdt>
               <w:sdtPr>
@@ -7014,14 +7421,7 @@
                 <w:sz w:val="18"/>
                 <w:szCs w:val="18"/>
               </w:rPr>
-              <w:t>criteriaFulfilled</w:t>
-            </w:r>
-            <w:r>
-              <w:rPr>
-                <w:sz w:val="18"/>
-                <w:szCs w:val="18"/>
-              </w:rPr>
-              <w:t>SpecialConditions</w:t>
+              <w:t>criteriaFulfilledSpecialConditions</w:t>
             </w:r>
             <w:r>
               <w:rPr>
@@ -7059,8 +7459,25 @@
                 <w:sz w:val="18"/>
                 <w:szCs w:val="18"/>
               </w:rPr>
-              <w:t>{/}{^</w:t>
-            </w:r>
+              <w:t>{</w:t>
+            </w:r>
+            <w:proofErr w:type="gramStart"/>
+            <w:r>
+              <w:rPr>
+                <w:sz w:val="18"/>
+                <w:szCs w:val="18"/>
+              </w:rPr>
+              <w:t>/}{</w:t>
+            </w:r>
+            <w:proofErr w:type="gramEnd"/>
+            <w:r>
+              <w:rPr>
+                <w:sz w:val="18"/>
+                <w:szCs w:val="18"/>
+              </w:rPr>
+              <w:t>^</w:t>
+            </w:r>
+            <w:proofErr w:type="spellStart"/>
             <w:r>
               <w:rPr>
                 <w:sz w:val="18"/>
@@ -7068,6 +7485,7 @@
               </w:rPr>
               <w:t>criteriaFulfilledSpecialConditions</w:t>
             </w:r>
+            <w:proofErr w:type="spellEnd"/>
             <w:r>
               <w:rPr>
                 <w:sz w:val="18"/>
@@ -7196,6 +7614,7 @@
               </w:rPr>
               <w:t>{/}{^</w:t>
             </w:r>
+            <w:proofErr w:type="spellStart"/>
             <w:r>
               <w:rPr>
                 <w:sz w:val="18"/>
@@ -7210,6 +7629,7 @@
               </w:rPr>
               <w:t>No</w:t>
             </w:r>
+            <w:proofErr w:type="spellEnd"/>
             <w:r>
               <w:rPr>
                 <w:sz w:val="18"/>
@@ -7368,7 +7788,31 @@
                 <w:sz w:val="18"/>
                 <w:szCs w:val="18"/>
               </w:rPr>
-              <w:t>{/}{^criteria</w:t>
+              <w:t>{</w:t>
+            </w:r>
+            <w:proofErr w:type="gramStart"/>
+            <w:r>
+              <w:rPr>
+                <w:sz w:val="18"/>
+                <w:szCs w:val="18"/>
+              </w:rPr>
+              <w:t>/}{</w:t>
+            </w:r>
+            <w:proofErr w:type="gramEnd"/>
+            <w:r>
+              <w:rPr>
+                <w:sz w:val="18"/>
+                <w:szCs w:val="18"/>
+              </w:rPr>
+              <w:t>^</w:t>
+            </w:r>
+            <w:proofErr w:type="spellStart"/>
+            <w:r>
+              <w:rPr>
+                <w:sz w:val="18"/>
+                <w:szCs w:val="18"/>
+              </w:rPr>
+              <w:t>criteria</w:t>
             </w:r>
             <w:r>
               <w:rPr>
@@ -7377,6 +7821,7 @@
               </w:rPr>
               <w:t>FinancialEfforts</w:t>
             </w:r>
+            <w:proofErr w:type="spellEnd"/>
             <w:r>
               <w:rPr>
                 <w:sz w:val="18"/>
@@ -7496,7 +7941,15 @@
                 <w:sz w:val="18"/>
                 <w:szCs w:val="18"/>
               </w:rPr>
-              <w:t>{/}{^criteria</w:t>
+              <w:t>{/}{^</w:t>
+            </w:r>
+            <w:proofErr w:type="spellStart"/>
+            <w:r>
+              <w:rPr>
+                <w:sz w:val="18"/>
+                <w:szCs w:val="18"/>
+              </w:rPr>
+              <w:t>criteria</w:t>
             </w:r>
             <w:r>
               <w:rPr>
@@ -7510,7 +7963,15 @@
                 <w:sz w:val="18"/>
                 <w:szCs w:val="18"/>
               </w:rPr>
-              <w:t>No}</w:t>
+              <w:t>No</w:t>
+            </w:r>
+            <w:proofErr w:type="spellEnd"/>
+            <w:r>
+              <w:rPr>
+                <w:sz w:val="18"/>
+                <w:szCs w:val="18"/>
+              </w:rPr>
+              <w:t>}</w:t>
             </w:r>
             <w:sdt>
               <w:sdtPr>
@@ -7597,6 +8058,7 @@
                 <w:sz w:val="20"/>
                 <w:szCs w:val="20"/>
               </w:rPr>
+              <w:lastRenderedPageBreak/>
               <w:t xml:space="preserve">Eligible for Administrative Parole?   </w:t>
             </w:r>
             <w:permStart w:id="850205078" w:edGrp="everyone"/>
@@ -7640,7 +8102,43 @@
                 <w:sz w:val="20"/>
                 <w:szCs w:val="20"/>
               </w:rPr>
-              <w:t>{/}{^eligibleForAdministrativeParole}</w:t>
+              <w:t>{</w:t>
+            </w:r>
+            <w:proofErr w:type="gramStart"/>
+            <w:r>
+              <w:rPr>
+                <w:b/>
+                <w:sz w:val="20"/>
+                <w:szCs w:val="20"/>
+              </w:rPr>
+              <w:t>/}{</w:t>
+            </w:r>
+            <w:proofErr w:type="gramEnd"/>
+            <w:r>
+              <w:rPr>
+                <w:b/>
+                <w:sz w:val="20"/>
+                <w:szCs w:val="20"/>
+              </w:rPr>
+              <w:t>^</w:t>
+            </w:r>
+            <w:proofErr w:type="spellStart"/>
+            <w:r>
+              <w:rPr>
+                <w:b/>
+                <w:sz w:val="20"/>
+                <w:szCs w:val="20"/>
+              </w:rPr>
+              <w:t>eligibleForAdministrativeParole</w:t>
+            </w:r>
+            <w:proofErr w:type="spellEnd"/>
+            <w:r>
+              <w:rPr>
+                <w:b/>
+                <w:sz w:val="20"/>
+                <w:szCs w:val="20"/>
+              </w:rPr>
+              <w:t>}</w:t>
             </w:r>
             <w:sdt>
               <w:sdtPr>
@@ -7700,23 +8198,7 @@
                 <w:sz w:val="20"/>
                 <w:szCs w:val="20"/>
               </w:rPr>
-              <w:t>{#eligibleForAdministrativeParole</w:t>
-            </w:r>
-            <w:r>
-              <w:rPr>
-                <w:b/>
-                <w:sz w:val="20"/>
-                <w:szCs w:val="20"/>
-              </w:rPr>
-              <w:t>No</w:t>
-            </w:r>
-            <w:r>
-              <w:rPr>
-                <w:b/>
-                <w:sz w:val="20"/>
-                <w:szCs w:val="20"/>
-              </w:rPr>
-              <w:t>}</w:t>
+              <w:t>{#eligibleForAdministrativeParoleNo}</w:t>
             </w:r>
             <w:sdt>
               <w:sdtPr>
@@ -7750,16 +8232,18 @@
                 <w:sz w:val="20"/>
                 <w:szCs w:val="20"/>
               </w:rPr>
-              <w:t>{/}{^eligibleForAdministrativeParole</w:t>
-            </w:r>
+              <w:t>{/}{^</w:t>
+            </w:r>
+            <w:proofErr w:type="spellStart"/>
             <w:r>
               <w:rPr>
                 <w:b/>
                 <w:sz w:val="20"/>
                 <w:szCs w:val="20"/>
               </w:rPr>
-              <w:t>No</w:t>
-            </w:r>
+              <w:t>eligibleForAdministrativeParoleNo</w:t>
+            </w:r>
+            <w:proofErr w:type="spellEnd"/>
             <w:r>
               <w:rPr>
                 <w:b/>
@@ -8057,14 +8541,137 @@
     </w:tbl>
     <w:p>
       <w:pPr>
-        <w:tabs>
-          <w:tab w:val="left" w:pos="1006"/>
-          <w:tab w:val="left" w:pos="1522"/>
-        </w:tabs>
         <w:spacing w:after="0" w:line="240" w:lineRule="auto"/>
         <w:rPr>
           <w:sz w:val="16"/>
           <w:szCs w:val="16"/>
+        </w:rPr>
+      </w:pPr>
+    </w:p>
+    <w:p>
+      <w:pPr>
+        <w:spacing w:after="0" w:line="240" w:lineRule="auto"/>
+        <w:rPr>
+          <w:sz w:val="16"/>
+          <w:szCs w:val="16"/>
+        </w:rPr>
+      </w:pPr>
+    </w:p>
+    <w:p>
+      <w:pPr>
+        <w:spacing w:after="0" w:line="240" w:lineRule="auto"/>
+        <w:rPr>
+          <w:sz w:val="16"/>
+          <w:szCs w:val="16"/>
+        </w:rPr>
+      </w:pPr>
+      <w:r>
+        <w:rPr>
+          <w:sz w:val="16"/>
+          <w:szCs w:val="16"/>
+        </w:rPr>
+        <w:br w:type="page"/>
+      </w:r>
+    </w:p>
+    <w:p>
+      <w:bookmarkStart w:id="0" w:name="_heading=h.gjdgxs" w:colFirst="0" w:colLast="0"/>
+      <w:bookmarkEnd w:id="0"/>
+      <w:r>
+        <w:rPr>
+          <w:noProof/>
+        </w:rPr>
+        <w:lastRenderedPageBreak/>
+        <w:drawing>
+          <wp:anchor distT="0" distB="0" distL="114300" distR="114300" simplePos="0" relativeHeight="251661312" behindDoc="0" locked="0" layoutInCell="1" hidden="0" allowOverlap="1" wp14:anchorId="6B1C2886" wp14:editId="52BCCC0B">
+            <wp:simplePos x="0" y="0"/>
+            <wp:positionH relativeFrom="column">
+              <wp:posOffset>-7452</wp:posOffset>
+            </wp:positionH>
+            <wp:positionV relativeFrom="paragraph">
+              <wp:posOffset>-49530</wp:posOffset>
+            </wp:positionV>
+            <wp:extent cx="2705100" cy="685800"/>
+            <wp:effectExtent l="0" t="0" r="0" b="0"/>
+            <wp:wrapNone/>
+            <wp:docPr id="2" name="image1.jpg"/>
+            <wp:cNvGraphicFramePr/>
+            <a:graphic xmlns:a="http://schemas.openxmlformats.org/drawingml/2006/main">
+              <a:graphicData uri="http://schemas.openxmlformats.org/drawingml/2006/picture">
+                <pic:pic xmlns:pic="http://schemas.openxmlformats.org/drawingml/2006/picture">
+                  <pic:nvPicPr>
+                    <pic:cNvPr id="0" name="image1.jpg"/>
+                    <pic:cNvPicPr preferRelativeResize="0"/>
+                  </pic:nvPicPr>
+                  <pic:blipFill>
+                    <a:blip r:embed="rId7"/>
+                    <a:srcRect/>
+                    <a:stretch>
+                      <a:fillRect/>
+                    </a:stretch>
+                  </pic:blipFill>
+                  <pic:spPr>
+                    <a:xfrm>
+                      <a:off x="0" y="0"/>
+                      <a:ext cx="2705100" cy="685800"/>
+                    </a:xfrm>
+                    <a:prstGeom prst="rect">
+                      <a:avLst/>
+                    </a:prstGeom>
+                    <a:ln/>
+                  </pic:spPr>
+                </pic:pic>
+              </a:graphicData>
+            </a:graphic>
+          </wp:anchor>
+        </w:drawing>
+      </w:r>
+    </w:p>
+    <w:p>
+      <w:pPr>
+        <w:spacing w:after="0" w:line="240" w:lineRule="auto"/>
+        <w:jc w:val="center"/>
+        <w:rPr>
+          <w:b/>
+          <w:sz w:val="28"/>
+          <w:szCs w:val="28"/>
+        </w:rPr>
+      </w:pPr>
+    </w:p>
+    <w:p>
+      <w:pPr>
+        <w:spacing w:after="0" w:line="240" w:lineRule="auto"/>
+        <w:jc w:val="center"/>
+        <w:rPr>
+          <w:b/>
+          <w:sz w:val="28"/>
+          <w:szCs w:val="28"/>
+        </w:rPr>
+      </w:pPr>
+    </w:p>
+    <w:p>
+      <w:pPr>
+        <w:spacing w:after="0" w:line="240" w:lineRule="auto"/>
+        <w:jc w:val="center"/>
+        <w:rPr>
+          <w:b/>
+          <w:sz w:val="28"/>
+          <w:szCs w:val="28"/>
+        </w:rPr>
+      </w:pPr>
+      <w:r>
+        <w:rPr>
+          <w:b/>
+          <w:sz w:val="28"/>
+          <w:szCs w:val="28"/>
+        </w:rPr>
+        <w:t>Administrative Parole Eligibility Worksheet: DRUG ADDENDUM</w:t>
+      </w:r>
+    </w:p>
+    <w:p>
+      <w:pPr>
+        <w:spacing w:after="0" w:line="240" w:lineRule="auto"/>
+        <w:rPr>
+          <w:b/>
         </w:rPr>
       </w:pPr>
     </w:p>
@@ -8072,9 +8679,2586 @@
       <w:pPr>
         <w:spacing w:after="0" w:line="240" w:lineRule="auto"/>
       </w:pPr>
+      <w:r>
+        <w:rPr>
+          <w:b/>
+        </w:rPr>
+        <w:t>Section 1:</w:t>
+      </w:r>
+      <w:r>
+        <w:t xml:space="preserve"> Use this sheet if the PA rap sheet, out-of-state criminal history, and/or "Offense History and Pattern" section of the ICSA shows a drug offense for which the reentrant was charged as an adult and:</w:t>
+      </w:r>
+    </w:p>
+    <w:p>
+      <w:pPr>
+        <w:spacing w:after="0" w:line="240" w:lineRule="auto"/>
+        <w:rPr>
+          <w:sz w:val="16"/>
+          <w:szCs w:val="16"/>
+        </w:rPr>
+      </w:pPr>
+    </w:p>
+    <w:p>
+      <w:pPr>
+        <w:spacing w:after="0" w:line="240" w:lineRule="auto"/>
+        <w:ind w:left="720"/>
+      </w:pPr>
+      <w:permStart w:id="1356664664" w:edGrp="everyone"/>
+      <w:r>
+        <w:rPr>
+          <w:bCs/>
+          <w:sz w:val="20"/>
+          <w:szCs w:val="20"/>
+        </w:rPr>
+        <w:t>{#guiltyPADrugCharge}</w:t>
+      </w:r>
+      <w:sdt>
+        <w:sdtPr>
+          <w:rPr>
+            <w:bCs/>
+            <w:sz w:val="20"/>
+            <w:szCs w:val="20"/>
+          </w:rPr>
+          <w:id w:val="-1915995678"/>
+          <w14:checkbox>
+            <w14:checked w14:val="1"/>
+            <w14:checkedState w14:val="2612" w14:font="MS Gothic"/>
+            <w14:uncheckedState w14:val="2610" w14:font="MS Gothic"/>
+          </w14:checkbox>
+        </w:sdtPr>
+        <w:sdtContent>
+          <w:r>
+            <w:rPr>
+              <w:rFonts w:ascii="MS Gothic" w:eastAsia="MS Gothic" w:hAnsi="MS Gothic" w:hint="eastAsia"/>
+              <w:bCs/>
+              <w:sz w:val="20"/>
+              <w:szCs w:val="20"/>
+            </w:rPr>
+            <w:t>☒</w:t>
+          </w:r>
+        </w:sdtContent>
+      </w:sdt>
+      <w:r>
+        <w:rPr>
+          <w:bCs/>
+          <w:sz w:val="20"/>
+          <w:szCs w:val="20"/>
+        </w:rPr>
+        <w:t>{</w:t>
+      </w:r>
+      <w:proofErr w:type="gramStart"/>
+      <w:r>
+        <w:rPr>
+          <w:bCs/>
+          <w:sz w:val="20"/>
+          <w:szCs w:val="20"/>
+        </w:rPr>
+        <w:t>/}{</w:t>
+      </w:r>
+      <w:proofErr w:type="gramEnd"/>
+      <w:r>
+        <w:rPr>
+          <w:bCs/>
+          <w:sz w:val="20"/>
+          <w:szCs w:val="20"/>
+        </w:rPr>
+        <w:t>^</w:t>
+      </w:r>
+      <w:proofErr w:type="spellStart"/>
+      <w:r>
+        <w:rPr>
+          <w:bCs/>
+          <w:sz w:val="20"/>
+          <w:szCs w:val="20"/>
+        </w:rPr>
+        <w:t>guiltyPADrugCharge</w:t>
+      </w:r>
+      <w:proofErr w:type="spellEnd"/>
+      <w:r>
+        <w:rPr>
+          <w:bCs/>
+          <w:sz w:val="20"/>
+          <w:szCs w:val="20"/>
+        </w:rPr>
+        <w:t>}</w:t>
+      </w:r>
+      <w:sdt>
+        <w:sdtPr>
+          <w:rPr>
+            <w:bCs/>
+            <w:sz w:val="20"/>
+            <w:szCs w:val="20"/>
+          </w:rPr>
+          <w:id w:val="-737931137"/>
+          <w14:checkbox>
+            <w14:checked w14:val="0"/>
+            <w14:checkedState w14:val="2612" w14:font="MS Gothic"/>
+            <w14:uncheckedState w14:val="2610" w14:font="MS Gothic"/>
+          </w14:checkbox>
+        </w:sdtPr>
+        <w:sdtContent>
+          <w:r>
+            <w:rPr>
+              <w:rFonts w:ascii="MS Gothic" w:eastAsia="MS Gothic" w:hAnsi="MS Gothic" w:hint="eastAsia"/>
+              <w:bCs/>
+              <w:sz w:val="20"/>
+              <w:szCs w:val="20"/>
+            </w:rPr>
+            <w:t>☐</w:t>
+          </w:r>
+        </w:sdtContent>
+      </w:sdt>
+      <w:r>
+        <w:rPr>
+          <w:bCs/>
+          <w:sz w:val="20"/>
+          <w:szCs w:val="20"/>
+        </w:rPr>
+        <w:t>{/}</w:t>
+      </w:r>
+      <w:permEnd w:id="1356664664"/>
+      <w:r>
+        <w:t xml:space="preserve">  The reentrant was found guilty on a PA drug charge (continue to section 2) or</w:t>
+      </w:r>
+    </w:p>
+    <w:p>
+      <w:pPr>
+        <w:spacing w:after="0" w:line="240" w:lineRule="auto"/>
+        <w:ind w:left="720"/>
+        <w:rPr>
+          <w:bCs/>
+          <w:sz w:val="20"/>
+          <w:szCs w:val="20"/>
+        </w:rPr>
+      </w:pPr>
+      <w:permStart w:id="435647996" w:edGrp="everyone"/>
+      <w:r>
+        <w:rPr>
+          <w:bCs/>
+          <w:sz w:val="20"/>
+          <w:szCs w:val="20"/>
+        </w:rPr>
+        <w:t>{#noDispositionPADrugCharge}</w:t>
+      </w:r>
+      <w:sdt>
+        <w:sdtPr>
+          <w:rPr>
+            <w:bCs/>
+            <w:sz w:val="20"/>
+            <w:szCs w:val="20"/>
+          </w:rPr>
+          <w:id w:val="225419217"/>
+          <w14:checkbox>
+            <w14:checked w14:val="1"/>
+            <w14:checkedState w14:val="2612" w14:font="MS Gothic"/>
+            <w14:uncheckedState w14:val="2610" w14:font="MS Gothic"/>
+          </w14:checkbox>
+        </w:sdtPr>
+        <w:sdtContent>
+          <w:r>
+            <w:rPr>
+              <w:rFonts w:ascii="MS Gothic" w:eastAsia="MS Gothic" w:hAnsi="MS Gothic" w:hint="eastAsia"/>
+              <w:bCs/>
+              <w:sz w:val="20"/>
+              <w:szCs w:val="20"/>
+            </w:rPr>
+            <w:t>☒</w:t>
+          </w:r>
+        </w:sdtContent>
+      </w:sdt>
+      <w:r>
+        <w:rPr>
+          <w:bCs/>
+          <w:sz w:val="20"/>
+          <w:szCs w:val="20"/>
+        </w:rPr>
+        <w:t>{</w:t>
+      </w:r>
+      <w:proofErr w:type="gramStart"/>
+      <w:r>
+        <w:rPr>
+          <w:bCs/>
+          <w:sz w:val="20"/>
+          <w:szCs w:val="20"/>
+        </w:rPr>
+        <w:t>/}{</w:t>
+      </w:r>
+      <w:proofErr w:type="gramEnd"/>
+      <w:r>
+        <w:rPr>
+          <w:bCs/>
+          <w:sz w:val="20"/>
+          <w:szCs w:val="20"/>
+        </w:rPr>
+        <w:t>^</w:t>
+      </w:r>
+      <w:proofErr w:type="spellStart"/>
+      <w:r>
+        <w:rPr>
+          <w:bCs/>
+          <w:sz w:val="20"/>
+          <w:szCs w:val="20"/>
+        </w:rPr>
+        <w:t>noDispositionPADrugCharge</w:t>
+      </w:r>
+      <w:proofErr w:type="spellEnd"/>
+      <w:r>
+        <w:rPr>
+          <w:bCs/>
+          <w:sz w:val="20"/>
+          <w:szCs w:val="20"/>
+        </w:rPr>
+        <w:t>}</w:t>
+      </w:r>
+      <w:sdt>
+        <w:sdtPr>
+          <w:rPr>
+            <w:bCs/>
+            <w:sz w:val="20"/>
+            <w:szCs w:val="20"/>
+          </w:rPr>
+          <w:id w:val="2127880420"/>
+          <w14:checkbox>
+            <w14:checked w14:val="0"/>
+            <w14:checkedState w14:val="2612" w14:font="MS Gothic"/>
+            <w14:uncheckedState w14:val="2610" w14:font="MS Gothic"/>
+          </w14:checkbox>
+        </w:sdtPr>
+        <w:sdtContent>
+          <w:r>
+            <w:rPr>
+              <w:rFonts w:ascii="MS Gothic" w:eastAsia="MS Gothic" w:hAnsi="MS Gothic" w:hint="eastAsia"/>
+              <w:bCs/>
+              <w:sz w:val="20"/>
+              <w:szCs w:val="20"/>
+            </w:rPr>
+            <w:t>☐</w:t>
+          </w:r>
+        </w:sdtContent>
+      </w:sdt>
+      <w:r>
+        <w:rPr>
+          <w:bCs/>
+          <w:sz w:val="20"/>
+          <w:szCs w:val="20"/>
+        </w:rPr>
+        <w:t>{/}</w:t>
+      </w:r>
+      <w:permEnd w:id="435647996"/>
+      <w:r>
+        <w:t xml:space="preserve">  No disposition was reported on a PA drug charge (continue to section 2) or</w:t>
+      </w:r>
+    </w:p>
+    <w:p>
+      <w:pPr>
+        <w:spacing w:after="0" w:line="240" w:lineRule="auto"/>
+        <w:ind w:left="720"/>
+      </w:pPr>
+      <w:permStart w:id="787181112" w:edGrp="everyone"/>
+      <w:r>
+        <w:rPr>
+          <w:bCs/>
+          <w:sz w:val="20"/>
+          <w:szCs w:val="20"/>
+        </w:rPr>
+        <w:t>{#guiltyOOSDrugCharge}</w:t>
+      </w:r>
+      <w:sdt>
+        <w:sdtPr>
+          <w:rPr>
+            <w:bCs/>
+            <w:sz w:val="20"/>
+            <w:szCs w:val="20"/>
+          </w:rPr>
+          <w:id w:val="-532496132"/>
+          <w14:checkbox>
+            <w14:checked w14:val="1"/>
+            <w14:checkedState w14:val="2612" w14:font="MS Gothic"/>
+            <w14:uncheckedState w14:val="2610" w14:font="MS Gothic"/>
+          </w14:checkbox>
+        </w:sdtPr>
+        <w:sdtContent>
+          <w:r>
+            <w:rPr>
+              <w:rFonts w:ascii="MS Gothic" w:eastAsia="MS Gothic" w:hAnsi="MS Gothic" w:hint="eastAsia"/>
+              <w:bCs/>
+              <w:sz w:val="20"/>
+              <w:szCs w:val="20"/>
+            </w:rPr>
+            <w:t>☒</w:t>
+          </w:r>
+        </w:sdtContent>
+      </w:sdt>
+      <w:r>
+        <w:rPr>
+          <w:bCs/>
+          <w:sz w:val="20"/>
+          <w:szCs w:val="20"/>
+        </w:rPr>
+        <w:t>{</w:t>
+      </w:r>
+      <w:proofErr w:type="gramStart"/>
+      <w:r>
+        <w:rPr>
+          <w:bCs/>
+          <w:sz w:val="20"/>
+          <w:szCs w:val="20"/>
+        </w:rPr>
+        <w:t>/}{</w:t>
+      </w:r>
+      <w:proofErr w:type="gramEnd"/>
+      <w:r>
+        <w:rPr>
+          <w:bCs/>
+          <w:sz w:val="20"/>
+          <w:szCs w:val="20"/>
+        </w:rPr>
+        <w:t>^</w:t>
+      </w:r>
+      <w:proofErr w:type="spellStart"/>
+      <w:r>
+        <w:rPr>
+          <w:bCs/>
+          <w:sz w:val="20"/>
+          <w:szCs w:val="20"/>
+        </w:rPr>
+        <w:t>guiltyOOSDrugCharge</w:t>
+      </w:r>
+      <w:proofErr w:type="spellEnd"/>
+      <w:r>
+        <w:rPr>
+          <w:bCs/>
+          <w:sz w:val="20"/>
+          <w:szCs w:val="20"/>
+        </w:rPr>
+        <w:t>}</w:t>
+      </w:r>
+      <w:sdt>
+        <w:sdtPr>
+          <w:rPr>
+            <w:bCs/>
+            <w:sz w:val="20"/>
+            <w:szCs w:val="20"/>
+          </w:rPr>
+          <w:id w:val="-561719823"/>
+          <w14:checkbox>
+            <w14:checked w14:val="0"/>
+            <w14:checkedState w14:val="2612" w14:font="MS Gothic"/>
+            <w14:uncheckedState w14:val="2610" w14:font="MS Gothic"/>
+          </w14:checkbox>
+        </w:sdtPr>
+        <w:sdtContent>
+          <w:r>
+            <w:rPr>
+              <w:rFonts w:ascii="MS Gothic" w:eastAsia="MS Gothic" w:hAnsi="MS Gothic" w:hint="eastAsia"/>
+              <w:bCs/>
+              <w:sz w:val="20"/>
+              <w:szCs w:val="20"/>
+            </w:rPr>
+            <w:t>☐</w:t>
+          </w:r>
+        </w:sdtContent>
+      </w:sdt>
+      <w:r>
+        <w:rPr>
+          <w:bCs/>
+          <w:sz w:val="20"/>
+          <w:szCs w:val="20"/>
+        </w:rPr>
+        <w:t>{/}</w:t>
+      </w:r>
+      <w:permEnd w:id="787181112"/>
+      <w:r>
+        <w:t xml:space="preserve">  The reentrant was found guilty on an out-of-state drug charge (skip to section 4) or</w:t>
+      </w:r>
+    </w:p>
+    <w:p>
+      <w:pPr>
+        <w:spacing w:after="0" w:line="240" w:lineRule="auto"/>
+        <w:ind w:left="720"/>
+      </w:pPr>
+      <w:permStart w:id="1589584590" w:edGrp="everyone"/>
+      <w:r>
+        <w:rPr>
+          <w:bCs/>
+          <w:sz w:val="20"/>
+          <w:szCs w:val="20"/>
+        </w:rPr>
+        <w:t>{#</w:t>
+      </w:r>
+      <w:r>
+        <w:rPr>
+          <w:bCs/>
+          <w:sz w:val="20"/>
+          <w:szCs w:val="20"/>
+        </w:rPr>
+        <w:t>noDispositionOOSDrugCharg</w:t>
+      </w:r>
+      <w:r>
+        <w:rPr>
+          <w:bCs/>
+          <w:sz w:val="20"/>
+          <w:szCs w:val="20"/>
+        </w:rPr>
+        <w:t>e</w:t>
+      </w:r>
+      <w:r>
+        <w:rPr>
+          <w:bCs/>
+          <w:sz w:val="20"/>
+          <w:szCs w:val="20"/>
+        </w:rPr>
+        <w:t>}</w:t>
+      </w:r>
+      <w:sdt>
+        <w:sdtPr>
+          <w:rPr>
+            <w:bCs/>
+            <w:sz w:val="20"/>
+            <w:szCs w:val="20"/>
+          </w:rPr>
+          <w:id w:val="-850027835"/>
+          <w14:checkbox>
+            <w14:checked w14:val="1"/>
+            <w14:checkedState w14:val="2612" w14:font="MS Gothic"/>
+            <w14:uncheckedState w14:val="2610" w14:font="MS Gothic"/>
+          </w14:checkbox>
+        </w:sdtPr>
+        <w:sdtContent>
+          <w:r>
+            <w:rPr>
+              <w:rFonts w:ascii="MS Gothic" w:eastAsia="MS Gothic" w:hAnsi="MS Gothic" w:hint="eastAsia"/>
+              <w:bCs/>
+              <w:sz w:val="20"/>
+              <w:szCs w:val="20"/>
+            </w:rPr>
+            <w:t>☒</w:t>
+          </w:r>
+        </w:sdtContent>
+      </w:sdt>
+      <w:r>
+        <w:rPr>
+          <w:bCs/>
+          <w:sz w:val="20"/>
+          <w:szCs w:val="20"/>
+        </w:rPr>
+        <w:t>{</w:t>
+      </w:r>
+      <w:proofErr w:type="gramStart"/>
+      <w:r>
+        <w:rPr>
+          <w:bCs/>
+          <w:sz w:val="20"/>
+          <w:szCs w:val="20"/>
+        </w:rPr>
+        <w:t>/}{</w:t>
+      </w:r>
+      <w:proofErr w:type="gramEnd"/>
+      <w:r>
+        <w:rPr>
+          <w:bCs/>
+          <w:sz w:val="20"/>
+          <w:szCs w:val="20"/>
+        </w:rPr>
+        <w:t>^</w:t>
+      </w:r>
+      <w:proofErr w:type="spellStart"/>
+      <w:r>
+        <w:rPr>
+          <w:bCs/>
+          <w:sz w:val="20"/>
+          <w:szCs w:val="20"/>
+        </w:rPr>
+        <w:t>noDispositionOOSDrugCharge</w:t>
+      </w:r>
+      <w:proofErr w:type="spellEnd"/>
+      <w:r>
+        <w:rPr>
+          <w:bCs/>
+          <w:sz w:val="20"/>
+          <w:szCs w:val="20"/>
+        </w:rPr>
+        <w:t>}</w:t>
+      </w:r>
+      <w:sdt>
+        <w:sdtPr>
+          <w:rPr>
+            <w:bCs/>
+            <w:sz w:val="20"/>
+            <w:szCs w:val="20"/>
+          </w:rPr>
+          <w:id w:val="-946534259"/>
+          <w14:checkbox>
+            <w14:checked w14:val="0"/>
+            <w14:checkedState w14:val="2612" w14:font="MS Gothic"/>
+            <w14:uncheckedState w14:val="2610" w14:font="MS Gothic"/>
+          </w14:checkbox>
+        </w:sdtPr>
+        <w:sdtContent>
+          <w:r>
+            <w:rPr>
+              <w:rFonts w:ascii="MS Gothic" w:eastAsia="MS Gothic" w:hAnsi="MS Gothic" w:hint="eastAsia"/>
+              <w:bCs/>
+              <w:sz w:val="20"/>
+              <w:szCs w:val="20"/>
+            </w:rPr>
+            <w:t>☐</w:t>
+          </w:r>
+        </w:sdtContent>
+      </w:sdt>
+      <w:r>
+        <w:rPr>
+          <w:bCs/>
+          <w:sz w:val="20"/>
+          <w:szCs w:val="20"/>
+        </w:rPr>
+        <w:t>{/}</w:t>
+      </w:r>
+      <w:permEnd w:id="1589584590"/>
+      <w:r>
+        <w:t xml:space="preserve">  No disposition was reported on an out-of-state drug charge (skip to section 4) or</w:t>
+      </w:r>
+    </w:p>
+    <w:p>
+      <w:pPr>
+        <w:spacing w:after="0" w:line="240" w:lineRule="auto"/>
+      </w:pPr>
+    </w:p>
+    <w:p>
+      <w:pPr>
+        <w:spacing w:after="0" w:line="240" w:lineRule="auto"/>
+        <w:rPr>
+          <w:b/>
+        </w:rPr>
+      </w:pPr>
+      <w:r>
+        <w:rPr>
+          <w:b/>
+        </w:rPr>
+        <w:t>If none of these boxes are checked, then drug charges do not preclude the reentrant's eligibility.</w:t>
+      </w:r>
+    </w:p>
+    <w:p>
+      <w:pPr>
+        <w:spacing w:after="0" w:line="240" w:lineRule="auto"/>
+      </w:pPr>
+    </w:p>
+    <w:p>
+      <w:pPr>
+        <w:spacing w:after="0" w:line="240" w:lineRule="auto"/>
+      </w:pPr>
+      <w:r>
+        <w:t>Section 2: For in-state offenses, the AOPC UJS Portal shows that the reentrant was charged with:</w:t>
+      </w:r>
+    </w:p>
+    <w:p>
+      <w:pPr>
+        <w:spacing w:after="0" w:line="240" w:lineRule="auto"/>
+        <w:rPr>
+          <w:sz w:val="16"/>
+          <w:szCs w:val="16"/>
+        </w:rPr>
+      </w:pPr>
+    </w:p>
+    <w:p>
+      <w:pPr>
+        <w:spacing w:after="0" w:line="240" w:lineRule="auto"/>
+        <w:ind w:left="720"/>
+      </w:pPr>
+      <w:permStart w:id="1258434581" w:edGrp="everyone"/>
+      <w:r>
+        <w:rPr>
+          <w:bCs/>
+          <w:sz w:val="20"/>
+          <w:szCs w:val="20"/>
+        </w:rPr>
+        <w:t>{#</w:t>
+      </w:r>
+      <w:r>
+        <w:rPr>
+          <w:bCs/>
+          <w:sz w:val="20"/>
+          <w:szCs w:val="20"/>
+        </w:rPr>
+        <w:t>charge780_11314</w:t>
+      </w:r>
+      <w:r>
+        <w:rPr>
+          <w:bCs/>
+          <w:sz w:val="20"/>
+          <w:szCs w:val="20"/>
+        </w:rPr>
+        <w:t>}</w:t>
+      </w:r>
+      <w:sdt>
+        <w:sdtPr>
+          <w:rPr>
+            <w:bCs/>
+            <w:sz w:val="20"/>
+            <w:szCs w:val="20"/>
+          </w:rPr>
+          <w:id w:val="1337199290"/>
+          <w14:checkbox>
+            <w14:checked w14:val="1"/>
+            <w14:checkedState w14:val="2612" w14:font="MS Gothic"/>
+            <w14:uncheckedState w14:val="2610" w14:font="MS Gothic"/>
+          </w14:checkbox>
+        </w:sdtPr>
+        <w:sdtContent>
+          <w:r>
+            <w:rPr>
+              <w:rFonts w:ascii="MS Gothic" w:eastAsia="MS Gothic" w:hAnsi="MS Gothic" w:hint="eastAsia"/>
+              <w:bCs/>
+              <w:sz w:val="20"/>
+              <w:szCs w:val="20"/>
+            </w:rPr>
+            <w:t>☒</w:t>
+          </w:r>
+        </w:sdtContent>
+      </w:sdt>
+      <w:r>
+        <w:rPr>
+          <w:bCs/>
+          <w:sz w:val="20"/>
+          <w:szCs w:val="20"/>
+        </w:rPr>
+        <w:t>{</w:t>
+      </w:r>
+      <w:proofErr w:type="gramStart"/>
+      <w:r>
+        <w:rPr>
+          <w:bCs/>
+          <w:sz w:val="20"/>
+          <w:szCs w:val="20"/>
+        </w:rPr>
+        <w:t>/}{</w:t>
+      </w:r>
+      <w:proofErr w:type="gramEnd"/>
+      <w:r>
+        <w:rPr>
+          <w:bCs/>
+          <w:sz w:val="20"/>
+          <w:szCs w:val="20"/>
+        </w:rPr>
+        <w:t>^</w:t>
+      </w:r>
+      <w:r>
+        <w:rPr>
+          <w:bCs/>
+          <w:sz w:val="20"/>
+          <w:szCs w:val="20"/>
+        </w:rPr>
+        <w:t>charge780_11314</w:t>
+      </w:r>
+      <w:r>
+        <w:rPr>
+          <w:bCs/>
+          <w:sz w:val="20"/>
+          <w:szCs w:val="20"/>
+        </w:rPr>
+        <w:t>}</w:t>
+      </w:r>
+      <w:sdt>
+        <w:sdtPr>
+          <w:rPr>
+            <w:bCs/>
+            <w:sz w:val="20"/>
+            <w:szCs w:val="20"/>
+          </w:rPr>
+          <w:id w:val="-609975529"/>
+          <w14:checkbox>
+            <w14:checked w14:val="0"/>
+            <w14:checkedState w14:val="2612" w14:font="MS Gothic"/>
+            <w14:uncheckedState w14:val="2610" w14:font="MS Gothic"/>
+          </w14:checkbox>
+        </w:sdtPr>
+        <w:sdtContent>
+          <w:r>
+            <w:rPr>
+              <w:rFonts w:ascii="MS Gothic" w:eastAsia="MS Gothic" w:hAnsi="MS Gothic" w:hint="eastAsia"/>
+              <w:bCs/>
+              <w:sz w:val="20"/>
+              <w:szCs w:val="20"/>
+            </w:rPr>
+            <w:t>☐</w:t>
+          </w:r>
+        </w:sdtContent>
+      </w:sdt>
+      <w:r>
+        <w:rPr>
+          <w:bCs/>
+          <w:sz w:val="20"/>
+          <w:szCs w:val="20"/>
+        </w:rPr>
+        <w:t>{/}</w:t>
+      </w:r>
+      <w:permEnd w:id="1258434581"/>
+      <w:r>
+        <w:t xml:space="preserve">  35 P.S. 780-113 (14) - Delivery by practitioner (continue to section 3)</w:t>
+      </w:r>
+    </w:p>
+    <w:p>
+      <w:pPr>
+        <w:spacing w:after="0" w:line="240" w:lineRule="auto"/>
+        <w:ind w:left="720"/>
+      </w:pPr>
+      <w:permStart w:id="2006989990" w:edGrp="everyone"/>
+      <w:r>
+        <w:rPr>
+          <w:bCs/>
+          <w:sz w:val="20"/>
+          <w:szCs w:val="20"/>
+        </w:rPr>
+        <w:t>{#</w:t>
+      </w:r>
+      <w:r>
+        <w:rPr>
+          <w:bCs/>
+          <w:sz w:val="20"/>
+          <w:szCs w:val="20"/>
+        </w:rPr>
+        <w:t>charge780_11330</w:t>
+      </w:r>
+      <w:r>
+        <w:rPr>
+          <w:bCs/>
+          <w:sz w:val="20"/>
+          <w:szCs w:val="20"/>
+        </w:rPr>
+        <w:t>}</w:t>
+      </w:r>
+      <w:sdt>
+        <w:sdtPr>
+          <w:rPr>
+            <w:bCs/>
+            <w:sz w:val="20"/>
+            <w:szCs w:val="20"/>
+          </w:rPr>
+          <w:id w:val="-1766531803"/>
+          <w14:checkbox>
+            <w14:checked w14:val="1"/>
+            <w14:checkedState w14:val="2612" w14:font="MS Gothic"/>
+            <w14:uncheckedState w14:val="2610" w14:font="MS Gothic"/>
+          </w14:checkbox>
+        </w:sdtPr>
+        <w:sdtContent>
+          <w:r>
+            <w:rPr>
+              <w:rFonts w:ascii="MS Gothic" w:eastAsia="MS Gothic" w:hAnsi="MS Gothic" w:hint="eastAsia"/>
+              <w:bCs/>
+              <w:sz w:val="20"/>
+              <w:szCs w:val="20"/>
+            </w:rPr>
+            <w:t>☒</w:t>
+          </w:r>
+        </w:sdtContent>
+      </w:sdt>
+      <w:r>
+        <w:rPr>
+          <w:bCs/>
+          <w:sz w:val="20"/>
+          <w:szCs w:val="20"/>
+        </w:rPr>
+        <w:t>{</w:t>
+      </w:r>
+      <w:proofErr w:type="gramStart"/>
+      <w:r>
+        <w:rPr>
+          <w:bCs/>
+          <w:sz w:val="20"/>
+          <w:szCs w:val="20"/>
+        </w:rPr>
+        <w:t>/}{</w:t>
+      </w:r>
+      <w:proofErr w:type="gramEnd"/>
+      <w:r>
+        <w:rPr>
+          <w:bCs/>
+          <w:sz w:val="20"/>
+          <w:szCs w:val="20"/>
+        </w:rPr>
+        <w:t>^</w:t>
+      </w:r>
+      <w:r>
+        <w:rPr>
+          <w:bCs/>
+          <w:sz w:val="20"/>
+          <w:szCs w:val="20"/>
+        </w:rPr>
+        <w:t>charge780_11330</w:t>
+      </w:r>
+      <w:r>
+        <w:rPr>
+          <w:bCs/>
+          <w:sz w:val="20"/>
+          <w:szCs w:val="20"/>
+        </w:rPr>
+        <w:t>}</w:t>
+      </w:r>
+      <w:sdt>
+        <w:sdtPr>
+          <w:rPr>
+            <w:bCs/>
+            <w:sz w:val="20"/>
+            <w:szCs w:val="20"/>
+          </w:rPr>
+          <w:id w:val="1121729578"/>
+          <w14:checkbox>
+            <w14:checked w14:val="0"/>
+            <w14:checkedState w14:val="2612" w14:font="MS Gothic"/>
+            <w14:uncheckedState w14:val="2610" w14:font="MS Gothic"/>
+          </w14:checkbox>
+        </w:sdtPr>
+        <w:sdtContent>
+          <w:r>
+            <w:rPr>
+              <w:rFonts w:ascii="MS Gothic" w:eastAsia="MS Gothic" w:hAnsi="MS Gothic" w:hint="eastAsia"/>
+              <w:bCs/>
+              <w:sz w:val="20"/>
+              <w:szCs w:val="20"/>
+            </w:rPr>
+            <w:t>☐</w:t>
+          </w:r>
+        </w:sdtContent>
+      </w:sdt>
+      <w:r>
+        <w:rPr>
+          <w:bCs/>
+          <w:sz w:val="20"/>
+          <w:szCs w:val="20"/>
+        </w:rPr>
+        <w:t>{/}</w:t>
+      </w:r>
+      <w:permEnd w:id="2006989990"/>
+      <w:r>
+        <w:t xml:space="preserve">  35 P.S. 780-113 (30) - Possession with intent to deliver (continue to section 3)</w:t>
+      </w:r>
+    </w:p>
+    <w:p>
+      <w:pPr>
+        <w:spacing w:after="0" w:line="240" w:lineRule="auto"/>
+        <w:ind w:left="720"/>
+      </w:pPr>
+      <w:permStart w:id="454108115" w:edGrp="everyone"/>
+      <w:r>
+        <w:rPr>
+          <w:bCs/>
+          <w:sz w:val="20"/>
+          <w:szCs w:val="20"/>
+        </w:rPr>
+        <w:t>{#</w:t>
+      </w:r>
+      <w:r>
+        <w:rPr>
+          <w:bCs/>
+          <w:sz w:val="20"/>
+          <w:szCs w:val="20"/>
+        </w:rPr>
+        <w:t>charge780_11337</w:t>
+      </w:r>
+      <w:r>
+        <w:rPr>
+          <w:bCs/>
+          <w:sz w:val="20"/>
+          <w:szCs w:val="20"/>
+        </w:rPr>
+        <w:t>}</w:t>
+      </w:r>
+      <w:sdt>
+        <w:sdtPr>
+          <w:rPr>
+            <w:bCs/>
+            <w:sz w:val="20"/>
+            <w:szCs w:val="20"/>
+          </w:rPr>
+          <w:id w:val="-1870363748"/>
+          <w14:checkbox>
+            <w14:checked w14:val="1"/>
+            <w14:checkedState w14:val="2612" w14:font="MS Gothic"/>
+            <w14:uncheckedState w14:val="2610" w14:font="MS Gothic"/>
+          </w14:checkbox>
+        </w:sdtPr>
+        <w:sdtContent>
+          <w:r>
+            <w:rPr>
+              <w:rFonts w:ascii="MS Gothic" w:eastAsia="MS Gothic" w:hAnsi="MS Gothic" w:hint="eastAsia"/>
+              <w:bCs/>
+              <w:sz w:val="20"/>
+              <w:szCs w:val="20"/>
+            </w:rPr>
+            <w:t>☒</w:t>
+          </w:r>
+        </w:sdtContent>
+      </w:sdt>
+      <w:r>
+        <w:rPr>
+          <w:bCs/>
+          <w:sz w:val="20"/>
+          <w:szCs w:val="20"/>
+        </w:rPr>
+        <w:t>{</w:t>
+      </w:r>
+      <w:proofErr w:type="gramStart"/>
+      <w:r>
+        <w:rPr>
+          <w:bCs/>
+          <w:sz w:val="20"/>
+          <w:szCs w:val="20"/>
+        </w:rPr>
+        <w:t>/}{</w:t>
+      </w:r>
+      <w:proofErr w:type="gramEnd"/>
+      <w:r>
+        <w:rPr>
+          <w:bCs/>
+          <w:sz w:val="20"/>
+          <w:szCs w:val="20"/>
+        </w:rPr>
+        <w:t>^</w:t>
+      </w:r>
+      <w:r>
+        <w:rPr>
+          <w:bCs/>
+          <w:sz w:val="20"/>
+          <w:szCs w:val="20"/>
+        </w:rPr>
+        <w:t>charge780_11337</w:t>
+      </w:r>
+      <w:r>
+        <w:rPr>
+          <w:bCs/>
+          <w:sz w:val="20"/>
+          <w:szCs w:val="20"/>
+        </w:rPr>
+        <w:t>}</w:t>
+      </w:r>
+      <w:sdt>
+        <w:sdtPr>
+          <w:rPr>
+            <w:bCs/>
+            <w:sz w:val="20"/>
+            <w:szCs w:val="20"/>
+          </w:rPr>
+          <w:id w:val="1228423133"/>
+          <w14:checkbox>
+            <w14:checked w14:val="0"/>
+            <w14:checkedState w14:val="2612" w14:font="MS Gothic"/>
+            <w14:uncheckedState w14:val="2610" w14:font="MS Gothic"/>
+          </w14:checkbox>
+        </w:sdtPr>
+        <w:sdtContent>
+          <w:r>
+            <w:rPr>
+              <w:rFonts w:ascii="MS Gothic" w:eastAsia="MS Gothic" w:hAnsi="MS Gothic" w:hint="eastAsia"/>
+              <w:bCs/>
+              <w:sz w:val="20"/>
+              <w:szCs w:val="20"/>
+            </w:rPr>
+            <w:t>☐</w:t>
+          </w:r>
+        </w:sdtContent>
+      </w:sdt>
+      <w:r>
+        <w:rPr>
+          <w:bCs/>
+          <w:sz w:val="20"/>
+          <w:szCs w:val="20"/>
+        </w:rPr>
+        <w:t>{/}</w:t>
+      </w:r>
+      <w:permEnd w:id="454108115"/>
+      <w:r>
+        <w:t xml:space="preserve">  35 P.S. 780-113 (37) - Possession&gt; 30 Doses related to steroids (continue to section 3)</w:t>
+      </w:r>
+    </w:p>
+    <w:p>
+      <w:pPr>
+        <w:spacing w:after="0" w:line="240" w:lineRule="auto"/>
+      </w:pPr>
+    </w:p>
+    <w:p>
+      <w:pPr>
+        <w:spacing w:after="0" w:line="240" w:lineRule="auto"/>
+        <w:rPr>
+          <w:b/>
+        </w:rPr>
+      </w:pPr>
+      <w:r>
+        <w:rPr>
+          <w:b/>
+        </w:rPr>
+        <w:t>If none of these boxes are checked, then the PA drug charges do not preclude the reentrant's eligibility.</w:t>
+      </w:r>
+    </w:p>
+    <w:p>
+      <w:pPr>
+        <w:spacing w:after="0" w:line="240" w:lineRule="auto"/>
+        <w:rPr>
+          <w:sz w:val="16"/>
+          <w:szCs w:val="16"/>
+        </w:rPr>
+      </w:pPr>
+    </w:p>
+    <w:p>
+      <w:pPr>
+        <w:spacing w:after="0" w:line="240" w:lineRule="auto"/>
+        <w:ind w:left="720"/>
+        <w:rPr>
+          <w:b/>
+        </w:rPr>
+      </w:pPr>
+      <w:r>
+        <w:rPr>
+          <w:b/>
+        </w:rPr>
+        <w:t>• If one or more boxes are checked, continue to section 3.</w:t>
+      </w:r>
+    </w:p>
+    <w:p>
+      <w:pPr>
+        <w:spacing w:after="0" w:line="240" w:lineRule="auto"/>
+        <w:ind w:left="720"/>
+        <w:rPr>
+          <w:b/>
+        </w:rPr>
+      </w:pPr>
+      <w:r>
+        <w:rPr>
+          <w:b/>
+        </w:rPr>
+        <w:t>• If there are out-of-state drug charges, then skip to section 4.</w:t>
+      </w:r>
+    </w:p>
+    <w:p>
+      <w:pPr>
+        <w:spacing w:after="0" w:line="240" w:lineRule="auto"/>
+      </w:pPr>
+    </w:p>
+    <w:p>
+      <w:pPr>
+        <w:spacing w:after="0" w:line="240" w:lineRule="auto"/>
+      </w:pPr>
+      <w:r>
+        <w:rPr>
+          <w:b/>
+        </w:rPr>
+        <w:t>Section 3:</w:t>
+      </w:r>
+      <w:r>
+        <w:t xml:space="preserve"> The reentrant is ineligible for administrative parole if the disposition shows that the reentrant was found guilty on one of the drug offenses in section 2 </w:t>
+      </w:r>
+      <w:r>
+        <w:rPr>
+          <w:b/>
+        </w:rPr>
+        <w:t>and</w:t>
+      </w:r>
+      <w:r>
+        <w:t xml:space="preserve"> at least one of the following sentencing enhancements were included in the disposition:</w:t>
+      </w:r>
+    </w:p>
+    <w:p>
+      <w:pPr>
+        <w:spacing w:after="0" w:line="240" w:lineRule="auto"/>
+        <w:rPr>
+          <w:sz w:val="16"/>
+          <w:szCs w:val="16"/>
+        </w:rPr>
+      </w:pPr>
+    </w:p>
+    <w:p>
+      <w:pPr>
+        <w:spacing w:after="0" w:line="240" w:lineRule="auto"/>
+        <w:ind w:left="720"/>
+      </w:pPr>
+      <w:permStart w:id="1254236727" w:edGrp="everyone"/>
+      <w:r>
+        <w:rPr>
+          <w:bCs/>
+          <w:sz w:val="20"/>
+          <w:szCs w:val="20"/>
+        </w:rPr>
+        <w:t>{#</w:t>
+      </w:r>
+      <w:r>
+        <w:rPr>
+          <w:bCs/>
+          <w:sz w:val="20"/>
+          <w:szCs w:val="20"/>
+        </w:rPr>
+        <w:t>offense7508_a1</w:t>
+      </w:r>
+      <w:r>
+        <w:rPr>
+          <w:bCs/>
+          <w:sz w:val="20"/>
+          <w:szCs w:val="20"/>
+        </w:rPr>
+        <w:t>}</w:t>
+      </w:r>
+      <w:sdt>
+        <w:sdtPr>
+          <w:rPr>
+            <w:bCs/>
+            <w:sz w:val="20"/>
+            <w:szCs w:val="20"/>
+          </w:rPr>
+          <w:id w:val="-988939191"/>
+          <w14:checkbox>
+            <w14:checked w14:val="1"/>
+            <w14:checkedState w14:val="2612" w14:font="MS Gothic"/>
+            <w14:uncheckedState w14:val="2610" w14:font="MS Gothic"/>
+          </w14:checkbox>
+        </w:sdtPr>
+        <w:sdtContent>
+          <w:r>
+            <w:rPr>
+              <w:rFonts w:ascii="MS Gothic" w:eastAsia="MS Gothic" w:hAnsi="MS Gothic" w:hint="eastAsia"/>
+              <w:bCs/>
+              <w:sz w:val="20"/>
+              <w:szCs w:val="20"/>
+            </w:rPr>
+            <w:t>☒</w:t>
+          </w:r>
+        </w:sdtContent>
+      </w:sdt>
+      <w:r>
+        <w:rPr>
+          <w:bCs/>
+          <w:sz w:val="20"/>
+          <w:szCs w:val="20"/>
+        </w:rPr>
+        <w:t>{</w:t>
+      </w:r>
+      <w:proofErr w:type="gramStart"/>
+      <w:r>
+        <w:rPr>
+          <w:bCs/>
+          <w:sz w:val="20"/>
+          <w:szCs w:val="20"/>
+        </w:rPr>
+        <w:t>/}{</w:t>
+      </w:r>
+      <w:proofErr w:type="gramEnd"/>
+      <w:r>
+        <w:rPr>
+          <w:bCs/>
+          <w:sz w:val="20"/>
+          <w:szCs w:val="20"/>
+        </w:rPr>
+        <w:t>^</w:t>
+      </w:r>
+      <w:r>
+        <w:rPr>
+          <w:bCs/>
+          <w:sz w:val="20"/>
+          <w:szCs w:val="20"/>
+        </w:rPr>
+        <w:t>offense7508_a1</w:t>
+      </w:r>
+      <w:r>
+        <w:rPr>
+          <w:bCs/>
+          <w:sz w:val="20"/>
+          <w:szCs w:val="20"/>
+        </w:rPr>
+        <w:t>}</w:t>
+      </w:r>
+      <w:sdt>
+        <w:sdtPr>
+          <w:rPr>
+            <w:bCs/>
+            <w:sz w:val="20"/>
+            <w:szCs w:val="20"/>
+          </w:rPr>
+          <w:id w:val="-316259240"/>
+          <w14:checkbox>
+            <w14:checked w14:val="0"/>
+            <w14:checkedState w14:val="2612" w14:font="MS Gothic"/>
+            <w14:uncheckedState w14:val="2610" w14:font="MS Gothic"/>
+          </w14:checkbox>
+        </w:sdtPr>
+        <w:sdtContent>
+          <w:r>
+            <w:rPr>
+              <w:rFonts w:ascii="MS Gothic" w:eastAsia="MS Gothic" w:hAnsi="MS Gothic" w:hint="eastAsia"/>
+              <w:bCs/>
+              <w:sz w:val="20"/>
+              <w:szCs w:val="20"/>
+            </w:rPr>
+            <w:t>☐</w:t>
+          </w:r>
+        </w:sdtContent>
+      </w:sdt>
+      <w:r>
+        <w:rPr>
+          <w:bCs/>
+          <w:sz w:val="20"/>
+          <w:szCs w:val="20"/>
+        </w:rPr>
+        <w:t>{/}</w:t>
+      </w:r>
+      <w:permEnd w:id="1254236727"/>
+      <w:r>
+        <w:t xml:space="preserve">  18PA. C.S. 7508(a)1 (iii) - marijuana </w:t>
+      </w:r>
+      <w:r>
+        <w:rPr>
+          <w:u w:val="single"/>
+        </w:rPr>
+        <w:t>&gt;</w:t>
+      </w:r>
+      <w:r>
+        <w:t xml:space="preserve"> 50 </w:t>
+      </w:r>
+      <w:proofErr w:type="spellStart"/>
+      <w:r>
+        <w:t>Ibs</w:t>
+      </w:r>
+      <w:proofErr w:type="spellEnd"/>
+      <w:r>
+        <w:t xml:space="preserve"> or 51 plants; min 5 years, $50,000</w:t>
+      </w:r>
+    </w:p>
+    <w:p>
+      <w:pPr>
+        <w:spacing w:after="0" w:line="240" w:lineRule="auto"/>
+        <w:ind w:left="720"/>
+      </w:pPr>
+      <w:permStart w:id="1286421532" w:edGrp="everyone"/>
+      <w:r>
+        <w:rPr>
+          <w:bCs/>
+          <w:sz w:val="20"/>
+          <w:szCs w:val="20"/>
+        </w:rPr>
+        <w:t>{#</w:t>
+      </w:r>
+      <w:r>
+        <w:rPr>
+          <w:bCs/>
+          <w:sz w:val="20"/>
+          <w:szCs w:val="20"/>
+        </w:rPr>
+        <w:t>offense7508_a</w:t>
+      </w:r>
+      <w:r>
+        <w:rPr>
+          <w:bCs/>
+          <w:sz w:val="20"/>
+          <w:szCs w:val="20"/>
+        </w:rPr>
+        <w:t>2</w:t>
+      </w:r>
+      <w:r>
+        <w:rPr>
+          <w:bCs/>
+          <w:sz w:val="20"/>
+          <w:szCs w:val="20"/>
+        </w:rPr>
+        <w:t>}</w:t>
+      </w:r>
+      <w:sdt>
+        <w:sdtPr>
+          <w:rPr>
+            <w:bCs/>
+            <w:sz w:val="20"/>
+            <w:szCs w:val="20"/>
+          </w:rPr>
+          <w:id w:val="1766961271"/>
+          <w14:checkbox>
+            <w14:checked w14:val="1"/>
+            <w14:checkedState w14:val="2612" w14:font="MS Gothic"/>
+            <w14:uncheckedState w14:val="2610" w14:font="MS Gothic"/>
+          </w14:checkbox>
+        </w:sdtPr>
+        <w:sdtContent>
+          <w:r>
+            <w:rPr>
+              <w:rFonts w:ascii="MS Gothic" w:eastAsia="MS Gothic" w:hAnsi="MS Gothic" w:hint="eastAsia"/>
+              <w:bCs/>
+              <w:sz w:val="20"/>
+              <w:szCs w:val="20"/>
+            </w:rPr>
+            <w:t>☒</w:t>
+          </w:r>
+        </w:sdtContent>
+      </w:sdt>
+      <w:r>
+        <w:rPr>
+          <w:bCs/>
+          <w:sz w:val="20"/>
+          <w:szCs w:val="20"/>
+        </w:rPr>
+        <w:t>{</w:t>
+      </w:r>
+      <w:proofErr w:type="gramStart"/>
+      <w:r>
+        <w:rPr>
+          <w:bCs/>
+          <w:sz w:val="20"/>
+          <w:szCs w:val="20"/>
+        </w:rPr>
+        <w:t>/}{</w:t>
+      </w:r>
+      <w:proofErr w:type="gramEnd"/>
+      <w:r>
+        <w:rPr>
+          <w:bCs/>
+          <w:sz w:val="20"/>
+          <w:szCs w:val="20"/>
+        </w:rPr>
+        <w:t>^</w:t>
+      </w:r>
+      <w:r>
+        <w:rPr>
+          <w:bCs/>
+          <w:sz w:val="20"/>
+          <w:szCs w:val="20"/>
+        </w:rPr>
+        <w:t>offense7508_a</w:t>
+      </w:r>
+      <w:r>
+        <w:rPr>
+          <w:bCs/>
+          <w:sz w:val="20"/>
+          <w:szCs w:val="20"/>
+        </w:rPr>
+        <w:t>2</w:t>
+      </w:r>
+      <w:r>
+        <w:rPr>
+          <w:bCs/>
+          <w:sz w:val="20"/>
+          <w:szCs w:val="20"/>
+        </w:rPr>
+        <w:t>}</w:t>
+      </w:r>
+      <w:sdt>
+        <w:sdtPr>
+          <w:rPr>
+            <w:bCs/>
+            <w:sz w:val="20"/>
+            <w:szCs w:val="20"/>
+          </w:rPr>
+          <w:id w:val="794721387"/>
+          <w14:checkbox>
+            <w14:checked w14:val="0"/>
+            <w14:checkedState w14:val="2612" w14:font="MS Gothic"/>
+            <w14:uncheckedState w14:val="2610" w14:font="MS Gothic"/>
+          </w14:checkbox>
+        </w:sdtPr>
+        <w:sdtContent>
+          <w:r>
+            <w:rPr>
+              <w:rFonts w:ascii="MS Gothic" w:eastAsia="MS Gothic" w:hAnsi="MS Gothic" w:hint="eastAsia"/>
+              <w:bCs/>
+              <w:sz w:val="20"/>
+              <w:szCs w:val="20"/>
+            </w:rPr>
+            <w:t>☐</w:t>
+          </w:r>
+        </w:sdtContent>
+      </w:sdt>
+      <w:r>
+        <w:rPr>
+          <w:bCs/>
+          <w:sz w:val="20"/>
+          <w:szCs w:val="20"/>
+        </w:rPr>
+        <w:t>{/}</w:t>
+      </w:r>
+      <w:permEnd w:id="1286421532"/>
+      <w:r>
+        <w:t xml:space="preserve">  18PA. C.S. 7508(a)2(iii) - narcotic </w:t>
+      </w:r>
+      <w:r>
+        <w:rPr>
+          <w:u w:val="single"/>
+        </w:rPr>
+        <w:t>&gt;</w:t>
+      </w:r>
+      <w:r>
+        <w:t xml:space="preserve"> 100 grams; min 5 years, $25,000</w:t>
+      </w:r>
+    </w:p>
+    <w:p>
+      <w:pPr>
+        <w:spacing w:after="0" w:line="240" w:lineRule="auto"/>
+        <w:ind w:left="720"/>
+      </w:pPr>
+      <w:permStart w:id="940320774" w:edGrp="everyone"/>
+      <w:r>
+        <w:rPr>
+          <w:bCs/>
+          <w:sz w:val="20"/>
+          <w:szCs w:val="20"/>
+        </w:rPr>
+        <w:t>{#</w:t>
+      </w:r>
+      <w:r>
+        <w:rPr>
+          <w:bCs/>
+          <w:sz w:val="20"/>
+          <w:szCs w:val="20"/>
+        </w:rPr>
+        <w:t>offense7508_a</w:t>
+      </w:r>
+      <w:r>
+        <w:rPr>
+          <w:bCs/>
+          <w:sz w:val="20"/>
+          <w:szCs w:val="20"/>
+        </w:rPr>
+        <w:t>3</w:t>
+      </w:r>
+      <w:r>
+        <w:rPr>
+          <w:bCs/>
+          <w:sz w:val="20"/>
+          <w:szCs w:val="20"/>
+        </w:rPr>
+        <w:t>}</w:t>
+      </w:r>
+      <w:sdt>
+        <w:sdtPr>
+          <w:rPr>
+            <w:bCs/>
+            <w:sz w:val="20"/>
+            <w:szCs w:val="20"/>
+          </w:rPr>
+          <w:id w:val="619032823"/>
+          <w14:checkbox>
+            <w14:checked w14:val="1"/>
+            <w14:checkedState w14:val="2612" w14:font="MS Gothic"/>
+            <w14:uncheckedState w14:val="2610" w14:font="MS Gothic"/>
+          </w14:checkbox>
+        </w:sdtPr>
+        <w:sdtContent>
+          <w:r>
+            <w:rPr>
+              <w:rFonts w:ascii="MS Gothic" w:eastAsia="MS Gothic" w:hAnsi="MS Gothic" w:hint="eastAsia"/>
+              <w:bCs/>
+              <w:sz w:val="20"/>
+              <w:szCs w:val="20"/>
+            </w:rPr>
+            <w:t>☒</w:t>
+          </w:r>
+        </w:sdtContent>
+      </w:sdt>
+      <w:r>
+        <w:rPr>
+          <w:bCs/>
+          <w:sz w:val="20"/>
+          <w:szCs w:val="20"/>
+        </w:rPr>
+        <w:t>{</w:t>
+      </w:r>
+      <w:proofErr w:type="gramStart"/>
+      <w:r>
+        <w:rPr>
+          <w:bCs/>
+          <w:sz w:val="20"/>
+          <w:szCs w:val="20"/>
+        </w:rPr>
+        <w:t>/}{</w:t>
+      </w:r>
+      <w:proofErr w:type="gramEnd"/>
+      <w:r>
+        <w:rPr>
+          <w:bCs/>
+          <w:sz w:val="20"/>
+          <w:szCs w:val="20"/>
+        </w:rPr>
+        <w:t>^</w:t>
+      </w:r>
+      <w:r>
+        <w:rPr>
+          <w:bCs/>
+          <w:sz w:val="20"/>
+          <w:szCs w:val="20"/>
+        </w:rPr>
+        <w:t>offense7508_a</w:t>
+      </w:r>
+      <w:r>
+        <w:rPr>
+          <w:bCs/>
+          <w:sz w:val="20"/>
+          <w:szCs w:val="20"/>
+        </w:rPr>
+        <w:t>3</w:t>
+      </w:r>
+      <w:r>
+        <w:rPr>
+          <w:bCs/>
+          <w:sz w:val="20"/>
+          <w:szCs w:val="20"/>
+        </w:rPr>
+        <w:t>}</w:t>
+      </w:r>
+      <w:sdt>
+        <w:sdtPr>
+          <w:rPr>
+            <w:bCs/>
+            <w:sz w:val="20"/>
+            <w:szCs w:val="20"/>
+          </w:rPr>
+          <w:id w:val="1666818747"/>
+          <w14:checkbox>
+            <w14:checked w14:val="0"/>
+            <w14:checkedState w14:val="2612" w14:font="MS Gothic"/>
+            <w14:uncheckedState w14:val="2610" w14:font="MS Gothic"/>
+          </w14:checkbox>
+        </w:sdtPr>
+        <w:sdtContent>
+          <w:r>
+            <w:rPr>
+              <w:rFonts w:ascii="MS Gothic" w:eastAsia="MS Gothic" w:hAnsi="MS Gothic" w:hint="eastAsia"/>
+              <w:bCs/>
+              <w:sz w:val="20"/>
+              <w:szCs w:val="20"/>
+            </w:rPr>
+            <w:t>☐</w:t>
+          </w:r>
+        </w:sdtContent>
+      </w:sdt>
+      <w:r>
+        <w:rPr>
+          <w:bCs/>
+          <w:sz w:val="20"/>
+          <w:szCs w:val="20"/>
+        </w:rPr>
+        <w:t>{/}</w:t>
+      </w:r>
+      <w:permEnd w:id="940320774"/>
+      <w:r>
+        <w:t xml:space="preserve">  18PA. C.S. 7508(a)3(iii) - cocoa leaves </w:t>
+      </w:r>
+      <w:r>
+        <w:rPr>
+          <w:u w:val="single"/>
+        </w:rPr>
+        <w:t>&gt;</w:t>
+      </w:r>
+      <w:r>
+        <w:t xml:space="preserve"> 100 grams; min 4 years, $25,000</w:t>
+      </w:r>
+    </w:p>
+    <w:p>
+      <w:pPr>
+        <w:spacing w:after="0" w:line="240" w:lineRule="auto"/>
+        <w:ind w:left="1440" w:hanging="720"/>
+      </w:pPr>
+      <w:permStart w:id="357328442" w:edGrp="everyone"/>
+      <w:r>
+        <w:rPr>
+          <w:bCs/>
+          <w:sz w:val="20"/>
+          <w:szCs w:val="20"/>
+        </w:rPr>
+        <w:t>{#</w:t>
+      </w:r>
+      <w:r>
+        <w:rPr>
+          <w:bCs/>
+          <w:sz w:val="20"/>
+          <w:szCs w:val="20"/>
+        </w:rPr>
+        <w:t>offense7508_a</w:t>
+      </w:r>
+      <w:r>
+        <w:rPr>
+          <w:bCs/>
+          <w:sz w:val="20"/>
+          <w:szCs w:val="20"/>
+        </w:rPr>
+        <w:t>4</w:t>
+      </w:r>
+      <w:r>
+        <w:rPr>
+          <w:bCs/>
+          <w:sz w:val="20"/>
+          <w:szCs w:val="20"/>
+        </w:rPr>
+        <w:t>}</w:t>
+      </w:r>
+      <w:sdt>
+        <w:sdtPr>
+          <w:rPr>
+            <w:bCs/>
+            <w:sz w:val="20"/>
+            <w:szCs w:val="20"/>
+          </w:rPr>
+          <w:id w:val="-252966465"/>
+          <w14:checkbox>
+            <w14:checked w14:val="1"/>
+            <w14:checkedState w14:val="2612" w14:font="MS Gothic"/>
+            <w14:uncheckedState w14:val="2610" w14:font="MS Gothic"/>
+          </w14:checkbox>
+        </w:sdtPr>
+        <w:sdtContent>
+          <w:r>
+            <w:rPr>
+              <w:rFonts w:ascii="MS Gothic" w:eastAsia="MS Gothic" w:hAnsi="MS Gothic" w:hint="eastAsia"/>
+              <w:bCs/>
+              <w:sz w:val="20"/>
+              <w:szCs w:val="20"/>
+            </w:rPr>
+            <w:t>☒</w:t>
+          </w:r>
+        </w:sdtContent>
+      </w:sdt>
+      <w:r>
+        <w:rPr>
+          <w:bCs/>
+          <w:sz w:val="20"/>
+          <w:szCs w:val="20"/>
+        </w:rPr>
+        <w:t>{</w:t>
+      </w:r>
+      <w:proofErr w:type="gramStart"/>
+      <w:r>
+        <w:rPr>
+          <w:bCs/>
+          <w:sz w:val="20"/>
+          <w:szCs w:val="20"/>
+        </w:rPr>
+        <w:t>/}{</w:t>
+      </w:r>
+      <w:proofErr w:type="gramEnd"/>
+      <w:r>
+        <w:rPr>
+          <w:bCs/>
+          <w:sz w:val="20"/>
+          <w:szCs w:val="20"/>
+        </w:rPr>
+        <w:t>^</w:t>
+      </w:r>
+      <w:r>
+        <w:rPr>
+          <w:bCs/>
+          <w:sz w:val="20"/>
+          <w:szCs w:val="20"/>
+        </w:rPr>
+        <w:t>offense7508_a</w:t>
+      </w:r>
+      <w:r>
+        <w:rPr>
+          <w:bCs/>
+          <w:sz w:val="20"/>
+          <w:szCs w:val="20"/>
+        </w:rPr>
+        <w:t>4</w:t>
+      </w:r>
+      <w:r>
+        <w:rPr>
+          <w:bCs/>
+          <w:sz w:val="20"/>
+          <w:szCs w:val="20"/>
+        </w:rPr>
+        <w:t>}</w:t>
+      </w:r>
+      <w:sdt>
+        <w:sdtPr>
+          <w:rPr>
+            <w:bCs/>
+            <w:sz w:val="20"/>
+            <w:szCs w:val="20"/>
+          </w:rPr>
+          <w:id w:val="861249331"/>
+          <w14:checkbox>
+            <w14:checked w14:val="0"/>
+            <w14:checkedState w14:val="2612" w14:font="MS Gothic"/>
+            <w14:uncheckedState w14:val="2610" w14:font="MS Gothic"/>
+          </w14:checkbox>
+        </w:sdtPr>
+        <w:sdtContent>
+          <w:r>
+            <w:rPr>
+              <w:rFonts w:ascii="MS Gothic" w:eastAsia="MS Gothic" w:hAnsi="MS Gothic" w:hint="eastAsia"/>
+              <w:bCs/>
+              <w:sz w:val="20"/>
+              <w:szCs w:val="20"/>
+            </w:rPr>
+            <w:t>☐</w:t>
+          </w:r>
+        </w:sdtContent>
+      </w:sdt>
+      <w:r>
+        <w:rPr>
+          <w:bCs/>
+          <w:sz w:val="20"/>
+          <w:szCs w:val="20"/>
+        </w:rPr>
+        <w:t>{/}</w:t>
+      </w:r>
+      <w:permEnd w:id="357328442"/>
+      <w:r>
+        <w:t xml:space="preserve">  18PA. C.S. 7508(a)4(iii) - metha</w:t>
+      </w:r>
+      <w:r>
+        <w:t>m</w:t>
+      </w:r>
+      <w:r>
+        <w:t xml:space="preserve">mphetamine </w:t>
+      </w:r>
+      <w:r>
+        <w:rPr>
+          <w:u w:val="single"/>
+        </w:rPr>
+        <w:t>&gt;</w:t>
+      </w:r>
+      <w:r>
+        <w:t xml:space="preserve"> 100 grams; min 5 years, $50,000</w:t>
+      </w:r>
+    </w:p>
+    <w:p>
+      <w:pPr>
+        <w:spacing w:after="0" w:line="240" w:lineRule="auto"/>
+        <w:ind w:left="720"/>
+      </w:pPr>
+      <w:permStart w:id="761799482" w:edGrp="everyone"/>
+      <w:r>
+        <w:rPr>
+          <w:bCs/>
+          <w:sz w:val="20"/>
+          <w:szCs w:val="20"/>
+        </w:rPr>
+        <w:t>{#</w:t>
+      </w:r>
+      <w:r>
+        <w:rPr>
+          <w:bCs/>
+          <w:sz w:val="20"/>
+          <w:szCs w:val="20"/>
+        </w:rPr>
+        <w:t>offense7508_a</w:t>
+      </w:r>
+      <w:r>
+        <w:rPr>
+          <w:bCs/>
+          <w:sz w:val="20"/>
+          <w:szCs w:val="20"/>
+        </w:rPr>
+        <w:t>7</w:t>
+      </w:r>
+      <w:r>
+        <w:rPr>
+          <w:bCs/>
+          <w:sz w:val="20"/>
+          <w:szCs w:val="20"/>
+        </w:rPr>
+        <w:t>}</w:t>
+      </w:r>
+      <w:sdt>
+        <w:sdtPr>
+          <w:rPr>
+            <w:bCs/>
+            <w:sz w:val="20"/>
+            <w:szCs w:val="20"/>
+          </w:rPr>
+          <w:id w:val="1608620799"/>
+          <w14:checkbox>
+            <w14:checked w14:val="1"/>
+            <w14:checkedState w14:val="2612" w14:font="MS Gothic"/>
+            <w14:uncheckedState w14:val="2610" w14:font="MS Gothic"/>
+          </w14:checkbox>
+        </w:sdtPr>
+        <w:sdtContent>
+          <w:r>
+            <w:rPr>
+              <w:rFonts w:ascii="MS Gothic" w:eastAsia="MS Gothic" w:hAnsi="MS Gothic" w:hint="eastAsia"/>
+              <w:bCs/>
+              <w:sz w:val="20"/>
+              <w:szCs w:val="20"/>
+            </w:rPr>
+            <w:t>☒</w:t>
+          </w:r>
+        </w:sdtContent>
+      </w:sdt>
+      <w:r>
+        <w:rPr>
+          <w:bCs/>
+          <w:sz w:val="20"/>
+          <w:szCs w:val="20"/>
+        </w:rPr>
+        <w:t>{</w:t>
+      </w:r>
+      <w:proofErr w:type="gramStart"/>
+      <w:r>
+        <w:rPr>
+          <w:bCs/>
+          <w:sz w:val="20"/>
+          <w:szCs w:val="20"/>
+        </w:rPr>
+        <w:t>/}{</w:t>
+      </w:r>
+      <w:proofErr w:type="gramEnd"/>
+      <w:r>
+        <w:rPr>
+          <w:bCs/>
+          <w:sz w:val="20"/>
+          <w:szCs w:val="20"/>
+        </w:rPr>
+        <w:t>^</w:t>
+      </w:r>
+      <w:r>
+        <w:rPr>
+          <w:bCs/>
+          <w:sz w:val="20"/>
+          <w:szCs w:val="20"/>
+        </w:rPr>
+        <w:t>offense7508_a</w:t>
+      </w:r>
+      <w:r>
+        <w:rPr>
+          <w:bCs/>
+          <w:sz w:val="20"/>
+          <w:szCs w:val="20"/>
+        </w:rPr>
+        <w:t>7</w:t>
+      </w:r>
+      <w:r>
+        <w:rPr>
+          <w:bCs/>
+          <w:sz w:val="20"/>
+          <w:szCs w:val="20"/>
+        </w:rPr>
+        <w:t>}</w:t>
+      </w:r>
+      <w:sdt>
+        <w:sdtPr>
+          <w:rPr>
+            <w:bCs/>
+            <w:sz w:val="20"/>
+            <w:szCs w:val="20"/>
+          </w:rPr>
+          <w:id w:val="1993368613"/>
+          <w14:checkbox>
+            <w14:checked w14:val="0"/>
+            <w14:checkedState w14:val="2612" w14:font="MS Gothic"/>
+            <w14:uncheckedState w14:val="2610" w14:font="MS Gothic"/>
+          </w14:checkbox>
+        </w:sdtPr>
+        <w:sdtContent>
+          <w:r>
+            <w:rPr>
+              <w:rFonts w:ascii="MS Gothic" w:eastAsia="MS Gothic" w:hAnsi="MS Gothic" w:hint="eastAsia"/>
+              <w:bCs/>
+              <w:sz w:val="20"/>
+              <w:szCs w:val="20"/>
+            </w:rPr>
+            <w:t>☐</w:t>
+          </w:r>
+        </w:sdtContent>
+      </w:sdt>
+      <w:r>
+        <w:rPr>
+          <w:bCs/>
+          <w:sz w:val="20"/>
+          <w:szCs w:val="20"/>
+        </w:rPr>
+        <w:t>{/}</w:t>
+      </w:r>
+      <w:permEnd w:id="761799482"/>
+      <w:r>
+        <w:t xml:space="preserve">  18PA. C.S. 7508(a)7(iii) - heroin </w:t>
+      </w:r>
+      <w:r>
+        <w:rPr>
+          <w:u w:val="single"/>
+        </w:rPr>
+        <w:t>&gt;</w:t>
+      </w:r>
+      <w:r>
+        <w:t xml:space="preserve"> 50 grams; min 5 years, $25,000</w:t>
+      </w:r>
+    </w:p>
+    <w:p>
+      <w:pPr>
+        <w:spacing w:after="0" w:line="240" w:lineRule="auto"/>
+        <w:ind w:left="720"/>
+      </w:pPr>
+      <w:permStart w:id="2028226200" w:edGrp="everyone"/>
+      <w:r>
+        <w:rPr>
+          <w:bCs/>
+          <w:sz w:val="20"/>
+          <w:szCs w:val="20"/>
+        </w:rPr>
+        <w:t>{#</w:t>
+      </w:r>
+      <w:r>
+        <w:rPr>
+          <w:bCs/>
+          <w:sz w:val="20"/>
+          <w:szCs w:val="20"/>
+        </w:rPr>
+        <w:t>offense7508_a</w:t>
+      </w:r>
+      <w:r>
+        <w:rPr>
+          <w:bCs/>
+          <w:sz w:val="20"/>
+          <w:szCs w:val="20"/>
+        </w:rPr>
+        <w:t>8</w:t>
+      </w:r>
+      <w:r>
+        <w:rPr>
+          <w:bCs/>
+          <w:sz w:val="20"/>
+          <w:szCs w:val="20"/>
+        </w:rPr>
+        <w:t>}</w:t>
+      </w:r>
+      <w:sdt>
+        <w:sdtPr>
+          <w:rPr>
+            <w:bCs/>
+            <w:sz w:val="20"/>
+            <w:szCs w:val="20"/>
+          </w:rPr>
+          <w:id w:val="397877901"/>
+          <w14:checkbox>
+            <w14:checked w14:val="1"/>
+            <w14:checkedState w14:val="2612" w14:font="MS Gothic"/>
+            <w14:uncheckedState w14:val="2610" w14:font="MS Gothic"/>
+          </w14:checkbox>
+        </w:sdtPr>
+        <w:sdtContent>
+          <w:r>
+            <w:rPr>
+              <w:rFonts w:ascii="MS Gothic" w:eastAsia="MS Gothic" w:hAnsi="MS Gothic" w:hint="eastAsia"/>
+              <w:bCs/>
+              <w:sz w:val="20"/>
+              <w:szCs w:val="20"/>
+            </w:rPr>
+            <w:t>☒</w:t>
+          </w:r>
+        </w:sdtContent>
+      </w:sdt>
+      <w:r>
+        <w:rPr>
+          <w:bCs/>
+          <w:sz w:val="20"/>
+          <w:szCs w:val="20"/>
+        </w:rPr>
+        <w:t>{</w:t>
+      </w:r>
+      <w:proofErr w:type="gramStart"/>
+      <w:r>
+        <w:rPr>
+          <w:bCs/>
+          <w:sz w:val="20"/>
+          <w:szCs w:val="20"/>
+        </w:rPr>
+        <w:t>/}{</w:t>
+      </w:r>
+      <w:proofErr w:type="gramEnd"/>
+      <w:r>
+        <w:rPr>
+          <w:bCs/>
+          <w:sz w:val="20"/>
+          <w:szCs w:val="20"/>
+        </w:rPr>
+        <w:t>^</w:t>
+      </w:r>
+      <w:r>
+        <w:rPr>
+          <w:bCs/>
+          <w:sz w:val="20"/>
+          <w:szCs w:val="20"/>
+        </w:rPr>
+        <w:t>offense7508_a</w:t>
+      </w:r>
+      <w:r>
+        <w:rPr>
+          <w:bCs/>
+          <w:sz w:val="20"/>
+          <w:szCs w:val="20"/>
+        </w:rPr>
+        <w:t>8</w:t>
+      </w:r>
+      <w:r>
+        <w:rPr>
+          <w:bCs/>
+          <w:sz w:val="20"/>
+          <w:szCs w:val="20"/>
+        </w:rPr>
+        <w:t>}</w:t>
+      </w:r>
+      <w:sdt>
+        <w:sdtPr>
+          <w:rPr>
+            <w:bCs/>
+            <w:sz w:val="20"/>
+            <w:szCs w:val="20"/>
+          </w:rPr>
+          <w:id w:val="-1233007522"/>
+          <w14:checkbox>
+            <w14:checked w14:val="0"/>
+            <w14:checkedState w14:val="2612" w14:font="MS Gothic"/>
+            <w14:uncheckedState w14:val="2610" w14:font="MS Gothic"/>
+          </w14:checkbox>
+        </w:sdtPr>
+        <w:sdtContent>
+          <w:r>
+            <w:rPr>
+              <w:rFonts w:ascii="MS Gothic" w:eastAsia="MS Gothic" w:hAnsi="MS Gothic" w:hint="eastAsia"/>
+              <w:bCs/>
+              <w:sz w:val="20"/>
+              <w:szCs w:val="20"/>
+            </w:rPr>
+            <w:t>☐</w:t>
+          </w:r>
+        </w:sdtContent>
+      </w:sdt>
+      <w:r>
+        <w:rPr>
+          <w:bCs/>
+          <w:sz w:val="20"/>
+          <w:szCs w:val="20"/>
+        </w:rPr>
+        <w:t>{/}</w:t>
+      </w:r>
+      <w:permEnd w:id="2028226200"/>
+      <w:r>
+        <w:t xml:space="preserve">  18PA. C.S. 7508(a)8(iii) - MDA, MDMA, MMDA </w:t>
+      </w:r>
+      <w:r>
+        <w:rPr>
+          <w:u w:val="single"/>
+        </w:rPr>
+        <w:t>&gt;</w:t>
+      </w:r>
+      <w:r>
+        <w:t xml:space="preserve"> 1,000 tablets or 300 grams; max 15 years, $250,000</w:t>
+      </w:r>
+    </w:p>
+    <w:p>
+      <w:pPr>
+        <w:spacing w:after="0" w:line="240" w:lineRule="auto"/>
+        <w:rPr>
+          <w:sz w:val="18"/>
+          <w:szCs w:val="18"/>
+        </w:rPr>
+      </w:pPr>
+    </w:p>
+    <w:p>
+      <w:pPr>
+        <w:spacing w:after="0" w:line="240" w:lineRule="auto"/>
+        <w:rPr>
+          <w:b/>
+        </w:rPr>
+      </w:pPr>
+      <w:r>
+        <w:rPr>
+          <w:b/>
+        </w:rPr>
+        <w:t>If none of these boxes are checked, then the PA drug charges do not preclude the reentrant's eligibility.</w:t>
+      </w:r>
+    </w:p>
+    <w:p>
+      <w:pPr>
+        <w:spacing w:after="0" w:line="240" w:lineRule="auto"/>
+        <w:rPr>
+          <w:b/>
+          <w:sz w:val="16"/>
+          <w:szCs w:val="16"/>
+        </w:rPr>
+      </w:pPr>
+    </w:p>
+    <w:p>
+      <w:pPr>
+        <w:spacing w:after="0" w:line="240" w:lineRule="auto"/>
+        <w:rPr>
+          <w:b/>
+        </w:rPr>
+      </w:pPr>
+      <w:r>
+        <w:rPr>
+          <w:b/>
+        </w:rPr>
+        <w:t>Continue to section 4 if the reentrant also has out-of-state drug charges.</w:t>
+      </w:r>
+    </w:p>
+    <w:p>
+      <w:pPr>
+        <w:spacing w:after="0" w:line="240" w:lineRule="auto"/>
+        <w:rPr>
+          <w:sz w:val="18"/>
+          <w:szCs w:val="18"/>
+        </w:rPr>
+      </w:pPr>
+    </w:p>
+    <w:p>
+      <w:pPr>
+        <w:spacing w:after="0" w:line="240" w:lineRule="auto"/>
+      </w:pPr>
+      <w:r>
+        <w:rPr>
+          <w:b/>
+        </w:rPr>
+        <w:lastRenderedPageBreak/>
+        <w:t>Section 4:</w:t>
+      </w:r>
+      <w:r>
+        <w:t xml:space="preserve"> For out-of-state drug offenses in which the reentrant was found guilty or the disposition was unreported, the reentrant shall not be placed on administrative supervision unless:</w:t>
+      </w:r>
+    </w:p>
+    <w:p>
+      <w:pPr>
+        <w:spacing w:after="0" w:line="240" w:lineRule="auto"/>
+        <w:rPr>
+          <w:sz w:val="16"/>
+          <w:szCs w:val="16"/>
+        </w:rPr>
+      </w:pPr>
+    </w:p>
+    <w:p>
+      <w:pPr>
+        <w:spacing w:after="0" w:line="240" w:lineRule="auto"/>
+        <w:ind w:left="720"/>
+      </w:pPr>
+      <w:permStart w:id="600268810" w:edGrp="everyone"/>
+      <w:r>
+        <w:rPr>
+          <w:bCs/>
+          <w:sz w:val="20"/>
+          <w:szCs w:val="20"/>
+        </w:rPr>
+        <w:t>{#</w:t>
+      </w:r>
+      <w:r>
+        <w:rPr>
+          <w:bCs/>
+          <w:sz w:val="20"/>
+          <w:szCs w:val="20"/>
+        </w:rPr>
+        <w:t>reviewICOTSRecords</w:t>
+      </w:r>
+      <w:r>
+        <w:rPr>
+          <w:bCs/>
+          <w:sz w:val="20"/>
+          <w:szCs w:val="20"/>
+        </w:rPr>
+        <w:t>}</w:t>
+      </w:r>
+      <w:sdt>
+        <w:sdtPr>
+          <w:rPr>
+            <w:bCs/>
+            <w:sz w:val="20"/>
+            <w:szCs w:val="20"/>
+          </w:rPr>
+          <w:id w:val="840589791"/>
+          <w14:checkbox>
+            <w14:checked w14:val="1"/>
+            <w14:checkedState w14:val="2612" w14:font="MS Gothic"/>
+            <w14:uncheckedState w14:val="2610" w14:font="MS Gothic"/>
+          </w14:checkbox>
+        </w:sdtPr>
+        <w:sdtContent>
+          <w:r>
+            <w:rPr>
+              <w:rFonts w:ascii="MS Gothic" w:eastAsia="MS Gothic" w:hAnsi="MS Gothic" w:hint="eastAsia"/>
+              <w:bCs/>
+              <w:sz w:val="20"/>
+              <w:szCs w:val="20"/>
+            </w:rPr>
+            <w:t>☒</w:t>
+          </w:r>
+        </w:sdtContent>
+      </w:sdt>
+      <w:r>
+        <w:rPr>
+          <w:bCs/>
+          <w:sz w:val="20"/>
+          <w:szCs w:val="20"/>
+        </w:rPr>
+        <w:t>{</w:t>
+      </w:r>
+      <w:proofErr w:type="gramStart"/>
+      <w:r>
+        <w:rPr>
+          <w:bCs/>
+          <w:sz w:val="20"/>
+          <w:szCs w:val="20"/>
+        </w:rPr>
+        <w:t>/}{</w:t>
+      </w:r>
+      <w:proofErr w:type="gramEnd"/>
+      <w:r>
+        <w:rPr>
+          <w:bCs/>
+          <w:sz w:val="20"/>
+          <w:szCs w:val="20"/>
+        </w:rPr>
+        <w:t>^</w:t>
+      </w:r>
+      <w:proofErr w:type="spellStart"/>
+      <w:r>
+        <w:rPr>
+          <w:bCs/>
+          <w:sz w:val="20"/>
+          <w:szCs w:val="20"/>
+        </w:rPr>
+        <w:t>reviewICOTSRecords</w:t>
+      </w:r>
+      <w:proofErr w:type="spellEnd"/>
+      <w:r>
+        <w:rPr>
+          <w:bCs/>
+          <w:sz w:val="20"/>
+          <w:szCs w:val="20"/>
+        </w:rPr>
+        <w:t>}</w:t>
+      </w:r>
+      <w:sdt>
+        <w:sdtPr>
+          <w:rPr>
+            <w:bCs/>
+            <w:sz w:val="20"/>
+            <w:szCs w:val="20"/>
+          </w:rPr>
+          <w:id w:val="-44839487"/>
+          <w14:checkbox>
+            <w14:checked w14:val="0"/>
+            <w14:checkedState w14:val="2612" w14:font="MS Gothic"/>
+            <w14:uncheckedState w14:val="2610" w14:font="MS Gothic"/>
+          </w14:checkbox>
+        </w:sdtPr>
+        <w:sdtContent>
+          <w:r>
+            <w:rPr>
+              <w:rFonts w:ascii="MS Gothic" w:eastAsia="MS Gothic" w:hAnsi="MS Gothic" w:hint="eastAsia"/>
+              <w:bCs/>
+              <w:sz w:val="20"/>
+              <w:szCs w:val="20"/>
+            </w:rPr>
+            <w:t>☐</w:t>
+          </w:r>
+        </w:sdtContent>
+      </w:sdt>
+      <w:r>
+        <w:rPr>
+          <w:bCs/>
+          <w:sz w:val="20"/>
+          <w:szCs w:val="20"/>
+        </w:rPr>
+        <w:t>{/}</w:t>
+      </w:r>
+      <w:permEnd w:id="600268810"/>
+      <w:r>
+        <w:t xml:space="preserve">  ICOTS records are reviewed to gather all available information about the offense(s) in question; </w:t>
+      </w:r>
+      <w:r>
+        <w:rPr>
+          <w:b/>
+        </w:rPr>
+        <w:t>and</w:t>
+      </w:r>
+    </w:p>
+    <w:p>
+      <w:pPr>
+        <w:spacing w:after="0" w:line="240" w:lineRule="auto"/>
+        <w:ind w:left="720"/>
+      </w:pPr>
+      <w:permStart w:id="1861242470" w:edGrp="everyone"/>
+      <w:r>
+        <w:rPr>
+          <w:bCs/>
+          <w:sz w:val="20"/>
+          <w:szCs w:val="20"/>
+        </w:rPr>
+        <w:t>{#</w:t>
+      </w:r>
+      <w:r>
+        <w:rPr>
+          <w:bCs/>
+          <w:sz w:val="20"/>
+          <w:szCs w:val="20"/>
+        </w:rPr>
+        <w:t>notDeliveryRelated</w:t>
+      </w:r>
+      <w:r>
+        <w:rPr>
+          <w:bCs/>
+          <w:sz w:val="20"/>
+          <w:szCs w:val="20"/>
+        </w:rPr>
+        <w:t>}</w:t>
+      </w:r>
+      <w:sdt>
+        <w:sdtPr>
+          <w:rPr>
+            <w:bCs/>
+            <w:sz w:val="20"/>
+            <w:szCs w:val="20"/>
+          </w:rPr>
+          <w:id w:val="-340858290"/>
+          <w14:checkbox>
+            <w14:checked w14:val="1"/>
+            <w14:checkedState w14:val="2612" w14:font="MS Gothic"/>
+            <w14:uncheckedState w14:val="2610" w14:font="MS Gothic"/>
+          </w14:checkbox>
+        </w:sdtPr>
+        <w:sdtContent>
+          <w:r>
+            <w:rPr>
+              <w:rFonts w:ascii="MS Gothic" w:eastAsia="MS Gothic" w:hAnsi="MS Gothic" w:hint="eastAsia"/>
+              <w:bCs/>
+              <w:sz w:val="20"/>
+              <w:szCs w:val="20"/>
+            </w:rPr>
+            <w:t>☒</w:t>
+          </w:r>
+        </w:sdtContent>
+      </w:sdt>
+      <w:r>
+        <w:rPr>
+          <w:bCs/>
+          <w:sz w:val="20"/>
+          <w:szCs w:val="20"/>
+        </w:rPr>
+        <w:t>{</w:t>
+      </w:r>
+      <w:proofErr w:type="gramStart"/>
+      <w:r>
+        <w:rPr>
+          <w:bCs/>
+          <w:sz w:val="20"/>
+          <w:szCs w:val="20"/>
+        </w:rPr>
+        <w:t>/}{</w:t>
+      </w:r>
+      <w:proofErr w:type="gramEnd"/>
+      <w:r>
+        <w:rPr>
+          <w:bCs/>
+          <w:sz w:val="20"/>
+          <w:szCs w:val="20"/>
+        </w:rPr>
+        <w:t>^</w:t>
+      </w:r>
+      <w:proofErr w:type="spellStart"/>
+      <w:r>
+        <w:rPr>
+          <w:bCs/>
+          <w:sz w:val="20"/>
+          <w:szCs w:val="20"/>
+        </w:rPr>
+        <w:t>notDeliveryRelated</w:t>
+      </w:r>
+      <w:proofErr w:type="spellEnd"/>
+      <w:r>
+        <w:rPr>
+          <w:bCs/>
+          <w:sz w:val="20"/>
+          <w:szCs w:val="20"/>
+        </w:rPr>
+        <w:t>}</w:t>
+      </w:r>
+      <w:sdt>
+        <w:sdtPr>
+          <w:rPr>
+            <w:bCs/>
+            <w:sz w:val="20"/>
+            <w:szCs w:val="20"/>
+          </w:rPr>
+          <w:id w:val="273757734"/>
+          <w14:checkbox>
+            <w14:checked w14:val="0"/>
+            <w14:checkedState w14:val="2612" w14:font="MS Gothic"/>
+            <w14:uncheckedState w14:val="2610" w14:font="MS Gothic"/>
+          </w14:checkbox>
+        </w:sdtPr>
+        <w:sdtContent>
+          <w:r>
+            <w:rPr>
+              <w:rFonts w:ascii="MS Gothic" w:eastAsia="MS Gothic" w:hAnsi="MS Gothic" w:hint="eastAsia"/>
+              <w:bCs/>
+              <w:sz w:val="20"/>
+              <w:szCs w:val="20"/>
+            </w:rPr>
+            <w:t>☐</w:t>
+          </w:r>
+        </w:sdtContent>
+      </w:sdt>
+      <w:r>
+        <w:rPr>
+          <w:bCs/>
+          <w:sz w:val="20"/>
+          <w:szCs w:val="20"/>
+        </w:rPr>
+        <w:t>{/}</w:t>
+      </w:r>
+      <w:permEnd w:id="1861242470"/>
+      <w:r>
+        <w:t xml:space="preserve">  The records clearly show that the drug offense(s) is (are) not delivery-related; or</w:t>
+      </w:r>
+    </w:p>
+    <w:p>
+      <w:pPr>
+        <w:spacing w:after="0" w:line="240" w:lineRule="auto"/>
+        <w:ind w:left="720"/>
+        <w:rPr>
+          <w:bCs/>
+          <w:sz w:val="20"/>
+          <w:szCs w:val="20"/>
+        </w:rPr>
+      </w:pPr>
+      <w:permStart w:id="1843811546" w:edGrp="everyone"/>
+      <w:r>
+        <w:rPr>
+          <w:bCs/>
+          <w:sz w:val="20"/>
+          <w:szCs w:val="20"/>
+        </w:rPr>
+        <w:t>{#</w:t>
+      </w:r>
+      <w:bookmarkStart w:id="1" w:name="OLE_LINK1"/>
+      <w:bookmarkStart w:id="2" w:name="OLE_LINK2"/>
+      <w:r>
+        <w:rPr>
+          <w:bCs/>
+          <w:sz w:val="20"/>
+          <w:szCs w:val="20"/>
+        </w:rPr>
+        <w:t>unclearRecords</w:t>
+      </w:r>
+      <w:bookmarkEnd w:id="1"/>
+      <w:bookmarkEnd w:id="2"/>
+      <w:r>
+        <w:rPr>
+          <w:bCs/>
+          <w:sz w:val="20"/>
+          <w:szCs w:val="20"/>
+        </w:rPr>
+        <w:t>}</w:t>
+      </w:r>
+      <w:sdt>
+        <w:sdtPr>
+          <w:rPr>
+            <w:bCs/>
+            <w:sz w:val="20"/>
+            <w:szCs w:val="20"/>
+          </w:rPr>
+          <w:id w:val="139313941"/>
+          <w14:checkbox>
+            <w14:checked w14:val="1"/>
+            <w14:checkedState w14:val="2612" w14:font="MS Gothic"/>
+            <w14:uncheckedState w14:val="2610" w14:font="MS Gothic"/>
+          </w14:checkbox>
+        </w:sdtPr>
+        <w:sdtContent>
+          <w:r>
+            <w:rPr>
+              <w:rFonts w:ascii="MS Gothic" w:eastAsia="MS Gothic" w:hAnsi="MS Gothic" w:hint="eastAsia"/>
+              <w:bCs/>
+              <w:sz w:val="20"/>
+              <w:szCs w:val="20"/>
+            </w:rPr>
+            <w:t>☒</w:t>
+          </w:r>
+        </w:sdtContent>
+      </w:sdt>
+      <w:r>
+        <w:rPr>
+          <w:bCs/>
+          <w:sz w:val="20"/>
+          <w:szCs w:val="20"/>
+        </w:rPr>
+        <w:t>{</w:t>
+      </w:r>
+      <w:proofErr w:type="gramStart"/>
+      <w:r>
+        <w:rPr>
+          <w:bCs/>
+          <w:sz w:val="20"/>
+          <w:szCs w:val="20"/>
+        </w:rPr>
+        <w:t>/}{</w:t>
+      </w:r>
+      <w:proofErr w:type="gramEnd"/>
+      <w:r>
+        <w:rPr>
+          <w:bCs/>
+          <w:sz w:val="20"/>
+          <w:szCs w:val="20"/>
+        </w:rPr>
+        <w:t>^</w:t>
+      </w:r>
+      <w:proofErr w:type="spellStart"/>
+      <w:r>
+        <w:rPr>
+          <w:bCs/>
+          <w:sz w:val="20"/>
+          <w:szCs w:val="20"/>
+        </w:rPr>
+        <w:t>unclearRecords</w:t>
+      </w:r>
+      <w:proofErr w:type="spellEnd"/>
+      <w:r>
+        <w:rPr>
+          <w:bCs/>
+          <w:sz w:val="20"/>
+          <w:szCs w:val="20"/>
+        </w:rPr>
+        <w:t>}</w:t>
+      </w:r>
+      <w:sdt>
+        <w:sdtPr>
+          <w:rPr>
+            <w:bCs/>
+            <w:sz w:val="20"/>
+            <w:szCs w:val="20"/>
+          </w:rPr>
+          <w:id w:val="1538010181"/>
+          <w14:checkbox>
+            <w14:checked w14:val="0"/>
+            <w14:checkedState w14:val="2612" w14:font="MS Gothic"/>
+            <w14:uncheckedState w14:val="2610" w14:font="MS Gothic"/>
+          </w14:checkbox>
+        </w:sdtPr>
+        <w:sdtContent>
+          <w:r>
+            <w:rPr>
+              <w:rFonts w:ascii="MS Gothic" w:eastAsia="MS Gothic" w:hAnsi="MS Gothic" w:hint="eastAsia"/>
+              <w:bCs/>
+              <w:sz w:val="20"/>
+              <w:szCs w:val="20"/>
+            </w:rPr>
+            <w:t>☐</w:t>
+          </w:r>
+        </w:sdtContent>
+      </w:sdt>
+      <w:r>
+        <w:rPr>
+          <w:bCs/>
+          <w:sz w:val="20"/>
+          <w:szCs w:val="20"/>
+        </w:rPr>
+        <w:t>{/}</w:t>
+      </w:r>
+      <w:permEnd w:id="1843811546"/>
+      <w:r>
+        <w:t xml:space="preserve">  Unclear records are resolved according to procedure.</w:t>
+      </w:r>
+    </w:p>
+    <w:p>
+      <w:pPr>
+        <w:spacing w:after="0" w:line="240" w:lineRule="auto"/>
+        <w:rPr>
+          <w:sz w:val="16"/>
+          <w:szCs w:val="16"/>
+        </w:rPr>
+      </w:pPr>
     </w:p>
     <w:sectPr>
-      <w:footerReference w:type="default" r:id="rId7"/>
+      <w:footerReference w:type="default" r:id="rId8"/>
       <w:pgSz w:w="12240" w:h="15840"/>
       <w:pgMar w:top="720" w:right="720" w:bottom="720" w:left="720" w:header="720" w:footer="720" w:gutter="0"/>
       <w:cols w:space="720"/>
@@ -8085,7 +11269,7 @@
 </file>
 
 <file path=word/endnotes.xml><?xml version="1.0" encoding="utf-8"?>
-<w:endnotes xmlns:wpc="http://schemas.microsoft.com/office/word/2010/wordprocessingCanvas" xmlns:cx="http://schemas.microsoft.com/office/drawing/2014/chartex" xmlns:cx1="http://schemas.microsoft.com/office/drawing/2015/9/8/chartex" xmlns:cx2="http://schemas.microsoft.com/office/drawing/2015/10/21/chartex" xmlns:cx3="http://schemas.microsoft.com/office/drawing/2016/5/9/chartex" xmlns:cx4="http://schemas.microsoft.com/office/drawing/2016/5/10/chartex" xmlns:cx5="http://schemas.microsoft.com/office/drawing/2016/5/11/chartex" xmlns:cx6="http://schemas.microsoft.com/office/drawing/2016/5/12/chartex" xmlns:cx7="http://schemas.microsoft.com/office/drawing/2016/5/13/chartex" xmlns:cx8="http://schemas.microsoft.com/office/drawing/2016/5/14/chartex" xmlns:mc="http://schemas.openxmlformats.org/markup-compatibility/2006" xmlns:aink="http://schemas.microsoft.com/office/drawing/2016/ink" xmlns:am3d="http://schemas.microsoft.com/office/drawing/2017/model3d" xmlns:o="urn:schemas-microsoft-com:office:office" xmlns:oel="http://schemas.microsoft.com/office/2019/extlst" xmlns:r="http://schemas.openxmlformats.org/officeDocument/2006/relationships" xmlns:m="http://schemas.openxmlformats.org/officeDocument/2006/math" xmlns:v="urn:schemas-microsoft-com:vml" xmlns:wp14="http://schemas.microsoft.com/office/word/2010/wordprocessingDrawing" xmlns:wp="http://schemas.openxmlformats.org/drawingml/2006/wordprocessingDrawing" xmlns:w10="urn:schemas-microsoft-com:office:word" xmlns:w="http://schemas.openxmlformats.org/wordprocessingml/2006/main" xmlns:w14="http://schemas.microsoft.com/office/word/2010/wordml" xmlns:w15="http://schemas.microsoft.com/office/word/2012/wordml" xmlns:w16cex="http://schemas.microsoft.com/office/word/2018/wordml/cex" xmlns:w16cid="http://schemas.microsoft.com/office/word/2016/wordml/cid" xmlns:w16="http://schemas.microsoft.com/office/word/2018/wordml" xmlns:w16sdtdh="http://schemas.microsoft.com/office/word/2020/wordml/sdtdatahash" xmlns:w16se="http://schemas.microsoft.com/office/word/2015/wordml/symex" xmlns:wpg="http://schemas.microsoft.com/office/word/2010/wordprocessingGroup" xmlns:wpi="http://schemas.microsoft.com/office/word/2010/wordprocessingInk" xmlns:wne="http://schemas.microsoft.com/office/word/2006/wordml" xmlns:wps="http://schemas.microsoft.com/office/word/2010/wordprocessingShape" mc:Ignorable="w14 w15 w16se w16cid w16 w16cex w16sdtdh wp14">
+<w:endnotes xmlns:wpc="http://schemas.microsoft.com/office/word/2010/wordprocessingCanvas" xmlns:cx="http://schemas.microsoft.com/office/drawing/2014/chartex" xmlns:cx1="http://schemas.microsoft.com/office/drawing/2015/9/8/chartex" xmlns:cx2="http://schemas.microsoft.com/office/drawing/2015/10/21/chartex" xmlns:cx3="http://schemas.microsoft.com/office/drawing/2016/5/9/chartex" xmlns:cx4="http://schemas.microsoft.com/office/drawing/2016/5/10/chartex" xmlns:cx5="http://schemas.microsoft.com/office/drawing/2016/5/11/chartex" xmlns:cx6="http://schemas.microsoft.com/office/drawing/2016/5/12/chartex" xmlns:cx7="http://schemas.microsoft.com/office/drawing/2016/5/13/chartex" xmlns:cx8="http://schemas.microsoft.com/office/drawing/2016/5/14/chartex" xmlns:mc="http://schemas.openxmlformats.org/markup-compatibility/2006" xmlns:aink="http://schemas.microsoft.com/office/drawing/2016/ink" xmlns:am3d="http://schemas.microsoft.com/office/drawing/2017/model3d" xmlns:o="urn:schemas-microsoft-com:office:office" xmlns:oel="http://schemas.microsoft.com/office/2019/extlst" xmlns:r="http://schemas.openxmlformats.org/officeDocument/2006/relationships" xmlns:m="http://schemas.openxmlformats.org/officeDocument/2006/math" xmlns:v="urn:schemas-microsoft-com:vml" xmlns:wp14="http://schemas.microsoft.com/office/word/2010/wordprocessingDrawing" xmlns:wp="http://schemas.openxmlformats.org/drawingml/2006/wordprocessingDrawing" xmlns:w10="urn:schemas-microsoft-com:office:word" xmlns:w="http://schemas.openxmlformats.org/wordprocessingml/2006/main" xmlns:w14="http://schemas.microsoft.com/office/word/2010/wordml" xmlns:w15="http://schemas.microsoft.com/office/word/2012/wordml" xmlns:w16cex="http://schemas.microsoft.com/office/word/2018/wordml/cex" xmlns:w16cid="http://schemas.microsoft.com/office/word/2016/wordml/cid" xmlns:w16="http://schemas.microsoft.com/office/word/2018/wordml" xmlns:w16du="http://schemas.microsoft.com/office/word/2023/wordml/word16du" xmlns:w16sdtdh="http://schemas.microsoft.com/office/word/2020/wordml/sdtdatahash" xmlns:w16se="http://schemas.microsoft.com/office/word/2015/wordml/symex" xmlns:wpg="http://schemas.microsoft.com/office/word/2010/wordprocessingGroup" xmlns:wpi="http://schemas.microsoft.com/office/word/2010/wordprocessingInk" xmlns:wne="http://schemas.microsoft.com/office/word/2006/wordml" xmlns:wps="http://schemas.microsoft.com/office/word/2010/wordprocessingShape" mc:Ignorable="w14 w15 w16se w16cid w16 w16cex w16sdtdh w16du wp14">
   <w:endnote w:type="separator" w:id="-1">
     <w:p>
       <w:pPr>
@@ -8110,7 +11294,7 @@
 </file>
 
 <file path=word/footer1.xml><?xml version="1.0" encoding="utf-8"?>
-<w:ftr xmlns:wpc="http://schemas.microsoft.com/office/word/2010/wordprocessingCanvas" xmlns:cx="http://schemas.microsoft.com/office/drawing/2014/chartex" xmlns:cx1="http://schemas.microsoft.com/office/drawing/2015/9/8/chartex" xmlns:cx2="http://schemas.microsoft.com/office/drawing/2015/10/21/chartex" xmlns:cx3="http://schemas.microsoft.com/office/drawing/2016/5/9/chartex" xmlns:cx4="http://schemas.microsoft.com/office/drawing/2016/5/10/chartex" xmlns:cx5="http://schemas.microsoft.com/office/drawing/2016/5/11/chartex" xmlns:cx6="http://schemas.microsoft.com/office/drawing/2016/5/12/chartex" xmlns:cx7="http://schemas.microsoft.com/office/drawing/2016/5/13/chartex" xmlns:cx8="http://schemas.microsoft.com/office/drawing/2016/5/14/chartex" xmlns:mc="http://schemas.openxmlformats.org/markup-compatibility/2006" xmlns:aink="http://schemas.microsoft.com/office/drawing/2016/ink" xmlns:am3d="http://schemas.microsoft.com/office/drawing/2017/model3d" xmlns:o="urn:schemas-microsoft-com:office:office" xmlns:oel="http://schemas.microsoft.com/office/2019/extlst" xmlns:r="http://schemas.openxmlformats.org/officeDocument/2006/relationships" xmlns:m="http://schemas.openxmlformats.org/officeDocument/2006/math" xmlns:v="urn:schemas-microsoft-com:vml" xmlns:wp14="http://schemas.microsoft.com/office/word/2010/wordprocessingDrawing" xmlns:wp="http://schemas.openxmlformats.org/drawingml/2006/wordprocessingDrawing" xmlns:w10="urn:schemas-microsoft-com:office:word" xmlns:w="http://schemas.openxmlformats.org/wordprocessingml/2006/main" xmlns:w14="http://schemas.microsoft.com/office/word/2010/wordml" xmlns:w15="http://schemas.microsoft.com/office/word/2012/wordml" xmlns:w16cex="http://schemas.microsoft.com/office/word/2018/wordml/cex" xmlns:w16cid="http://schemas.microsoft.com/office/word/2016/wordml/cid" xmlns:w16="http://schemas.microsoft.com/office/word/2018/wordml" xmlns:w16sdtdh="http://schemas.microsoft.com/office/word/2020/wordml/sdtdatahash" xmlns:w16se="http://schemas.microsoft.com/office/word/2015/wordml/symex" xmlns:wpg="http://schemas.microsoft.com/office/word/2010/wordprocessingGroup" xmlns:wpi="http://schemas.microsoft.com/office/word/2010/wordprocessingInk" xmlns:wne="http://schemas.microsoft.com/office/word/2006/wordml" xmlns:wps="http://schemas.microsoft.com/office/word/2010/wordprocessingShape" mc:Ignorable="w14 w15 w16se w16cid w16 w16cex w16sdtdh wp14">
+<w:ftr xmlns:wpc="http://schemas.microsoft.com/office/word/2010/wordprocessingCanvas" xmlns:cx="http://schemas.microsoft.com/office/drawing/2014/chartex" xmlns:cx1="http://schemas.microsoft.com/office/drawing/2015/9/8/chartex" xmlns:cx2="http://schemas.microsoft.com/office/drawing/2015/10/21/chartex" xmlns:cx3="http://schemas.microsoft.com/office/drawing/2016/5/9/chartex" xmlns:cx4="http://schemas.microsoft.com/office/drawing/2016/5/10/chartex" xmlns:cx5="http://schemas.microsoft.com/office/drawing/2016/5/11/chartex" xmlns:cx6="http://schemas.microsoft.com/office/drawing/2016/5/12/chartex" xmlns:cx7="http://schemas.microsoft.com/office/drawing/2016/5/13/chartex" xmlns:cx8="http://schemas.microsoft.com/office/drawing/2016/5/14/chartex" xmlns:mc="http://schemas.openxmlformats.org/markup-compatibility/2006" xmlns:aink="http://schemas.microsoft.com/office/drawing/2016/ink" xmlns:am3d="http://schemas.microsoft.com/office/drawing/2017/model3d" xmlns:o="urn:schemas-microsoft-com:office:office" xmlns:oel="http://schemas.microsoft.com/office/2019/extlst" xmlns:r="http://schemas.openxmlformats.org/officeDocument/2006/relationships" xmlns:m="http://schemas.openxmlformats.org/officeDocument/2006/math" xmlns:v="urn:schemas-microsoft-com:vml" xmlns:wp14="http://schemas.microsoft.com/office/word/2010/wordprocessingDrawing" xmlns:wp="http://schemas.openxmlformats.org/drawingml/2006/wordprocessingDrawing" xmlns:w10="urn:schemas-microsoft-com:office:word" xmlns:w="http://schemas.openxmlformats.org/wordprocessingml/2006/main" xmlns:w14="http://schemas.microsoft.com/office/word/2010/wordml" xmlns:w15="http://schemas.microsoft.com/office/word/2012/wordml" xmlns:w16cex="http://schemas.microsoft.com/office/word/2018/wordml/cex" xmlns:w16cid="http://schemas.microsoft.com/office/word/2016/wordml/cid" xmlns:w16="http://schemas.microsoft.com/office/word/2018/wordml" xmlns:w16du="http://schemas.microsoft.com/office/word/2023/wordml/word16du" xmlns:w16sdtdh="http://schemas.microsoft.com/office/word/2020/wordml/sdtdatahash" xmlns:w16se="http://schemas.microsoft.com/office/word/2015/wordml/symex" xmlns:wpg="http://schemas.microsoft.com/office/word/2010/wordprocessingGroup" xmlns:wpi="http://schemas.microsoft.com/office/word/2010/wordprocessingInk" xmlns:wne="http://schemas.microsoft.com/office/word/2006/wordml" xmlns:wps="http://schemas.microsoft.com/office/word/2010/wordprocessingShape" mc:Ignorable="w14 w15 w16se w16cid w16 w16cex w16sdtdh w16du wp14">
   <w:p>
     <w:pPr>
       <w:pStyle w:val="Footer"/>
@@ -8133,19 +11317,28 @@
       </w:rPr>
       <w:t xml:space="preserve"> </w:t>
     </w:r>
+    <w:proofErr w:type="spellStart"/>
     <w:r>
       <w:rPr>
         <w:sz w:val="16"/>
         <w:szCs w:val="16"/>
       </w:rPr>
-      <w:t>rvsd. 08.2021</w:t>
+      <w:t>rvsd</w:t>
+    </w:r>
+    <w:proofErr w:type="spellEnd"/>
+    <w:r>
+      <w:rPr>
+        <w:sz w:val="16"/>
+        <w:szCs w:val="16"/>
+      </w:rPr>
+      <w:t>. 08.2021</w:t>
     </w:r>
   </w:p>
 </w:ftr>
 </file>
 
 <file path=word/footnotes.xml><?xml version="1.0" encoding="utf-8"?>
-<w:footnotes xmlns:wpc="http://schemas.microsoft.com/office/word/2010/wordprocessingCanvas" xmlns:cx="http://schemas.microsoft.com/office/drawing/2014/chartex" xmlns:cx1="http://schemas.microsoft.com/office/drawing/2015/9/8/chartex" xmlns:cx2="http://schemas.microsoft.com/office/drawing/2015/10/21/chartex" xmlns:cx3="http://schemas.microsoft.com/office/drawing/2016/5/9/chartex" xmlns:cx4="http://schemas.microsoft.com/office/drawing/2016/5/10/chartex" xmlns:cx5="http://schemas.microsoft.com/office/drawing/2016/5/11/chartex" xmlns:cx6="http://schemas.microsoft.com/office/drawing/2016/5/12/chartex" xmlns:cx7="http://schemas.microsoft.com/office/drawing/2016/5/13/chartex" xmlns:cx8="http://schemas.microsoft.com/office/drawing/2016/5/14/chartex" xmlns:mc="http://schemas.openxmlformats.org/markup-compatibility/2006" xmlns:aink="http://schemas.microsoft.com/office/drawing/2016/ink" xmlns:am3d="http://schemas.microsoft.com/office/drawing/2017/model3d" xmlns:o="urn:schemas-microsoft-com:office:office" xmlns:oel="http://schemas.microsoft.com/office/2019/extlst" xmlns:r="http://schemas.openxmlformats.org/officeDocument/2006/relationships" xmlns:m="http://schemas.openxmlformats.org/officeDocument/2006/math" xmlns:v="urn:schemas-microsoft-com:vml" xmlns:wp14="http://schemas.microsoft.com/office/word/2010/wordprocessingDrawing" xmlns:wp="http://schemas.openxmlformats.org/drawingml/2006/wordprocessingDrawing" xmlns:w10="urn:schemas-microsoft-com:office:word" xmlns:w="http://schemas.openxmlformats.org/wordprocessingml/2006/main" xmlns:w14="http://schemas.microsoft.com/office/word/2010/wordml" xmlns:w15="http://schemas.microsoft.com/office/word/2012/wordml" xmlns:w16cex="http://schemas.microsoft.com/office/word/2018/wordml/cex" xmlns:w16cid="http://schemas.microsoft.com/office/word/2016/wordml/cid" xmlns:w16="http://schemas.microsoft.com/office/word/2018/wordml" xmlns:w16sdtdh="http://schemas.microsoft.com/office/word/2020/wordml/sdtdatahash" xmlns:w16se="http://schemas.microsoft.com/office/word/2015/wordml/symex" xmlns:wpg="http://schemas.microsoft.com/office/word/2010/wordprocessingGroup" xmlns:wpi="http://schemas.microsoft.com/office/word/2010/wordprocessingInk" xmlns:wne="http://schemas.microsoft.com/office/word/2006/wordml" xmlns:wps="http://schemas.microsoft.com/office/word/2010/wordprocessingShape" mc:Ignorable="w14 w15 w16se w16cid w16 w16cex w16sdtdh wp14">
+<w:footnotes xmlns:wpc="http://schemas.microsoft.com/office/word/2010/wordprocessingCanvas" xmlns:cx="http://schemas.microsoft.com/office/drawing/2014/chartex" xmlns:cx1="http://schemas.microsoft.com/office/drawing/2015/9/8/chartex" xmlns:cx2="http://schemas.microsoft.com/office/drawing/2015/10/21/chartex" xmlns:cx3="http://schemas.microsoft.com/office/drawing/2016/5/9/chartex" xmlns:cx4="http://schemas.microsoft.com/office/drawing/2016/5/10/chartex" xmlns:cx5="http://schemas.microsoft.com/office/drawing/2016/5/11/chartex" xmlns:cx6="http://schemas.microsoft.com/office/drawing/2016/5/12/chartex" xmlns:cx7="http://schemas.microsoft.com/office/drawing/2016/5/13/chartex" xmlns:cx8="http://schemas.microsoft.com/office/drawing/2016/5/14/chartex" xmlns:mc="http://schemas.openxmlformats.org/markup-compatibility/2006" xmlns:aink="http://schemas.microsoft.com/office/drawing/2016/ink" xmlns:am3d="http://schemas.microsoft.com/office/drawing/2017/model3d" xmlns:o="urn:schemas-microsoft-com:office:office" xmlns:oel="http://schemas.microsoft.com/office/2019/extlst" xmlns:r="http://schemas.openxmlformats.org/officeDocument/2006/relationships" xmlns:m="http://schemas.openxmlformats.org/officeDocument/2006/math" xmlns:v="urn:schemas-microsoft-com:vml" xmlns:wp14="http://schemas.microsoft.com/office/word/2010/wordprocessingDrawing" xmlns:wp="http://schemas.openxmlformats.org/drawingml/2006/wordprocessingDrawing" xmlns:w10="urn:schemas-microsoft-com:office:word" xmlns:w="http://schemas.openxmlformats.org/wordprocessingml/2006/main" xmlns:w14="http://schemas.microsoft.com/office/word/2010/wordml" xmlns:w15="http://schemas.microsoft.com/office/word/2012/wordml" xmlns:w16cex="http://schemas.microsoft.com/office/word/2018/wordml/cex" xmlns:w16cid="http://schemas.microsoft.com/office/word/2016/wordml/cid" xmlns:w16="http://schemas.microsoft.com/office/word/2018/wordml" xmlns:w16du="http://schemas.microsoft.com/office/word/2023/wordml/word16du" xmlns:w16sdtdh="http://schemas.microsoft.com/office/word/2020/wordml/sdtdatahash" xmlns:w16se="http://schemas.microsoft.com/office/word/2015/wordml/symex" xmlns:wpg="http://schemas.microsoft.com/office/word/2010/wordprocessingGroup" xmlns:wpi="http://schemas.microsoft.com/office/word/2010/wordprocessingInk" xmlns:wne="http://schemas.microsoft.com/office/word/2006/wordml" xmlns:wps="http://schemas.microsoft.com/office/word/2010/wordprocessingShape" mc:Ignorable="w14 w15 w16se w16cid w16 w16cex w16sdtdh w16du wp14">
   <w:footnote w:type="separator" w:id="-1">
     <w:p>
       <w:pPr>
@@ -8170,7 +11363,7 @@
 </file>
 
 <file path=word/styles.xml><?xml version="1.0" encoding="utf-8"?>
-<w:styles xmlns:mc="http://schemas.openxmlformats.org/markup-compatibility/2006" xmlns:r="http://schemas.openxmlformats.org/officeDocument/2006/relationships" xmlns:w="http://schemas.openxmlformats.org/wordprocessingml/2006/main" xmlns:w14="http://schemas.microsoft.com/office/word/2010/wordml" xmlns:w15="http://schemas.microsoft.com/office/word/2012/wordml" xmlns:w16cex="http://schemas.microsoft.com/office/word/2018/wordml/cex" xmlns:w16cid="http://schemas.microsoft.com/office/word/2016/wordml/cid" xmlns:w16="http://schemas.microsoft.com/office/word/2018/wordml" xmlns:w16sdtdh="http://schemas.microsoft.com/office/word/2020/wordml/sdtdatahash" xmlns:w16se="http://schemas.microsoft.com/office/word/2015/wordml/symex" mc:Ignorable="w14 w15 w16se w16cid w16 w16cex w16sdtdh">
+<w:styles xmlns:mc="http://schemas.openxmlformats.org/markup-compatibility/2006" xmlns:r="http://schemas.openxmlformats.org/officeDocument/2006/relationships" xmlns:w="http://schemas.openxmlformats.org/wordprocessingml/2006/main" xmlns:w14="http://schemas.microsoft.com/office/word/2010/wordml" xmlns:w15="http://schemas.microsoft.com/office/word/2012/wordml" xmlns:w16cex="http://schemas.microsoft.com/office/word/2018/wordml/cex" xmlns:w16cid="http://schemas.microsoft.com/office/word/2016/wordml/cid" xmlns:w16="http://schemas.microsoft.com/office/word/2018/wordml" xmlns:w16du="http://schemas.microsoft.com/office/word/2023/wordml/word16du" xmlns:w16sdtdh="http://schemas.microsoft.com/office/word/2020/wordml/sdtdatahash" xmlns:w16se="http://schemas.microsoft.com/office/word/2015/wordml/symex" mc:Ignorable="w14 w15 w16se w16cid w16 w16cex w16sdtdh w16du">
   <w:docDefaults>
     <w:rPrDefault>
       <w:rPr>
@@ -8667,7 +11860,7 @@
 </file>
 
 <file path=word/glossary/document.xml><?xml version="1.0" encoding="utf-8"?>
-<w:glossaryDocument xmlns:wpc="http://schemas.microsoft.com/office/word/2010/wordprocessingCanvas" xmlns:cx="http://schemas.microsoft.com/office/drawing/2014/chartex" xmlns:cx1="http://schemas.microsoft.com/office/drawing/2015/9/8/chartex" xmlns:cx2="http://schemas.microsoft.com/office/drawing/2015/10/21/chartex" xmlns:cx3="http://schemas.microsoft.com/office/drawing/2016/5/9/chartex" xmlns:cx4="http://schemas.microsoft.com/office/drawing/2016/5/10/chartex" xmlns:cx5="http://schemas.microsoft.com/office/drawing/2016/5/11/chartex" xmlns:cx6="http://schemas.microsoft.com/office/drawing/2016/5/12/chartex" xmlns:cx7="http://schemas.microsoft.com/office/drawing/2016/5/13/chartex" xmlns:cx8="http://schemas.microsoft.com/office/drawing/2016/5/14/chartex" xmlns:mc="http://schemas.openxmlformats.org/markup-compatibility/2006" xmlns:aink="http://schemas.microsoft.com/office/drawing/2016/ink" xmlns:am3d="http://schemas.microsoft.com/office/drawing/2017/model3d" xmlns:o="urn:schemas-microsoft-com:office:office" xmlns:oel="http://schemas.microsoft.com/office/2019/extlst" xmlns:r="http://schemas.openxmlformats.org/officeDocument/2006/relationships" xmlns:m="http://schemas.openxmlformats.org/officeDocument/2006/math" xmlns:v="urn:schemas-microsoft-com:vml" xmlns:wp14="http://schemas.microsoft.com/office/word/2010/wordprocessingDrawing" xmlns:wp="http://schemas.openxmlformats.org/drawingml/2006/wordprocessingDrawing" xmlns:w10="urn:schemas-microsoft-com:office:word" xmlns:w="http://schemas.openxmlformats.org/wordprocessingml/2006/main" xmlns:w14="http://schemas.microsoft.com/office/word/2010/wordml" xmlns:w15="http://schemas.microsoft.com/office/word/2012/wordml" xmlns:w16cex="http://schemas.microsoft.com/office/word/2018/wordml/cex" xmlns:w16cid="http://schemas.microsoft.com/office/word/2016/wordml/cid" xmlns:w16="http://schemas.microsoft.com/office/word/2018/wordml" xmlns:w16sdtdh="http://schemas.microsoft.com/office/word/2020/wordml/sdtdatahash" xmlns:w16se="http://schemas.microsoft.com/office/word/2015/wordml/symex" xmlns:wpg="http://schemas.microsoft.com/office/word/2010/wordprocessingGroup" xmlns:wpi="http://schemas.microsoft.com/office/word/2010/wordprocessingInk" xmlns:wne="http://schemas.microsoft.com/office/word/2006/wordml" xmlns:wps="http://schemas.microsoft.com/office/word/2010/wordprocessingShape" mc:Ignorable="w14 w15 w16se w16cid w16 w16cex w16sdtdh wp14">
+<w:glossaryDocument xmlns:wpc="http://schemas.microsoft.com/office/word/2010/wordprocessingCanvas" xmlns:cx="http://schemas.microsoft.com/office/drawing/2014/chartex" xmlns:cx1="http://schemas.microsoft.com/office/drawing/2015/9/8/chartex" xmlns:cx2="http://schemas.microsoft.com/office/drawing/2015/10/21/chartex" xmlns:cx3="http://schemas.microsoft.com/office/drawing/2016/5/9/chartex" xmlns:cx4="http://schemas.microsoft.com/office/drawing/2016/5/10/chartex" xmlns:cx5="http://schemas.microsoft.com/office/drawing/2016/5/11/chartex" xmlns:cx6="http://schemas.microsoft.com/office/drawing/2016/5/12/chartex" xmlns:cx7="http://schemas.microsoft.com/office/drawing/2016/5/13/chartex" xmlns:cx8="http://schemas.microsoft.com/office/drawing/2016/5/14/chartex" xmlns:mc="http://schemas.openxmlformats.org/markup-compatibility/2006" xmlns:aink="http://schemas.microsoft.com/office/drawing/2016/ink" xmlns:am3d="http://schemas.microsoft.com/office/drawing/2017/model3d" xmlns:o="urn:schemas-microsoft-com:office:office" xmlns:oel="http://schemas.microsoft.com/office/2019/extlst" xmlns:r="http://schemas.openxmlformats.org/officeDocument/2006/relationships" xmlns:m="http://schemas.openxmlformats.org/officeDocument/2006/math" xmlns:v="urn:schemas-microsoft-com:vml" xmlns:wp14="http://schemas.microsoft.com/office/word/2010/wordprocessingDrawing" xmlns:wp="http://schemas.openxmlformats.org/drawingml/2006/wordprocessingDrawing" xmlns:w10="urn:schemas-microsoft-com:office:word" xmlns:w="http://schemas.openxmlformats.org/wordprocessingml/2006/main" xmlns:w14="http://schemas.microsoft.com/office/word/2010/wordml" xmlns:w15="http://schemas.microsoft.com/office/word/2012/wordml" xmlns:w16cex="http://schemas.microsoft.com/office/word/2018/wordml/cex" xmlns:w16cid="http://schemas.microsoft.com/office/word/2016/wordml/cid" xmlns:w16="http://schemas.microsoft.com/office/word/2018/wordml" xmlns:w16du="http://schemas.microsoft.com/office/word/2023/wordml/word16du" xmlns:w16sdtdh="http://schemas.microsoft.com/office/word/2020/wordml/sdtdatahash" xmlns:w16se="http://schemas.microsoft.com/office/word/2015/wordml/symex" xmlns:wpg="http://schemas.microsoft.com/office/word/2010/wordprocessingGroup" xmlns:wpi="http://schemas.microsoft.com/office/word/2010/wordprocessingInk" xmlns:wne="http://schemas.microsoft.com/office/word/2006/wordml" xmlns:wps="http://schemas.microsoft.com/office/word/2010/wordprocessingShape" mc:Ignorable="w14 w15 w16se w16cid w16 w16cex w16sdtdh w16du wp14">
   <w:docParts>
     <w:docPart>
       <w:docPartPr>
@@ -8850,7 +12043,7 @@
 </file>
 
 <file path=word/glossary/fontTable.xml><?xml version="1.0" encoding="utf-8"?>
-<w:fonts xmlns:mc="http://schemas.openxmlformats.org/markup-compatibility/2006" xmlns:r="http://schemas.openxmlformats.org/officeDocument/2006/relationships" xmlns:w="http://schemas.openxmlformats.org/wordprocessingml/2006/main" xmlns:w14="http://schemas.microsoft.com/office/word/2010/wordml" xmlns:w15="http://schemas.microsoft.com/office/word/2012/wordml" xmlns:w16cex="http://schemas.microsoft.com/office/word/2018/wordml/cex" xmlns:w16cid="http://schemas.microsoft.com/office/word/2016/wordml/cid" xmlns:w16="http://schemas.microsoft.com/office/word/2018/wordml" xmlns:w16sdtdh="http://schemas.microsoft.com/office/word/2020/wordml/sdtdatahash" xmlns:w16se="http://schemas.microsoft.com/office/word/2015/wordml/symex" mc:Ignorable="w14 w15 w16se w16cid w16 w16cex w16sdtdh">
+<w:fonts xmlns:mc="http://schemas.openxmlformats.org/markup-compatibility/2006" xmlns:r="http://schemas.openxmlformats.org/officeDocument/2006/relationships" xmlns:w="http://schemas.openxmlformats.org/wordprocessingml/2006/main" xmlns:w14="http://schemas.microsoft.com/office/word/2010/wordml" xmlns:w15="http://schemas.microsoft.com/office/word/2012/wordml" xmlns:w16cex="http://schemas.microsoft.com/office/word/2018/wordml/cex" xmlns:w16cid="http://schemas.microsoft.com/office/word/2016/wordml/cid" xmlns:w16="http://schemas.microsoft.com/office/word/2018/wordml" xmlns:w16du="http://schemas.microsoft.com/office/word/2023/wordml/word16du" xmlns:w16sdtdh="http://schemas.microsoft.com/office/word/2020/wordml/sdtdatahash" xmlns:w16se="http://schemas.microsoft.com/office/word/2015/wordml/symex" mc:Ignorable="w14 w15 w16se w16cid w16 w16cex w16sdtdh w16du">
   <w:font w:name="Calibri">
     <w:panose1 w:val="020F0502020204030204"/>
     <w:charset w:val="00"/>
@@ -8883,9 +12076,9 @@
   <w:font w:name="Aptos">
     <w:panose1 w:val="020B0004020202020204"/>
     <w:charset w:val="00"/>
-    <w:family w:val="roman"/>
-    <w:notTrueType/>
-    <w:pitch w:val="default"/>
+    <w:family w:val="swiss"/>
+    <w:pitch w:val="variable"/>
+    <w:sig w:usb0="20000287" w:usb1="00000003" w:usb2="00000000" w:usb3="00000000" w:csb0="0000019F" w:csb1="00000000"/>
   </w:font>
   <w:font w:name="Aptos Display">
     <w:panose1 w:val="020B0004020202020204"/>
@@ -8898,7 +12091,7 @@
 </file>
 
 <file path=word/glossary/settings.xml><?xml version="1.0" encoding="utf-8"?>
-<w:settings xmlns:mc="http://schemas.openxmlformats.org/markup-compatibility/2006" xmlns:o="urn:schemas-microsoft-com:office:office" xmlns:r="http://schemas.openxmlformats.org/officeDocument/2006/relationships" xmlns:m="http://schemas.openxmlformats.org/officeDocument/2006/math" xmlns:v="urn:schemas-microsoft-com:vml" xmlns:w10="urn:schemas-microsoft-com:office:word" xmlns:w="http://schemas.openxmlformats.org/wordprocessingml/2006/main" xmlns:w14="http://schemas.microsoft.com/office/word/2010/wordml" xmlns:w15="http://schemas.microsoft.com/office/word/2012/wordml" xmlns:w16cex="http://schemas.microsoft.com/office/word/2018/wordml/cex" xmlns:w16cid="http://schemas.microsoft.com/office/word/2016/wordml/cid" xmlns:w16="http://schemas.microsoft.com/office/word/2018/wordml" xmlns:w16sdtdh="http://schemas.microsoft.com/office/word/2020/wordml/sdtdatahash" xmlns:w16se="http://schemas.microsoft.com/office/word/2015/wordml/symex" xmlns:sl="http://schemas.openxmlformats.org/schemaLibrary/2006/main" mc:Ignorable="w14 w15 w16se w16cid w16 w16cex w16sdtdh">
+<w:settings xmlns:mc="http://schemas.openxmlformats.org/markup-compatibility/2006" xmlns:o="urn:schemas-microsoft-com:office:office" xmlns:r="http://schemas.openxmlformats.org/officeDocument/2006/relationships" xmlns:m="http://schemas.openxmlformats.org/officeDocument/2006/math" xmlns:v="urn:schemas-microsoft-com:vml" xmlns:w10="urn:schemas-microsoft-com:office:word" xmlns:w="http://schemas.openxmlformats.org/wordprocessingml/2006/main" xmlns:w14="http://schemas.microsoft.com/office/word/2010/wordml" xmlns:w15="http://schemas.microsoft.com/office/word/2012/wordml" xmlns:w16cex="http://schemas.microsoft.com/office/word/2018/wordml/cex" xmlns:w16cid="http://schemas.microsoft.com/office/word/2016/wordml/cid" xmlns:w16="http://schemas.microsoft.com/office/word/2018/wordml" xmlns:w16du="http://schemas.microsoft.com/office/word/2023/wordml/word16du" xmlns:w16sdtdh="http://schemas.microsoft.com/office/word/2020/wordml/sdtdatahash" xmlns:w16se="http://schemas.microsoft.com/office/word/2015/wordml/symex" xmlns:sl="http://schemas.openxmlformats.org/schemaLibrary/2006/main" mc:Ignorable="w14 w15 w16se w16cid w16 w16cex w16sdtdh w16du">
   <w:view w:val="normal"/>
   <w:defaultTabStop w:val="720"/>
   <w:characterSpacingControl w:val="doNotCompress"/>
@@ -8914,9 +12107,12 @@
   <w:rsids>
     <w:rsidRoot w:val="00473CEC"/>
     <w:rsid w:val="002A591D"/>
+    <w:rsid w:val="00463C79"/>
     <w:rsid w:val="00473CEC"/>
+    <w:rsid w:val="004B557D"/>
     <w:rsid w:val="006B43D5"/>
     <w:rsid w:val="006F5095"/>
+    <w:rsid w:val="00DC0762"/>
   </w:rsids>
   <m:mathPr>
     <m:mathFont m:val="Cambria Math"/>
@@ -8940,7 +12136,7 @@
 </file>
 
 <file path=word/glossary/styles.xml><?xml version="1.0" encoding="utf-8"?>
-<w:styles xmlns:mc="http://schemas.openxmlformats.org/markup-compatibility/2006" xmlns:r="http://schemas.openxmlformats.org/officeDocument/2006/relationships" xmlns:w="http://schemas.openxmlformats.org/wordprocessingml/2006/main" xmlns:w14="http://schemas.microsoft.com/office/word/2010/wordml" xmlns:w15="http://schemas.microsoft.com/office/word/2012/wordml" xmlns:w16cex="http://schemas.microsoft.com/office/word/2018/wordml/cex" xmlns:w16cid="http://schemas.microsoft.com/office/word/2016/wordml/cid" xmlns:w16="http://schemas.microsoft.com/office/word/2018/wordml" xmlns:w16sdtdh="http://schemas.microsoft.com/office/word/2020/wordml/sdtdatahash" xmlns:w16se="http://schemas.microsoft.com/office/word/2015/wordml/symex" mc:Ignorable="w14 w15 w16se w16cid w16 w16cex w16sdtdh">
+<w:styles xmlns:mc="http://schemas.openxmlformats.org/markup-compatibility/2006" xmlns:r="http://schemas.openxmlformats.org/officeDocument/2006/relationships" xmlns:w="http://schemas.openxmlformats.org/wordprocessingml/2006/main" xmlns:w14="http://schemas.microsoft.com/office/word/2010/wordml" xmlns:w15="http://schemas.microsoft.com/office/word/2012/wordml" xmlns:w16cex="http://schemas.microsoft.com/office/word/2018/wordml/cex" xmlns:w16cid="http://schemas.microsoft.com/office/word/2016/wordml/cid" xmlns:w16="http://schemas.microsoft.com/office/word/2018/wordml" xmlns:w16du="http://schemas.microsoft.com/office/word/2023/wordml/word16du" xmlns:w16sdtdh="http://schemas.microsoft.com/office/word/2020/wordml/sdtdatahash" xmlns:w16se="http://schemas.microsoft.com/office/word/2015/wordml/symex" mc:Ignorable="w14 w15 w16se w16cid w16 w16cex w16sdtdh w16du">
   <w:docDefaults>
     <w:rPrDefault>
       <w:rPr>
@@ -9401,7 +12597,7 @@
 </file>
 
 <file path=word/glossary/webSettings.xml><?xml version="1.0" encoding="utf-8"?>
-<w:webSettings xmlns:mc="http://schemas.openxmlformats.org/markup-compatibility/2006" xmlns:r="http://schemas.openxmlformats.org/officeDocument/2006/relationships" xmlns:w="http://schemas.openxmlformats.org/wordprocessingml/2006/main" xmlns:w14="http://schemas.microsoft.com/office/word/2010/wordml" xmlns:w15="http://schemas.microsoft.com/office/word/2012/wordml" xmlns:w16cex="http://schemas.microsoft.com/office/word/2018/wordml/cex" xmlns:w16cid="http://schemas.microsoft.com/office/word/2016/wordml/cid" xmlns:w16="http://schemas.microsoft.com/office/word/2018/wordml" xmlns:w16sdtdh="http://schemas.microsoft.com/office/word/2020/wordml/sdtdatahash" xmlns:w16se="http://schemas.microsoft.com/office/word/2015/wordml/symex" mc:Ignorable="w14 w15 w16se w16cid w16 w16cex w16sdtdh">
+<w:webSettings xmlns:mc="http://schemas.openxmlformats.org/markup-compatibility/2006" xmlns:r="http://schemas.openxmlformats.org/officeDocument/2006/relationships" xmlns:w="http://schemas.openxmlformats.org/wordprocessingml/2006/main" xmlns:w14="http://schemas.microsoft.com/office/word/2010/wordml" xmlns:w15="http://schemas.microsoft.com/office/word/2012/wordml" xmlns:w16cex="http://schemas.microsoft.com/office/word/2018/wordml/cex" xmlns:w16cid="http://schemas.microsoft.com/office/word/2016/wordml/cid" xmlns:w16="http://schemas.microsoft.com/office/word/2018/wordml" xmlns:w16du="http://schemas.microsoft.com/office/word/2023/wordml/word16du" xmlns:w16sdtdh="http://schemas.microsoft.com/office/word/2020/wordml/sdtdatahash" xmlns:w16se="http://schemas.microsoft.com/office/word/2015/wordml/symex" mc:Ignorable="w14 w15 w16se w16cid w16 w16cex w16sdtdh w16du">
   <w:optimizeForBrowser/>
   <w:allowPNG/>
 </w:webSettings>

</xml_diff>